<commit_message>
an introduction of table and pie charts
</commit_message>
<xml_diff>
--- a/IELTS Notes/Writing Exercises and Analyses.docx
+++ b/IELTS Notes/Writing Exercises and Analyses.docx
@@ -183,7 +183,7 @@
                     <pic:cNvPicPr/>
                   </pic:nvPicPr>
                   <pic:blipFill>
-                    <a:blip r:embed="rId7"/>
+                    <a:blip r:embed="rId8"/>
                     <a:stretch>
                       <a:fillRect/>
                     </a:stretch>
@@ -235,108 +235,43 @@
         <w:rPr>
           <w:rFonts w:ascii="Times New Roman" w:hAnsi="Times New Roman" w:cs="Times New Roman" w:hint="eastAsia"/>
         </w:rPr>
-        <w:t xml:space="preserve">The </w:t>
-      </w:r>
-      <w:r>
-        <w:rPr>
-          <w:rFonts w:ascii="Times New Roman" w:hAnsi="Times New Roman" w:cs="Times New Roman" w:hint="eastAsia"/>
-          <w:highlight w:val="yellow"/>
-        </w:rPr>
-        <w:t>diagram</w:t>
+        <w:t xml:space="preserve">The diagram below give the information for the sales of, for example tea, coffee, hot chocolate, food in a </w:t>
+      </w:r>
+      <w:r>
+        <w:rPr>
+          <w:rFonts w:ascii="Times New Roman" w:hAnsi="Times New Roman" w:cs="Times New Roman"/>
+        </w:rPr>
+        <w:t>café</w:t>
+      </w:r>
+      <w:r>
+        <w:rPr>
+          <w:rFonts w:ascii="Times New Roman" w:hAnsi="Times New Roman" w:cs="Times New Roman" w:hint="eastAsia"/>
+        </w:rPr>
+        <w:t>,</w:t>
+      </w:r>
+      <w:r>
+        <w:rPr>
+          <w:rFonts w:ascii="Times New Roman" w:hAnsi="Times New Roman" w:cs="Times New Roman" w:hint="eastAsia"/>
+        </w:rPr>
+        <w:t xml:space="preserve"> which locates in an English village, from 2000 to 2020. Units measure in Pounds Ster</w:t>
+      </w:r>
+      <w:r>
+        <w:rPr>
+          <w:rFonts w:ascii="Times New Roman" w:hAnsi="Times New Roman" w:cs="Times New Roman" w:hint="eastAsia"/>
+        </w:rPr>
+        <w:t>l</w:t>
+      </w:r>
+      <w:r>
+        <w:rPr>
+          <w:rFonts w:ascii="Times New Roman" w:hAnsi="Times New Roman" w:cs="Times New Roman" w:hint="eastAsia"/>
+        </w:rPr>
+        <w:t>ing.</w:t>
       </w:r>
       <w:r>
         <w:rPr>
           <w:rFonts w:ascii="Times New Roman" w:hAnsi="Times New Roman" w:cs="Times New Roman" w:hint="eastAsia"/>
         </w:rPr>
         <w:t xml:space="preserve"> </w:t>
-      </w:r>
-      <w:r>
-        <w:rPr>
-          <w:rFonts w:ascii="Times New Roman" w:hAnsi="Times New Roman" w:cs="Times New Roman" w:hint="eastAsia"/>
-          <w:highlight w:val="yellow"/>
-        </w:rPr>
-        <w:t>below</w:t>
-      </w:r>
-      <w:r>
-        <w:rPr>
-          <w:rFonts w:ascii="Times New Roman" w:hAnsi="Times New Roman" w:cs="Times New Roman" w:hint="eastAsia"/>
-        </w:rPr>
-        <w:t xml:space="preserve"> </w:t>
-      </w:r>
-      <w:r>
-        <w:rPr>
-          <w:rFonts w:ascii="Times New Roman" w:hAnsi="Times New Roman" w:cs="Times New Roman" w:hint="eastAsia"/>
-          <w:highlight w:val="yellow"/>
-        </w:rPr>
-        <w:t>give</w:t>
-      </w:r>
-      <w:r>
-        <w:rPr>
-          <w:rFonts w:ascii="Times New Roman" w:hAnsi="Times New Roman" w:cs="Times New Roman" w:hint="eastAsia"/>
-        </w:rPr>
-        <w:t xml:space="preserve"> </w:t>
-      </w:r>
-      <w:r>
-        <w:rPr>
-          <w:rFonts w:ascii="Times New Roman" w:hAnsi="Times New Roman" w:cs="Times New Roman" w:hint="eastAsia"/>
-          <w:strike/>
-        </w:rPr>
-        <w:t>the</w:t>
-      </w:r>
-      <w:r>
-        <w:rPr>
-          <w:rFonts w:ascii="Times New Roman" w:hAnsi="Times New Roman" w:cs="Times New Roman" w:hint="eastAsia"/>
-        </w:rPr>
-        <w:t xml:space="preserve"> information</w:t>
-      </w:r>
-      <w:r>
-        <w:rPr>
-          <w:rFonts w:ascii="Times New Roman" w:hAnsi="Times New Roman" w:cs="Times New Roman" w:hint="eastAsia"/>
-        </w:rPr>
-        <w:t xml:space="preserve"> for </w:t>
-      </w:r>
-      <w:r>
-        <w:rPr>
-          <w:rFonts w:ascii="Times New Roman" w:hAnsi="Times New Roman" w:cs="Times New Roman" w:hint="eastAsia"/>
-          <w:highlight w:val="yellow"/>
-        </w:rPr>
-        <w:t>the sales</w:t>
-      </w:r>
-      <w:r>
-        <w:rPr>
-          <w:rFonts w:ascii="Times New Roman" w:hAnsi="Times New Roman" w:cs="Times New Roman" w:hint="eastAsia"/>
-        </w:rPr>
-        <w:t xml:space="preserve"> of, for example tea, coffee, hot chocolate, food in a </w:t>
-      </w:r>
-      <w:r>
-        <w:rPr>
-          <w:rFonts w:ascii="Times New Roman" w:hAnsi="Times New Roman" w:cs="Times New Roman"/>
-        </w:rPr>
-        <w:t>café</w:t>
-      </w:r>
-      <w:r>
-        <w:rPr>
-          <w:rFonts w:ascii="Times New Roman" w:hAnsi="Times New Roman" w:cs="Times New Roman" w:hint="eastAsia"/>
-        </w:rPr>
-        <w:t>,</w:t>
-      </w:r>
-      <w:r>
-        <w:rPr>
-          <w:rFonts w:ascii="Times New Roman" w:hAnsi="Times New Roman" w:cs="Times New Roman" w:hint="eastAsia"/>
-        </w:rPr>
-        <w:t xml:space="preserve"> which locates in an English village, from 2000 to 2020. Units measure in Pounds Ster</w:t>
-      </w:r>
-      <w:r>
-        <w:rPr>
-          <w:rFonts w:ascii="Times New Roman" w:hAnsi="Times New Roman" w:cs="Times New Roman" w:hint="eastAsia"/>
-        </w:rPr>
-        <w:t>l</w:t>
-      </w:r>
-      <w:r>
-        <w:rPr>
-          <w:rFonts w:ascii="Times New Roman" w:hAnsi="Times New Roman" w:cs="Times New Roman" w:hint="eastAsia"/>
-        </w:rPr>
-        <w:t xml:space="preserve">ing. </w:t>
       </w:r>
     </w:p>
     <w:p>
@@ -802,7 +737,7 @@
                     <pic:cNvPicPr/>
                   </pic:nvPicPr>
                   <pic:blipFill>
-                    <a:blip r:embed="rId8"/>
+                    <a:blip r:embed="rId9"/>
                     <a:stretch>
                       <a:fillRect/>
                     </a:stretch>
@@ -1589,7 +1524,7 @@
     <w:p>
       <w:pPr>
         <w:rPr>
-          <w:rFonts w:ascii="Times New Roman" w:hAnsi="Times New Roman" w:cs="Times New Roman" w:hint="eastAsia"/>
+          <w:rFonts w:ascii="Times New Roman" w:hAnsi="Times New Roman" w:cs="Times New Roman"/>
           <w:b/>
           <w:bCs/>
           <w:i/>
@@ -1620,7 +1555,7 @@
     <w:p>
       <w:pPr>
         <w:rPr>
-          <w:rFonts w:ascii="Times New Roman" w:hAnsi="Times New Roman" w:cs="Times New Roman" w:hint="eastAsia"/>
+          <w:rFonts w:ascii="Times New Roman" w:hAnsi="Times New Roman" w:cs="Times New Roman"/>
           <w:b/>
           <w:bCs/>
         </w:rPr>
@@ -1658,13 +1593,27 @@
         <w:rPr>
           <w:rFonts w:ascii="Times New Roman" w:hAnsi="Times New Roman" w:cs="Times New Roman" w:hint="eastAsia"/>
         </w:rPr>
-        <w:t xml:space="preserve"> the amount of money made </w:t>
-      </w:r>
-      <w:r>
-        <w:rPr>
-          <w:rFonts w:ascii="Times New Roman" w:hAnsi="Times New Roman" w:cs="Times New Roman" w:hint="eastAsia"/>
-        </w:rPr>
-        <w:t xml:space="preserve">from the sales of coffee, tea, hot cholocate, sandwiches, cakes and soup </w:t>
+        <w:t xml:space="preserve"> </w:t>
+      </w:r>
+      <w:r>
+        <w:rPr>
+          <w:rFonts w:ascii="Times New Roman" w:hAnsi="Times New Roman" w:cs="Times New Roman" w:hint="eastAsia"/>
+          <w:highlight w:val="cyan"/>
+        </w:rPr>
+        <w:t xml:space="preserve">the amount of money made </w:t>
+      </w:r>
+      <w:r>
+        <w:rPr>
+          <w:rFonts w:ascii="Times New Roman" w:hAnsi="Times New Roman" w:cs="Times New Roman" w:hint="eastAsia"/>
+          <w:highlight w:val="cyan"/>
+        </w:rPr>
+        <w:t>from the sales of coffee</w:t>
+      </w:r>
+      <w:r>
+        <w:rPr>
+          <w:rFonts w:ascii="Times New Roman" w:hAnsi="Times New Roman" w:cs="Times New Roman" w:hint="eastAsia"/>
+        </w:rPr>
+        <w:t xml:space="preserve">, tea, hot cholocate, sandwiches, cakes and soup </w:t>
       </w:r>
       <w:r>
         <w:rPr>
@@ -1721,7 +1670,7 @@
     </w:p>
     <w:p>
       <w:pPr>
-        <w:pStyle w:val="ListParagraph"/>
+        <w:pStyle w:val="a9"/>
         <w:numPr>
           <w:ilvl w:val="0"/>
           <w:numId w:val="1"/>
@@ -1739,7 +1688,7 @@
     </w:p>
     <w:p>
       <w:pPr>
-        <w:pStyle w:val="ListParagraph"/>
+        <w:pStyle w:val="a9"/>
         <w:numPr>
           <w:ilvl w:val="0"/>
           <w:numId w:val="1"/>
@@ -1763,13 +1712,13 @@
     </w:p>
     <w:p>
       <w:pPr>
-        <w:pStyle w:val="ListParagraph"/>
+        <w:pStyle w:val="a9"/>
         <w:numPr>
           <w:ilvl w:val="0"/>
           <w:numId w:val="1"/>
         </w:numPr>
         <w:rPr>
-          <w:rFonts w:ascii="Times New Roman" w:hAnsi="Times New Roman" w:cs="Times New Roman" w:hint="eastAsia"/>
+          <w:rFonts w:ascii="Times New Roman" w:hAnsi="Times New Roman" w:cs="Times New Roman"/>
         </w:rPr>
       </w:pPr>
       <w:r>
@@ -1811,10 +1760,958 @@
     </w:p>
     <w:p>
       <w:pPr>
-        <w:rPr>
-          <w:rFonts w:ascii="Times New Roman" w:hAnsi="Times New Roman" w:cs="Times New Roman" w:hint="eastAsia"/>
-        </w:rPr>
-      </w:pPr>
+        <w:outlineLvl w:val="2"/>
+        <w:rPr>
+          <w:rFonts w:ascii="Times New Roman" w:hAnsi="Times New Roman" w:cs="Times New Roman"/>
+          <w:b/>
+          <w:bCs/>
+          <w:sz w:val="28"/>
+          <w:szCs w:val="28"/>
+        </w:rPr>
+      </w:pPr>
+      <w:r>
+        <w:rPr>
+          <w:rFonts w:ascii="Times New Roman" w:hAnsi="Times New Roman" w:cs="Times New Roman" w:hint="eastAsia"/>
+          <w:b/>
+          <w:bCs/>
+          <w:sz w:val="28"/>
+          <w:szCs w:val="28"/>
+        </w:rPr>
+        <w:t>1.2 A table and a pie chart</w:t>
+      </w:r>
+    </w:p>
+    <w:p>
+      <w:pPr>
+        <w:rPr>
+          <w:rFonts w:ascii="Times New Roman" w:hAnsi="Times New Roman" w:cs="Times New Roman"/>
+        </w:rPr>
+      </w:pPr>
+      <w:r>
+        <w:rPr>
+          <w:noProof/>
+        </w:rPr>
+        <w:drawing>
+          <wp:inline distT="0" distB="0" distL="0" distR="0" wp14:anchorId="79B15416" wp14:editId="1C4FE0F3">
+            <wp:extent cx="5274310" cy="2868295"/>
+            <wp:effectExtent l="0" t="0" r="2540" b="8255"/>
+            <wp:docPr id="71507775" name="图片 1"/>
+            <wp:cNvGraphicFramePr>
+              <a:graphicFrameLocks xmlns:a="http://schemas.openxmlformats.org/drawingml/2006/main" noChangeAspect="1"/>
+            </wp:cNvGraphicFramePr>
+            <a:graphic xmlns:a="http://schemas.openxmlformats.org/drawingml/2006/main">
+              <a:graphicData uri="http://schemas.openxmlformats.org/drawingml/2006/picture">
+                <pic:pic xmlns:pic="http://schemas.openxmlformats.org/drawingml/2006/picture">
+                  <pic:nvPicPr>
+                    <pic:cNvPr id="71507775" name=""/>
+                    <pic:cNvPicPr/>
+                  </pic:nvPicPr>
+                  <pic:blipFill>
+                    <a:blip r:embed="rId10"/>
+                    <a:stretch>
+                      <a:fillRect/>
+                    </a:stretch>
+                  </pic:blipFill>
+                  <pic:spPr>
+                    <a:xfrm>
+                      <a:off x="0" y="0"/>
+                      <a:ext cx="5274310" cy="2868295"/>
+                    </a:xfrm>
+                    <a:prstGeom prst="rect">
+                      <a:avLst/>
+                    </a:prstGeom>
+                  </pic:spPr>
+                </pic:pic>
+              </a:graphicData>
+            </a:graphic>
+          </wp:inline>
+        </w:drawing>
+      </w:r>
+    </w:p>
+    <w:p>
+      <w:pPr>
+        <w:rPr>
+          <w:rFonts w:ascii="Times New Roman" w:hAnsi="Times New Roman" w:cs="Times New Roman" w:hint="eastAsia"/>
+          <w:b/>
+          <w:bCs/>
+          <w:i/>
+          <w:iCs/>
+        </w:rPr>
+      </w:pPr>
+      <w:r>
+        <w:rPr>
+          <w:rFonts w:ascii="Times New Roman" w:hAnsi="Times New Roman" w:cs="Times New Roman" w:hint="eastAsia"/>
+          <w:b/>
+          <w:bCs/>
+          <w:i/>
+          <w:iCs/>
+        </w:rPr>
+        <w:t xml:space="preserve">(1) </w:t>
+      </w:r>
+      <w:r>
+        <w:rPr>
+          <w:rFonts w:ascii="Times New Roman" w:hAnsi="Times New Roman" w:cs="Times New Roman" w:hint="eastAsia"/>
+          <w:b/>
+          <w:bCs/>
+          <w:i/>
+          <w:iCs/>
+        </w:rPr>
+        <w:t xml:space="preserve">My introduction: </w:t>
+      </w:r>
+    </w:p>
+    <w:p>
+      <w:pPr>
+        <w:rPr>
+          <w:rFonts w:ascii="Times New Roman" w:hAnsi="Times New Roman" w:cs="Times New Roman"/>
+        </w:rPr>
+      </w:pPr>
+      <w:r>
+        <w:rPr>
+          <w:rFonts w:ascii="Times New Roman" w:hAnsi="Times New Roman" w:cs="Times New Roman" w:hint="eastAsia"/>
+        </w:rPr>
+        <w:t xml:space="preserve">The table illutrates </w:t>
+      </w:r>
+      <w:r>
+        <w:rPr>
+          <w:rFonts w:ascii="Times New Roman" w:hAnsi="Times New Roman" w:cs="Times New Roman" w:hint="eastAsia"/>
+        </w:rPr>
+        <w:t>(</w:t>
+      </w:r>
+      <w:r>
+        <w:rPr>
+          <w:rFonts w:ascii="Times New Roman" w:hAnsi="Times New Roman" w:cs="Times New Roman" w:hint="eastAsia"/>
+        </w:rPr>
+        <w:t>information of</w:t>
+      </w:r>
+      <w:r>
+        <w:rPr>
+          <w:rFonts w:ascii="Times New Roman" w:hAnsi="Times New Roman" w:cs="Times New Roman" w:hint="eastAsia"/>
+        </w:rPr>
+        <w:t>)</w:t>
+      </w:r>
+      <w:r>
+        <w:rPr>
+          <w:rFonts w:ascii="Times New Roman" w:hAnsi="Times New Roman" w:cs="Times New Roman" w:hint="eastAsia"/>
+        </w:rPr>
+        <w:t xml:space="preserve"> overall expenditure on fish in the America in 1988, 1992, and 2000; units are measured in billions of dollars.</w:t>
+      </w:r>
+      <w:r>
+        <w:rPr>
+          <w:rFonts w:ascii="Times New Roman" w:hAnsi="Times New Roman" w:cs="Times New Roman" w:hint="eastAsia"/>
+        </w:rPr>
+        <w:t xml:space="preserve"> T</w:t>
+      </w:r>
+      <w:r>
+        <w:rPr>
+          <w:rFonts w:ascii="Times New Roman" w:hAnsi="Times New Roman" w:cs="Times New Roman" w:hint="eastAsia"/>
+        </w:rPr>
+        <w:t>he pie charts demonstrates from which countr</w:t>
+      </w:r>
+      <w:r>
+        <w:rPr>
+          <w:rFonts w:ascii="Times New Roman" w:hAnsi="Times New Roman" w:cs="Times New Roman" w:hint="eastAsia"/>
+        </w:rPr>
+        <w:t>ies it was imported and the percentage of each place.</w:t>
+      </w:r>
+    </w:p>
+    <w:p>
+      <w:pPr>
+        <w:rPr>
+          <w:rFonts w:ascii="Times New Roman" w:hAnsi="Times New Roman" w:cs="Times New Roman"/>
+          <w:b/>
+          <w:bCs/>
+          <w:i/>
+          <w:iCs/>
+        </w:rPr>
+      </w:pPr>
+      <w:r>
+        <w:rPr>
+          <w:rFonts w:ascii="Times New Roman" w:hAnsi="Times New Roman" w:cs="Times New Roman" w:hint="eastAsia"/>
+          <w:b/>
+          <w:bCs/>
+          <w:i/>
+          <w:iCs/>
+        </w:rPr>
+        <w:t>Mistakes:</w:t>
+      </w:r>
+    </w:p>
+    <w:p>
+      <w:pPr>
+        <w:pStyle w:val="a9"/>
+        <w:numPr>
+          <w:ilvl w:val="0"/>
+          <w:numId w:val="2"/>
+        </w:numPr>
+        <w:rPr>
+          <w:rFonts w:ascii="Times New Roman" w:hAnsi="Times New Roman" w:cs="Times New Roman"/>
+        </w:rPr>
+      </w:pPr>
+      <w:r>
+        <w:rPr>
+          <w:rFonts w:ascii="Times New Roman" w:hAnsi="Times New Roman" w:cs="Times New Roman" w:hint="eastAsia"/>
+        </w:rPr>
+        <w:t>illutrates overall expenditure:</w:t>
+      </w:r>
+    </w:p>
+    <w:p>
+      <w:pPr>
+        <w:pStyle w:val="a9"/>
+        <w:rPr>
+          <w:rFonts w:ascii="Times New Roman" w:hAnsi="Times New Roman" w:cs="Times New Roman"/>
+        </w:rPr>
+      </w:pPr>
+      <w:r>
+        <w:rPr>
+          <w:rFonts w:ascii="Times New Roman" w:hAnsi="Times New Roman" w:cs="Times New Roman" w:hint="eastAsia"/>
+        </w:rPr>
+        <w:t xml:space="preserve">It is not a proper collation since expenditure can not be </w:t>
+      </w:r>
+      <w:r>
+        <w:rPr>
+          <w:rFonts w:ascii="Times New Roman" w:hAnsi="Times New Roman" w:cs="Times New Roman"/>
+        </w:rPr>
+        <w:t>“</w:t>
+      </w:r>
+      <w:r>
+        <w:rPr>
+          <w:rFonts w:ascii="Times New Roman" w:hAnsi="Times New Roman" w:cs="Times New Roman" w:hint="eastAsia"/>
+        </w:rPr>
+        <w:t>illutrated</w:t>
+      </w:r>
+      <w:r>
+        <w:rPr>
+          <w:rFonts w:ascii="Times New Roman" w:hAnsi="Times New Roman" w:cs="Times New Roman"/>
+        </w:rPr>
+        <w:t>”</w:t>
+      </w:r>
+      <w:r>
+        <w:rPr>
+          <w:rFonts w:ascii="Times New Roman" w:hAnsi="Times New Roman" w:cs="Times New Roman" w:hint="eastAsia"/>
+        </w:rPr>
+        <w:t>.</w:t>
+      </w:r>
+    </w:p>
+    <w:p>
+      <w:pPr>
+        <w:pStyle w:val="a9"/>
+        <w:rPr>
+          <w:rFonts w:ascii="Times New Roman" w:hAnsi="Times New Roman" w:cs="Times New Roman" w:hint="eastAsia"/>
+        </w:rPr>
+      </w:pPr>
+      <w:r>
+        <w:rPr>
+          <w:rFonts w:ascii="Times New Roman" w:hAnsi="Times New Roman" w:cs="Times New Roman" w:hint="eastAsia"/>
+        </w:rPr>
+        <w:t xml:space="preserve">The correct statement is </w:t>
+      </w:r>
+      <w:r>
+        <w:rPr>
+          <w:rFonts w:ascii="Times New Roman" w:hAnsi="Times New Roman" w:cs="Times New Roman"/>
+        </w:rPr>
+        <w:t>“</w:t>
+      </w:r>
+      <w:r>
+        <w:rPr>
+          <w:rFonts w:ascii="Times New Roman" w:hAnsi="Times New Roman" w:cs="Times New Roman" w:hint="eastAsia"/>
+        </w:rPr>
+        <w:t>illutrates information of overall expenditure</w:t>
+      </w:r>
+      <w:r>
+        <w:rPr>
+          <w:rFonts w:ascii="Times New Roman" w:hAnsi="Times New Roman" w:cs="Times New Roman"/>
+        </w:rPr>
+        <w:t>”</w:t>
+      </w:r>
+      <w:r>
+        <w:rPr>
+          <w:rFonts w:ascii="Times New Roman" w:hAnsi="Times New Roman" w:cs="Times New Roman" w:hint="eastAsia"/>
+        </w:rPr>
+        <w:t>.</w:t>
+      </w:r>
+      <w:r>
+        <w:rPr>
+          <w:rFonts w:ascii="Times New Roman" w:hAnsi="Times New Roman" w:cs="Times New Roman" w:hint="eastAsia"/>
+        </w:rPr>
+        <w:t xml:space="preserve"> Don not add the difinite article </w:t>
+      </w:r>
+      <w:r>
+        <w:rPr>
+          <w:rFonts w:ascii="Times New Roman" w:hAnsi="Times New Roman" w:cs="Times New Roman"/>
+        </w:rPr>
+        <w:t>“</w:t>
+      </w:r>
+      <w:r>
+        <w:rPr>
+          <w:rFonts w:ascii="Times New Roman" w:hAnsi="Times New Roman" w:cs="Times New Roman" w:hint="eastAsia"/>
+        </w:rPr>
+        <w:t>the</w:t>
+      </w:r>
+      <w:r>
+        <w:rPr>
+          <w:rFonts w:ascii="Times New Roman" w:hAnsi="Times New Roman" w:cs="Times New Roman"/>
+        </w:rPr>
+        <w:t>”</w:t>
+      </w:r>
+      <w:r>
+        <w:rPr>
+          <w:rFonts w:ascii="Times New Roman" w:hAnsi="Times New Roman" w:cs="Times New Roman" w:hint="eastAsia"/>
+        </w:rPr>
+        <w:t xml:space="preserve"> before </w:t>
+      </w:r>
+      <w:r>
+        <w:rPr>
+          <w:rFonts w:ascii="Times New Roman" w:hAnsi="Times New Roman" w:cs="Times New Roman"/>
+        </w:rPr>
+        <w:t>“</w:t>
+      </w:r>
+      <w:r>
+        <w:rPr>
+          <w:rFonts w:ascii="Times New Roman" w:hAnsi="Times New Roman" w:cs="Times New Roman" w:hint="eastAsia"/>
+        </w:rPr>
+        <w:t>information</w:t>
+      </w:r>
+      <w:r>
+        <w:rPr>
+          <w:rFonts w:ascii="Times New Roman" w:hAnsi="Times New Roman" w:cs="Times New Roman"/>
+        </w:rPr>
+        <w:t>”</w:t>
+      </w:r>
+      <w:r>
+        <w:rPr>
+          <w:rFonts w:ascii="Times New Roman" w:hAnsi="Times New Roman" w:cs="Times New Roman" w:hint="eastAsia"/>
+        </w:rPr>
+        <w:t xml:space="preserve"> because it is the first time </w:t>
+      </w:r>
+      <w:r>
+        <w:rPr>
+          <w:rFonts w:ascii="Times New Roman" w:hAnsi="Times New Roman" w:cs="Times New Roman" w:hint="eastAsia"/>
+        </w:rPr>
+        <w:t xml:space="preserve">that </w:t>
+      </w:r>
+      <w:r>
+        <w:rPr>
+          <w:rFonts w:ascii="Times New Roman" w:hAnsi="Times New Roman" w:cs="Times New Roman" w:hint="eastAsia"/>
+        </w:rPr>
+        <w:t>it appears.</w:t>
+      </w:r>
+    </w:p>
+    <w:p>
+      <w:pPr>
+        <w:pStyle w:val="a9"/>
+        <w:numPr>
+          <w:ilvl w:val="0"/>
+          <w:numId w:val="2"/>
+        </w:numPr>
+        <w:rPr>
+          <w:rFonts w:ascii="Times New Roman" w:hAnsi="Times New Roman" w:cs="Times New Roman"/>
+        </w:rPr>
+      </w:pPr>
+      <w:r>
+        <w:rPr>
+          <w:rFonts w:ascii="Times New Roman" w:hAnsi="Times New Roman" w:cs="Times New Roman" w:hint="eastAsia"/>
+        </w:rPr>
+        <w:lastRenderedPageBreak/>
+        <w:t xml:space="preserve">on fish: I did not stated clearly where the fish come from. Fish might be from domestic markets or international markets. </w:t>
+      </w:r>
+      <w:r>
+        <w:rPr>
+          <w:rFonts w:ascii="Times New Roman" w:hAnsi="Times New Roman" w:cs="Times New Roman" w:hint="eastAsia"/>
+        </w:rPr>
+        <w:t>Whereas</w:t>
+      </w:r>
+      <w:r>
+        <w:rPr>
+          <w:rFonts w:ascii="Times New Roman" w:hAnsi="Times New Roman" w:cs="Times New Roman" w:hint="eastAsia"/>
+        </w:rPr>
+        <w:t xml:space="preserve">, it was imported fish that the introduction said. </w:t>
+      </w:r>
+    </w:p>
+    <w:p>
+      <w:pPr>
+        <w:pStyle w:val="a9"/>
+        <w:numPr>
+          <w:ilvl w:val="0"/>
+          <w:numId w:val="2"/>
+        </w:numPr>
+        <w:rPr>
+          <w:rFonts w:ascii="Times New Roman" w:hAnsi="Times New Roman" w:cs="Times New Roman"/>
+        </w:rPr>
+      </w:pPr>
+      <w:r>
+        <w:rPr>
+          <w:rFonts w:ascii="Times New Roman" w:hAnsi="Times New Roman" w:cs="Times New Roman" w:hint="eastAsia"/>
+        </w:rPr>
+        <w:t xml:space="preserve">Where was the fish imported? </w:t>
+      </w:r>
+    </w:p>
+    <w:p>
+      <w:pPr>
+        <w:pStyle w:val="a9"/>
+        <w:rPr>
+          <w:rFonts w:ascii="Times New Roman" w:hAnsi="Times New Roman" w:cs="Times New Roman"/>
+        </w:rPr>
+      </w:pPr>
+      <w:r>
+        <w:rPr>
+          <w:rFonts w:ascii="Times New Roman" w:hAnsi="Times New Roman" w:cs="Times New Roman" w:hint="eastAsia"/>
+        </w:rPr>
+        <w:t xml:space="preserve">I did not write from which countries </w:t>
+      </w:r>
+      <w:r>
+        <w:rPr>
+          <w:rFonts w:ascii="Times New Roman" w:hAnsi="Times New Roman" w:cs="Times New Roman" w:hint="eastAsia"/>
+        </w:rPr>
+        <w:t xml:space="preserve">the fish was imported from. </w:t>
+      </w:r>
+      <w:r>
+        <w:rPr>
+          <w:rFonts w:ascii="Times New Roman" w:hAnsi="Times New Roman" w:cs="Times New Roman" w:hint="eastAsia"/>
+        </w:rPr>
+        <w:t xml:space="preserve">Since there are only three countries, I should have listed them all. </w:t>
+      </w:r>
+    </w:p>
+    <w:p>
+      <w:pPr>
+        <w:pStyle w:val="a9"/>
+        <w:numPr>
+          <w:ilvl w:val="0"/>
+          <w:numId w:val="2"/>
+        </w:numPr>
+        <w:rPr>
+          <w:rFonts w:ascii="Times New Roman" w:hAnsi="Times New Roman" w:cs="Times New Roman"/>
+        </w:rPr>
+      </w:pPr>
+      <w:r>
+        <w:rPr>
+          <w:rFonts w:ascii="Times New Roman" w:hAnsi="Times New Roman" w:cs="Times New Roman" w:hint="eastAsia"/>
+        </w:rPr>
+        <w:t xml:space="preserve">The data of pie charts was coordinately in the same year of the table. </w:t>
+      </w:r>
+      <w:r>
+        <w:rPr>
+          <w:rFonts w:ascii="Times New Roman" w:hAnsi="Times New Roman" w:cs="Times New Roman" w:hint="eastAsia"/>
+        </w:rPr>
+        <w:t>Whereas, I did not show information about</w:t>
+      </w:r>
+      <w:r>
+        <w:rPr>
+          <w:rFonts w:ascii="Times New Roman" w:hAnsi="Times New Roman" w:cs="Times New Roman" w:hint="eastAsia"/>
+        </w:rPr>
+        <w:t xml:space="preserve"> how many the pie charts are and</w:t>
+      </w:r>
+      <w:r>
+        <w:rPr>
+          <w:rFonts w:ascii="Times New Roman" w:hAnsi="Times New Roman" w:cs="Times New Roman" w:hint="eastAsia"/>
+        </w:rPr>
+        <w:t xml:space="preserve"> their relation</w:t>
+      </w:r>
+      <w:r>
+        <w:rPr>
+          <w:rFonts w:ascii="Times New Roman" w:hAnsi="Times New Roman" w:cs="Times New Roman" w:hint="eastAsia"/>
+        </w:rPr>
+        <w:t xml:space="preserve"> with the table</w:t>
+      </w:r>
+      <w:r>
+        <w:rPr>
+          <w:rFonts w:ascii="Times New Roman" w:hAnsi="Times New Roman" w:cs="Times New Roman" w:hint="eastAsia"/>
+        </w:rPr>
+        <w:t>.</w:t>
+      </w:r>
+    </w:p>
+    <w:p>
+      <w:pPr>
+        <w:rPr>
+          <w:rFonts w:ascii="Times New Roman" w:hAnsi="Times New Roman" w:cs="Times New Roman"/>
+          <w:b/>
+          <w:bCs/>
+          <w:i/>
+          <w:iCs/>
+        </w:rPr>
+      </w:pPr>
+      <w:r>
+        <w:rPr>
+          <w:rFonts w:ascii="Times New Roman" w:hAnsi="Times New Roman" w:cs="Times New Roman" w:hint="eastAsia"/>
+          <w:b/>
+          <w:bCs/>
+          <w:i/>
+          <w:iCs/>
+        </w:rPr>
+        <w:t>Improved</w:t>
+      </w:r>
+    </w:p>
+    <w:p>
+      <w:pPr>
+        <w:rPr>
+          <w:rFonts w:ascii="Times New Roman" w:hAnsi="Times New Roman" w:cs="Times New Roman"/>
+        </w:rPr>
+      </w:pPr>
+      <w:r>
+        <w:rPr>
+          <w:rFonts w:ascii="Times New Roman" w:hAnsi="Times New Roman" w:cs="Times New Roman" w:hint="eastAsia"/>
+        </w:rPr>
+        <w:t>The table illutrates information</w:t>
+      </w:r>
+      <w:r>
+        <w:rPr>
+          <w:rFonts w:ascii="Times New Roman" w:hAnsi="Times New Roman" w:cs="Times New Roman" w:hint="eastAsia"/>
+        </w:rPr>
+        <w:t xml:space="preserve"> of overall expenditure on imported fish in the America in 1988, 1992 and 2000; </w:t>
+      </w:r>
+      <w:r>
+        <w:rPr>
+          <w:rFonts w:ascii="Times New Roman" w:hAnsi="Times New Roman" w:cs="Times New Roman" w:hint="eastAsia"/>
+        </w:rPr>
+        <w:t xml:space="preserve">units are measured in billions of dollars. </w:t>
+      </w:r>
+      <w:r>
+        <w:rPr>
+          <w:rFonts w:ascii="Times New Roman" w:hAnsi="Times New Roman" w:cs="Times New Roman" w:hint="eastAsia"/>
+        </w:rPr>
+        <w:t xml:space="preserve">The </w:t>
+      </w:r>
+      <w:r>
+        <w:rPr>
+          <w:rFonts w:ascii="Times New Roman" w:hAnsi="Times New Roman" w:cs="Times New Roman" w:hint="eastAsia"/>
+          <w:highlight w:val="cyan"/>
+        </w:rPr>
+        <w:t>three</w:t>
+      </w:r>
+      <w:r>
+        <w:rPr>
+          <w:rFonts w:ascii="Times New Roman" w:hAnsi="Times New Roman" w:cs="Times New Roman" w:hint="eastAsia"/>
+        </w:rPr>
+        <w:t xml:space="preserve"> </w:t>
+      </w:r>
+      <w:r>
+        <w:rPr>
+          <w:rFonts w:ascii="Times New Roman" w:hAnsi="Times New Roman" w:cs="Times New Roman" w:hint="eastAsia"/>
+        </w:rPr>
+        <w:t xml:space="preserve">pie charts demonstrates the proportion of the fish purchased in China, Canada and other countries </w:t>
+      </w:r>
+      <w:r>
+        <w:rPr>
+          <w:rFonts w:ascii="Times New Roman" w:hAnsi="Times New Roman" w:cs="Times New Roman" w:hint="eastAsia"/>
+          <w:highlight w:val="cyan"/>
+        </w:rPr>
+        <w:t xml:space="preserve">in the same </w:t>
+      </w:r>
+      <w:r>
+        <w:rPr>
+          <w:rFonts w:ascii="Times New Roman" w:hAnsi="Times New Roman" w:cs="Times New Roman" w:hint="eastAsia"/>
+          <w:highlight w:val="cyan"/>
+        </w:rPr>
+        <w:t xml:space="preserve">three </w:t>
+      </w:r>
+      <w:r>
+        <w:rPr>
+          <w:rFonts w:ascii="Times New Roman" w:hAnsi="Times New Roman" w:cs="Times New Roman" w:hint="eastAsia"/>
+          <w:highlight w:val="cyan"/>
+        </w:rPr>
+        <w:t>year</w:t>
+      </w:r>
+      <w:r>
+        <w:rPr>
+          <w:rFonts w:ascii="Times New Roman" w:hAnsi="Times New Roman" w:cs="Times New Roman" w:hint="eastAsia"/>
+          <w:highlight w:val="cyan"/>
+        </w:rPr>
+        <w:t>s</w:t>
+      </w:r>
+      <w:r>
+        <w:rPr>
+          <w:rFonts w:ascii="Times New Roman" w:hAnsi="Times New Roman" w:cs="Times New Roman" w:hint="eastAsia"/>
+        </w:rPr>
+        <w:t xml:space="preserve">. </w:t>
+      </w:r>
+    </w:p>
+    <w:p>
+      <w:pPr>
+        <w:rPr>
+          <w:rFonts w:ascii="Times New Roman" w:hAnsi="Times New Roman" w:cs="Times New Roman"/>
+          <w:b/>
+          <w:bCs/>
+          <w:i/>
+          <w:iCs/>
+        </w:rPr>
+      </w:pPr>
+      <w:r>
+        <w:rPr>
+          <w:rFonts w:ascii="Times New Roman" w:hAnsi="Times New Roman" w:cs="Times New Roman" w:hint="eastAsia"/>
+          <w:b/>
+          <w:bCs/>
+          <w:i/>
+          <w:iCs/>
+        </w:rPr>
+        <w:t xml:space="preserve">(2) </w:t>
+      </w:r>
+      <w:r>
+        <w:rPr>
+          <w:rFonts w:ascii="Times New Roman" w:hAnsi="Times New Roman" w:cs="Times New Roman" w:hint="eastAsia"/>
+          <w:b/>
+          <w:bCs/>
+          <w:i/>
+          <w:iCs/>
+        </w:rPr>
+        <w:t>Other examples</w:t>
+      </w:r>
+    </w:p>
+    <w:p>
+      <w:pPr>
+        <w:rPr>
+          <w:rFonts w:ascii="Times New Roman" w:hAnsi="Times New Roman" w:cs="Times New Roman"/>
+        </w:rPr>
+      </w:pPr>
+      <w:r>
+        <w:rPr>
+          <w:rFonts w:ascii="Times New Roman" w:hAnsi="Times New Roman" w:cs="Times New Roman" w:hint="eastAsia"/>
+        </w:rPr>
+        <w:t xml:space="preserve">The table shows how much the US spent in total on imported fish in </w:t>
+      </w:r>
+      <w:r>
+        <w:rPr>
+          <w:rFonts w:ascii="Times New Roman" w:hAnsi="Times New Roman" w:cs="Times New Roman" w:hint="eastAsia"/>
+        </w:rPr>
+        <w:t xml:space="preserve">1988, 1992 and 2000, while the pie charts illutrate the proportion of fish brought in from China, Canada and other countries. </w:t>
+      </w:r>
+      <w:r>
+        <w:rPr>
+          <w:rFonts w:ascii="Times New Roman" w:hAnsi="Times New Roman" w:cs="Times New Roman" w:hint="eastAsia"/>
+        </w:rPr>
+        <w:t xml:space="preserve">Units are measured in billions of dollars in the table </w:t>
+      </w:r>
+      <w:r>
+        <w:rPr>
+          <w:rFonts w:ascii="Times New Roman" w:hAnsi="Times New Roman" w:cs="Times New Roman" w:hint="eastAsia"/>
+          <w:strike/>
+        </w:rPr>
+        <w:t xml:space="preserve">and percentage in the pie charts. </w:t>
+      </w:r>
+    </w:p>
+    <w:p>
+      <w:pPr>
+        <w:rPr>
+          <w:rFonts w:ascii="Times New Roman" w:hAnsi="Times New Roman" w:cs="Times New Roman"/>
+          <w:b/>
+          <w:bCs/>
+          <w:i/>
+          <w:iCs/>
+        </w:rPr>
+      </w:pPr>
+      <w:r>
+        <w:rPr>
+          <w:rFonts w:ascii="Times New Roman" w:hAnsi="Times New Roman" w:cs="Times New Roman" w:hint="eastAsia"/>
+          <w:b/>
+          <w:bCs/>
+          <w:i/>
+          <w:iCs/>
+        </w:rPr>
+        <w:t>Mistakes</w:t>
+      </w:r>
+    </w:p>
+    <w:p>
+      <w:pPr>
+        <w:pStyle w:val="a9"/>
+        <w:numPr>
+          <w:ilvl w:val="0"/>
+          <w:numId w:val="3"/>
+        </w:numPr>
+        <w:rPr>
+          <w:rFonts w:ascii="Times New Roman" w:hAnsi="Times New Roman" w:cs="Times New Roman"/>
+        </w:rPr>
+      </w:pPr>
+      <w:r>
+        <w:rPr>
+          <w:rFonts w:ascii="Times New Roman" w:hAnsi="Times New Roman" w:cs="Times New Roman" w:hint="eastAsia"/>
+        </w:rPr>
+        <w:t xml:space="preserve">There are too many words in this introduction paragraph, while the total number of words in Task 1 in IELTS  is between 150 and 180 words. </w:t>
+      </w:r>
+      <w:r>
+        <w:rPr>
+          <w:rFonts w:ascii="Times New Roman" w:hAnsi="Times New Roman" w:cs="Times New Roman"/>
+        </w:rPr>
+        <w:t>“</w:t>
+      </w:r>
+      <w:r>
+        <w:rPr>
+          <w:rFonts w:ascii="Times New Roman" w:hAnsi="Times New Roman" w:cs="Times New Roman" w:hint="eastAsia"/>
+        </w:rPr>
+        <w:t>proportioin</w:t>
+      </w:r>
+      <w:r>
+        <w:rPr>
+          <w:rFonts w:ascii="Times New Roman" w:hAnsi="Times New Roman" w:cs="Times New Roman"/>
+        </w:rPr>
+        <w:t>…”</w:t>
+      </w:r>
+      <w:r>
+        <w:rPr>
+          <w:rFonts w:ascii="Times New Roman" w:hAnsi="Times New Roman" w:cs="Times New Roman" w:hint="eastAsia"/>
+        </w:rPr>
+        <w:t xml:space="preserve"> and </w:t>
+      </w:r>
+      <w:r>
+        <w:rPr>
+          <w:rFonts w:ascii="Times New Roman" w:hAnsi="Times New Roman" w:cs="Times New Roman"/>
+        </w:rPr>
+        <w:t>“</w:t>
+      </w:r>
+      <w:r>
+        <w:rPr>
+          <w:rFonts w:ascii="Times New Roman" w:hAnsi="Times New Roman" w:cs="Times New Roman" w:hint="eastAsia"/>
+        </w:rPr>
+        <w:t>percentage</w:t>
+      </w:r>
+      <w:r>
+        <w:rPr>
+          <w:rFonts w:ascii="Times New Roman" w:hAnsi="Times New Roman" w:cs="Times New Roman"/>
+        </w:rPr>
+        <w:t>”</w:t>
+      </w:r>
+      <w:r>
+        <w:rPr>
+          <w:rFonts w:ascii="Times New Roman" w:hAnsi="Times New Roman" w:cs="Times New Roman" w:hint="eastAsia"/>
+        </w:rPr>
+        <w:t xml:space="preserve"> are duplicated; thus one of them should be eliminated.</w:t>
+      </w:r>
+    </w:p>
+    <w:p>
+      <w:pPr>
+        <w:pStyle w:val="a9"/>
+        <w:numPr>
+          <w:ilvl w:val="0"/>
+          <w:numId w:val="3"/>
+        </w:numPr>
+        <w:rPr>
+          <w:rFonts w:ascii="Times New Roman" w:hAnsi="Times New Roman" w:cs="Times New Roman"/>
+        </w:rPr>
+      </w:pPr>
+      <w:r>
+        <w:rPr>
+          <w:rFonts w:ascii="Times New Roman" w:hAnsi="Times New Roman" w:cs="Times New Roman" w:hint="eastAsia"/>
+        </w:rPr>
+        <w:t xml:space="preserve">Subsequently, it is not coherent after deleting </w:t>
+      </w:r>
+      <w:r>
+        <w:rPr>
+          <w:rFonts w:ascii="Times New Roman" w:hAnsi="Times New Roman" w:cs="Times New Roman"/>
+        </w:rPr>
+        <w:t>“</w:t>
+      </w:r>
+      <w:r>
+        <w:rPr>
+          <w:rFonts w:ascii="Times New Roman" w:hAnsi="Times New Roman" w:cs="Times New Roman" w:hint="eastAsia"/>
+        </w:rPr>
+        <w:t>percentage</w:t>
+      </w:r>
+      <w:r>
+        <w:rPr>
+          <w:rFonts w:ascii="Times New Roman" w:hAnsi="Times New Roman" w:cs="Times New Roman"/>
+        </w:rPr>
+        <w:t>”</w:t>
+      </w:r>
+      <w:r>
+        <w:rPr>
+          <w:rFonts w:ascii="Times New Roman" w:hAnsi="Times New Roman" w:cs="Times New Roman" w:hint="eastAsia"/>
+        </w:rPr>
+        <w:t xml:space="preserve"> since it illurates the table first; then the pie charts; then the table. </w:t>
+      </w:r>
+      <w:r>
+        <w:rPr>
+          <w:rFonts w:ascii="Times New Roman" w:hAnsi="Times New Roman" w:cs="Times New Roman" w:hint="eastAsia"/>
+        </w:rPr>
+        <w:t xml:space="preserve">It is not logical. </w:t>
+      </w:r>
+    </w:p>
+    <w:p>
+      <w:pPr>
+        <w:pStyle w:val="a9"/>
+        <w:numPr>
+          <w:ilvl w:val="0"/>
+          <w:numId w:val="3"/>
+        </w:numPr>
+        <w:rPr>
+          <w:rFonts w:ascii="Times New Roman" w:hAnsi="Times New Roman" w:cs="Times New Roman" w:hint="eastAsia"/>
+        </w:rPr>
+      </w:pPr>
+      <w:r>
+        <w:rPr>
+          <w:rFonts w:ascii="Times New Roman" w:hAnsi="Times New Roman" w:cs="Times New Roman" w:hint="eastAsia"/>
+        </w:rPr>
+        <w:t>This example did not state that the pie charts were in the same three years of the table.</w:t>
+      </w:r>
+    </w:p>
+    <w:p>
+      <w:pPr>
+        <w:rPr>
+          <w:rFonts w:ascii="Times New Roman" w:hAnsi="Times New Roman" w:cs="Times New Roman"/>
+          <w:b/>
+          <w:bCs/>
+          <w:i/>
+          <w:iCs/>
+        </w:rPr>
+      </w:pPr>
+      <w:r>
+        <w:rPr>
+          <w:rFonts w:ascii="Times New Roman" w:hAnsi="Times New Roman" w:cs="Times New Roman" w:hint="eastAsia"/>
+          <w:b/>
+          <w:bCs/>
+          <w:i/>
+          <w:iCs/>
+        </w:rPr>
+        <w:t>Improved</w:t>
+      </w:r>
+    </w:p>
+    <w:p>
+      <w:pPr>
+        <w:rPr>
+          <w:rFonts w:ascii="Times New Roman" w:hAnsi="Times New Roman" w:cs="Times New Roman"/>
+        </w:rPr>
+      </w:pPr>
+      <w:r>
+        <w:rPr>
+          <w:rFonts w:ascii="Times New Roman" w:hAnsi="Times New Roman" w:cs="Times New Roman" w:hint="eastAsia"/>
+        </w:rPr>
+        <w:t xml:space="preserve">The table shows how much the US spent, </w:t>
+      </w:r>
+      <w:r>
+        <w:rPr>
+          <w:rFonts w:ascii="Times New Roman" w:hAnsi="Times New Roman" w:cs="Times New Roman" w:hint="eastAsia"/>
+          <w:highlight w:val="cyan"/>
+        </w:rPr>
+        <w:t>in billions of dollars</w:t>
+      </w:r>
+      <w:r>
+        <w:rPr>
+          <w:rFonts w:ascii="Times New Roman" w:hAnsi="Times New Roman" w:cs="Times New Roman" w:hint="eastAsia"/>
+        </w:rPr>
+        <w:t>, on imported fish in 1988, 1992 and 2000</w:t>
+      </w:r>
+      <w:r>
+        <w:rPr>
+          <w:rFonts w:ascii="Times New Roman" w:hAnsi="Times New Roman" w:cs="Times New Roman" w:hint="eastAsia"/>
+        </w:rPr>
+        <w:t>, while the pie charts illutrate the proportion of the fish brought in from China, Canada and other countries</w:t>
+      </w:r>
+      <w:r>
+        <w:rPr>
+          <w:rFonts w:ascii="Times New Roman" w:hAnsi="Times New Roman" w:cs="Times New Roman" w:hint="eastAsia"/>
+        </w:rPr>
+        <w:t xml:space="preserve"> in the same three years.</w:t>
+      </w:r>
+    </w:p>
+    <w:p>
+      <w:pPr>
+        <w:rPr>
+          <w:rFonts w:ascii="Times New Roman" w:hAnsi="Times New Roman" w:cs="Times New Roman"/>
+          <w:b/>
+          <w:bCs/>
+        </w:rPr>
+      </w:pPr>
+      <w:r>
+        <w:rPr>
+          <w:rFonts w:ascii="Times New Roman" w:hAnsi="Times New Roman" w:cs="Times New Roman" w:hint="eastAsia"/>
+          <w:b/>
+          <w:bCs/>
+        </w:rPr>
+        <w:t>An alternative of this example</w:t>
+      </w:r>
+    </w:p>
+    <w:p>
+      <w:pPr>
+        <w:rPr>
+          <w:rFonts w:ascii="Times New Roman" w:hAnsi="Times New Roman" w:cs="Times New Roman"/>
+        </w:rPr>
+      </w:pPr>
+      <w:r>
+        <w:rPr>
+          <w:rFonts w:ascii="Times New Roman" w:hAnsi="Times New Roman" w:cs="Times New Roman" w:hint="eastAsia"/>
+        </w:rPr>
+        <w:t xml:space="preserve">The table show the total expenditure of the US, in billions of dollars, on imported fish in 1988, 1992 and 2000, while </w:t>
+      </w:r>
+      <w:r>
+        <w:rPr>
+          <w:rFonts w:ascii="Times New Roman" w:hAnsi="Times New Roman" w:cs="Times New Roman" w:hint="eastAsia"/>
+        </w:rPr>
+        <w:t xml:space="preserve">the </w:t>
+      </w:r>
+      <w:r>
+        <w:rPr>
+          <w:rFonts w:ascii="Times New Roman" w:hAnsi="Times New Roman" w:cs="Times New Roman" w:hint="eastAsia"/>
+          <w:highlight w:val="cyan"/>
+        </w:rPr>
+        <w:t>three</w:t>
+      </w:r>
+      <w:r>
+        <w:rPr>
+          <w:rFonts w:ascii="Times New Roman" w:hAnsi="Times New Roman" w:cs="Times New Roman" w:hint="eastAsia"/>
+        </w:rPr>
+        <w:t xml:space="preserve"> pie charts the proportion of fish that was </w:t>
+      </w:r>
+      <w:r>
+        <w:rPr>
+          <w:rFonts w:ascii="Times New Roman" w:hAnsi="Times New Roman" w:cs="Times New Roman" w:hint="eastAsia"/>
+          <w:highlight w:val="cyan"/>
+        </w:rPr>
+        <w:t>sourced</w:t>
+      </w:r>
+      <w:r>
+        <w:rPr>
+          <w:rFonts w:ascii="Times New Roman" w:hAnsi="Times New Roman" w:cs="Times New Roman" w:hint="eastAsia"/>
+        </w:rPr>
+        <w:t xml:space="preserve"> from China, Canada and other countries in the same three years.</w:t>
+      </w:r>
+    </w:p>
+    <w:p>
+      <w:pPr>
+        <w:rPr>
+          <w:rFonts w:ascii="Times New Roman" w:hAnsi="Times New Roman" w:cs="Times New Roman" w:hint="eastAsia"/>
+        </w:rPr>
+      </w:pPr>
+      <w:r>
+        <w:rPr>
+          <w:rFonts w:ascii="Times New Roman" w:hAnsi="Times New Roman" w:cs="Times New Roman" w:hint="eastAsia"/>
+          <w:b/>
+          <w:bCs/>
+        </w:rPr>
+        <w:lastRenderedPageBreak/>
+        <w:t>N.B.</w:t>
+      </w:r>
+      <w:r>
+        <w:rPr>
+          <w:rFonts w:ascii="Times New Roman" w:hAnsi="Times New Roman" w:cs="Times New Roman" w:hint="eastAsia"/>
+          <w:b/>
+          <w:bCs/>
+        </w:rPr>
+        <w:t xml:space="preserve">  </w:t>
+      </w:r>
+      <w:r>
+        <w:rPr>
+          <w:rFonts w:ascii="Times New Roman" w:hAnsi="Times New Roman" w:cs="Times New Roman"/>
+        </w:rPr>
+        <w:t>“</w:t>
+      </w:r>
+      <w:r>
+        <w:rPr>
+          <w:rFonts w:ascii="Times New Roman" w:hAnsi="Times New Roman" w:cs="Times New Roman" w:hint="eastAsia"/>
+        </w:rPr>
+        <w:t>s</w:t>
+      </w:r>
+      <w:r>
+        <w:rPr>
+          <w:rFonts w:ascii="Times New Roman" w:hAnsi="Times New Roman" w:cs="Times New Roman" w:hint="eastAsia"/>
+        </w:rPr>
+        <w:t>ource</w:t>
+      </w:r>
+      <w:r>
+        <w:rPr>
+          <w:rFonts w:ascii="Times New Roman" w:hAnsi="Times New Roman" w:cs="Times New Roman"/>
+        </w:rPr>
+        <w:t>”</w:t>
+      </w:r>
+      <w:r>
+        <w:rPr>
+          <w:rFonts w:ascii="Times New Roman" w:hAnsi="Times New Roman" w:cs="Times New Roman" w:hint="eastAsia"/>
+        </w:rPr>
+        <w:t xml:space="preserve"> is a noun in the introduction of the question, while it is a verb in this paragraph. Using muliple parts of speech of a word is encouraged and is paraphrase to some extent. </w:t>
+      </w:r>
     </w:p>
     <w:p>
       <w:pPr>
@@ -1938,7 +2835,7 @@
                     <pic:cNvPicPr/>
                   </pic:nvPicPr>
                   <pic:blipFill>
-                    <a:blip r:embed="rId9"/>
+                    <a:blip r:embed="rId11"/>
                     <a:stretch>
                       <a:fillRect/>
                     </a:stretch>
@@ -2045,14 +2942,7 @@
         <w:rPr>
           <w:rFonts w:ascii="Times New Roman" w:hAnsi="Times New Roman" w:cs="Times New Roman"/>
         </w:rPr>
-        <w:t xml:space="preserve">The pie chart illustrates the distribution of four categories: A, B, C, and D. It is clear that Category A is the smallest segment, accounting for just over 10% of the total. In contrast, Category D is the largest, representing approximately 40% of the pie chart. </w:t>
-      </w:r>
-      <w:r>
-        <w:rPr>
-          <w:rFonts w:ascii="Times New Roman" w:hAnsi="Times New Roman" w:cs="Times New Roman"/>
-        </w:rPr>
-        <w:lastRenderedPageBreak/>
-        <w:t>Categories B and C are similar in size, each making up roughly a quarter of the total. While Category B is slightly larger than Category C, the difference is not significant. In conclusion, the pie chart shows a clear disparity between the smallest and largest categories, with Category D being nearly four times the size of Category A. The remaining categories, B and C, together account for half of the total.</w:t>
+        <w:t>The pie chart illustrates the distribution of four categories: A, B, C, and D. It is clear that Category A is the smallest segment, accounting for just over 10% of the total. In contrast, Category D is the largest, representing approximately 40% of the pie chart. Categories B and C are similar in size, each making up roughly a quarter of the total. While Category B is slightly larger than Category C, the difference is not significant. In conclusion, the pie chart shows a clear disparity between the smallest and largest categories, with Category D being nearly four times the size of Category A. The remaining categories, B and C, together account for half of the total.</w:t>
       </w:r>
     </w:p>
     <w:p>
@@ -2127,6 +3017,7 @@
         <w:rPr>
           <w:noProof/>
         </w:rPr>
+        <w:lastRenderedPageBreak/>
         <w:drawing>
           <wp:inline distT="0" distB="0" distL="0" distR="0" wp14:anchorId="5302CB52" wp14:editId="340AC23B">
             <wp:extent cx="5274310" cy="4173220"/>
@@ -2143,7 +3034,7 @@
                     <pic:cNvPicPr/>
                   </pic:nvPicPr>
                   <pic:blipFill>
-                    <a:blip r:embed="rId10"/>
+                    <a:blip r:embed="rId12"/>
                     <a:stretch>
                       <a:fillRect/>
                     </a:stretch>
@@ -2323,7 +3214,6 @@
         <w:rPr>
           <w:rFonts w:ascii="Times New Roman" w:hAnsi="Times New Roman" w:cs="Times New Roman" w:hint="eastAsia"/>
         </w:rPr>
-        <w:lastRenderedPageBreak/>
         <w:t xml:space="preserve">In </w:t>
       </w:r>
       <w:r>
@@ -2474,6 +3364,7 @@
         <w:rPr>
           <w:rFonts w:ascii="Times New Roman" w:hAnsi="Times New Roman" w:cs="Times New Roman" w:hint="eastAsia"/>
         </w:rPr>
+        <w:lastRenderedPageBreak/>
         <w:t xml:space="preserve">3, The overview paragraph is not quite clear. It is better to summarise in three aspects which are British consuming more goods than French, </w:t>
       </w:r>
       <w:r>
@@ -2928,6 +3819,7 @@
     <w:p>
       <w:pPr>
         <w:rPr>
+          <w:rFonts w:hint="eastAsia"/>
           <w:lang w:val="en-US"/>
         </w:rPr>
       </w:pPr>
@@ -2954,20 +3846,20 @@
           <w:sz w:val="28"/>
           <w:szCs w:val="28"/>
         </w:rPr>
+        <w:t xml:space="preserve">A model answer </w:t>
+      </w:r>
+    </w:p>
+    <w:p>
+      <w:pPr>
+        <w:rPr>
+          <w:rFonts w:ascii="Times New Roman" w:hAnsi="Times New Roman" w:cs="Times New Roman"/>
+        </w:rPr>
+      </w:pPr>
+      <w:r>
+        <w:rPr>
+          <w:noProof/>
+        </w:rPr>
         <w:lastRenderedPageBreak/>
-        <w:t xml:space="preserve">A model answer </w:t>
-      </w:r>
-    </w:p>
-    <w:p>
-      <w:pPr>
-        <w:rPr>
-          <w:rFonts w:ascii="Times New Roman" w:hAnsi="Times New Roman" w:cs="Times New Roman"/>
-        </w:rPr>
-      </w:pPr>
-      <w:r>
-        <w:rPr>
-          <w:noProof/>
-        </w:rPr>
         <w:drawing>
           <wp:inline distT="0" distB="0" distL="0" distR="0" wp14:anchorId="2E59417A" wp14:editId="1CA96D51">
             <wp:extent cx="5274310" cy="6368415"/>
@@ -2984,7 +3876,7 @@
                     <pic:cNvPicPr/>
                   </pic:nvPicPr>
                   <pic:blipFill>
-                    <a:blip r:embed="rId11"/>
+                    <a:blip r:embed="rId13"/>
                     <a:stretch>
                       <a:fillRect/>
                     </a:stretch>
@@ -3028,6 +3920,9 @@
     <w:p>
       <w:pPr>
         <w:spacing w:after="0" w:line="240" w:lineRule="auto"/>
+        <w:rPr>
+          <w:rFonts w:hint="eastAsia"/>
+        </w:rPr>
       </w:pPr>
       <w:r>
         <w:separator/>
@@ -3038,6 +3933,9 @@
     <w:p>
       <w:pPr>
         <w:spacing w:after="0" w:line="240" w:lineRule="auto"/>
+        <w:rPr>
+          <w:rFonts w:hint="eastAsia"/>
+        </w:rPr>
       </w:pPr>
       <w:r>
         <w:continuationSeparator/>
@@ -3053,6 +3951,9 @@
     <w:p>
       <w:pPr>
         <w:spacing w:after="0" w:line="240" w:lineRule="auto"/>
+        <w:rPr>
+          <w:rFonts w:hint="eastAsia"/>
+        </w:rPr>
       </w:pPr>
       <w:r>
         <w:separator/>
@@ -3063,6 +3964,9 @@
     <w:p>
       <w:pPr>
         <w:spacing w:after="0" w:line="240" w:lineRule="auto"/>
+        <w:rPr>
+          <w:rFonts w:hint="eastAsia"/>
+        </w:rPr>
       </w:pPr>
       <w:r>
         <w:continuationSeparator/>
@@ -3163,8 +4067,192 @@
       </w:pPr>
     </w:lvl>
   </w:abstractNum>
+  <w:abstractNum w:abstractNumId="1" w15:restartNumberingAfterBreak="0">
+    <w:nsid w:val="5FE6397B"/>
+    <w:multiLevelType w:val="hybridMultilevel"/>
+    <w:tmpl w:val="54860AC4"/>
+    <w:lvl w:ilvl="0" w:tplc="0809000F">
+      <w:start w:val="1"/>
+      <w:numFmt w:val="decimal"/>
+      <w:lvlText w:val="%1."/>
+      <w:lvlJc w:val="left"/>
+      <w:pPr>
+        <w:ind w:left="720" w:hanging="360"/>
+      </w:pPr>
+      <w:rPr>
+        <w:rFonts w:hint="default"/>
+      </w:rPr>
+    </w:lvl>
+    <w:lvl w:ilvl="1" w:tplc="08090019" w:tentative="1">
+      <w:start w:val="1"/>
+      <w:numFmt w:val="lowerLetter"/>
+      <w:lvlText w:val="%2."/>
+      <w:lvlJc w:val="left"/>
+      <w:pPr>
+        <w:ind w:left="1440" w:hanging="360"/>
+      </w:pPr>
+    </w:lvl>
+    <w:lvl w:ilvl="2" w:tplc="0809001B" w:tentative="1">
+      <w:start w:val="1"/>
+      <w:numFmt w:val="lowerRoman"/>
+      <w:lvlText w:val="%3."/>
+      <w:lvlJc w:val="right"/>
+      <w:pPr>
+        <w:ind w:left="2160" w:hanging="180"/>
+      </w:pPr>
+    </w:lvl>
+    <w:lvl w:ilvl="3" w:tplc="0809000F" w:tentative="1">
+      <w:start w:val="1"/>
+      <w:numFmt w:val="decimal"/>
+      <w:lvlText w:val="%4."/>
+      <w:lvlJc w:val="left"/>
+      <w:pPr>
+        <w:ind w:left="2880" w:hanging="360"/>
+      </w:pPr>
+    </w:lvl>
+    <w:lvl w:ilvl="4" w:tplc="08090019" w:tentative="1">
+      <w:start w:val="1"/>
+      <w:numFmt w:val="lowerLetter"/>
+      <w:lvlText w:val="%5."/>
+      <w:lvlJc w:val="left"/>
+      <w:pPr>
+        <w:ind w:left="3600" w:hanging="360"/>
+      </w:pPr>
+    </w:lvl>
+    <w:lvl w:ilvl="5" w:tplc="0809001B" w:tentative="1">
+      <w:start w:val="1"/>
+      <w:numFmt w:val="lowerRoman"/>
+      <w:lvlText w:val="%6."/>
+      <w:lvlJc w:val="right"/>
+      <w:pPr>
+        <w:ind w:left="4320" w:hanging="180"/>
+      </w:pPr>
+    </w:lvl>
+    <w:lvl w:ilvl="6" w:tplc="0809000F" w:tentative="1">
+      <w:start w:val="1"/>
+      <w:numFmt w:val="decimal"/>
+      <w:lvlText w:val="%7."/>
+      <w:lvlJc w:val="left"/>
+      <w:pPr>
+        <w:ind w:left="5040" w:hanging="360"/>
+      </w:pPr>
+    </w:lvl>
+    <w:lvl w:ilvl="7" w:tplc="08090019" w:tentative="1">
+      <w:start w:val="1"/>
+      <w:numFmt w:val="lowerLetter"/>
+      <w:lvlText w:val="%8."/>
+      <w:lvlJc w:val="left"/>
+      <w:pPr>
+        <w:ind w:left="5760" w:hanging="360"/>
+      </w:pPr>
+    </w:lvl>
+    <w:lvl w:ilvl="8" w:tplc="0809001B" w:tentative="1">
+      <w:start w:val="1"/>
+      <w:numFmt w:val="lowerRoman"/>
+      <w:lvlText w:val="%9."/>
+      <w:lvlJc w:val="right"/>
+      <w:pPr>
+        <w:ind w:left="6480" w:hanging="180"/>
+      </w:pPr>
+    </w:lvl>
+  </w:abstractNum>
+  <w:abstractNum w:abstractNumId="2" w15:restartNumberingAfterBreak="0">
+    <w:nsid w:val="74703310"/>
+    <w:multiLevelType w:val="hybridMultilevel"/>
+    <w:tmpl w:val="A4CEF8F8"/>
+    <w:lvl w:ilvl="0" w:tplc="0809000F">
+      <w:start w:val="1"/>
+      <w:numFmt w:val="decimal"/>
+      <w:lvlText w:val="%1."/>
+      <w:lvlJc w:val="left"/>
+      <w:pPr>
+        <w:ind w:left="720" w:hanging="360"/>
+      </w:pPr>
+      <w:rPr>
+        <w:rFonts w:hint="default"/>
+      </w:rPr>
+    </w:lvl>
+    <w:lvl w:ilvl="1" w:tplc="08090019" w:tentative="1">
+      <w:start w:val="1"/>
+      <w:numFmt w:val="lowerLetter"/>
+      <w:lvlText w:val="%2."/>
+      <w:lvlJc w:val="left"/>
+      <w:pPr>
+        <w:ind w:left="1440" w:hanging="360"/>
+      </w:pPr>
+    </w:lvl>
+    <w:lvl w:ilvl="2" w:tplc="0809001B" w:tentative="1">
+      <w:start w:val="1"/>
+      <w:numFmt w:val="lowerRoman"/>
+      <w:lvlText w:val="%3."/>
+      <w:lvlJc w:val="right"/>
+      <w:pPr>
+        <w:ind w:left="2160" w:hanging="180"/>
+      </w:pPr>
+    </w:lvl>
+    <w:lvl w:ilvl="3" w:tplc="0809000F" w:tentative="1">
+      <w:start w:val="1"/>
+      <w:numFmt w:val="decimal"/>
+      <w:lvlText w:val="%4."/>
+      <w:lvlJc w:val="left"/>
+      <w:pPr>
+        <w:ind w:left="2880" w:hanging="360"/>
+      </w:pPr>
+    </w:lvl>
+    <w:lvl w:ilvl="4" w:tplc="08090019" w:tentative="1">
+      <w:start w:val="1"/>
+      <w:numFmt w:val="lowerLetter"/>
+      <w:lvlText w:val="%5."/>
+      <w:lvlJc w:val="left"/>
+      <w:pPr>
+        <w:ind w:left="3600" w:hanging="360"/>
+      </w:pPr>
+    </w:lvl>
+    <w:lvl w:ilvl="5" w:tplc="0809001B" w:tentative="1">
+      <w:start w:val="1"/>
+      <w:numFmt w:val="lowerRoman"/>
+      <w:lvlText w:val="%6."/>
+      <w:lvlJc w:val="right"/>
+      <w:pPr>
+        <w:ind w:left="4320" w:hanging="180"/>
+      </w:pPr>
+    </w:lvl>
+    <w:lvl w:ilvl="6" w:tplc="0809000F" w:tentative="1">
+      <w:start w:val="1"/>
+      <w:numFmt w:val="decimal"/>
+      <w:lvlText w:val="%7."/>
+      <w:lvlJc w:val="left"/>
+      <w:pPr>
+        <w:ind w:left="5040" w:hanging="360"/>
+      </w:pPr>
+    </w:lvl>
+    <w:lvl w:ilvl="7" w:tplc="08090019" w:tentative="1">
+      <w:start w:val="1"/>
+      <w:numFmt w:val="lowerLetter"/>
+      <w:lvlText w:val="%8."/>
+      <w:lvlJc w:val="left"/>
+      <w:pPr>
+        <w:ind w:left="5760" w:hanging="360"/>
+      </w:pPr>
+    </w:lvl>
+    <w:lvl w:ilvl="8" w:tplc="0809001B" w:tentative="1">
+      <w:start w:val="1"/>
+      <w:numFmt w:val="lowerRoman"/>
+      <w:lvlText w:val="%9."/>
+      <w:lvlJc w:val="right"/>
+      <w:pPr>
+        <w:ind w:left="6480" w:hanging="180"/>
+      </w:pPr>
+    </w:lvl>
+  </w:abstractNum>
   <w:num w:numId="1" w16cid:durableId="1597908344">
     <w:abstractNumId w:val="0"/>
+  </w:num>
+  <w:num w:numId="2" w16cid:durableId="2034190315">
+    <w:abstractNumId w:val="2"/>
+  </w:num>
+  <w:num w:numId="3" w16cid:durableId="1982346020">
+    <w:abstractNumId w:val="1"/>
   </w:num>
 </w:numbering>
 </file>
@@ -3566,15 +4654,15 @@
     <w:lsdException w:name="Unresolved Mention" w:semiHidden="1" w:unhideWhenUsed="1"/>
     <w:lsdException w:name="Smart Link" w:semiHidden="1" w:unhideWhenUsed="1"/>
   </w:latentStyles>
-  <w:style w:type="paragraph" w:default="1" w:styleId="Normal">
+  <w:style w:type="paragraph" w:default="1" w:styleId="a">
     <w:name w:val="Normal"/>
     <w:qFormat/>
   </w:style>
-  <w:style w:type="paragraph" w:styleId="Heading1">
+  <w:style w:type="paragraph" w:styleId="1">
     <w:name w:val="heading 1"/>
-    <w:basedOn w:val="Normal"/>
-    <w:next w:val="Normal"/>
-    <w:link w:val="Heading1Char"/>
+    <w:basedOn w:val="a"/>
+    <w:next w:val="a"/>
+    <w:link w:val="10"/>
     <w:uiPriority w:val="9"/>
     <w:qFormat/>
     <w:rsid w:val="00E61DC9"/>
@@ -3591,11 +4679,11 @@
       <w:szCs w:val="40"/>
     </w:rPr>
   </w:style>
-  <w:style w:type="paragraph" w:styleId="Heading2">
+  <w:style w:type="paragraph" w:styleId="2">
     <w:name w:val="heading 2"/>
-    <w:basedOn w:val="Normal"/>
-    <w:next w:val="Normal"/>
-    <w:link w:val="Heading2Char"/>
+    <w:basedOn w:val="a"/>
+    <w:next w:val="a"/>
+    <w:link w:val="20"/>
     <w:uiPriority w:val="9"/>
     <w:semiHidden/>
     <w:unhideWhenUsed/>
@@ -3614,11 +4702,11 @@
       <w:szCs w:val="32"/>
     </w:rPr>
   </w:style>
-  <w:style w:type="paragraph" w:styleId="Heading3">
+  <w:style w:type="paragraph" w:styleId="3">
     <w:name w:val="heading 3"/>
-    <w:basedOn w:val="Normal"/>
-    <w:next w:val="Normal"/>
-    <w:link w:val="Heading3Char"/>
+    <w:basedOn w:val="a"/>
+    <w:next w:val="a"/>
+    <w:link w:val="30"/>
     <w:uiPriority w:val="9"/>
     <w:semiHidden/>
     <w:unhideWhenUsed/>
@@ -3637,11 +4725,11 @@
       <w:szCs w:val="28"/>
     </w:rPr>
   </w:style>
-  <w:style w:type="paragraph" w:styleId="Heading4">
+  <w:style w:type="paragraph" w:styleId="4">
     <w:name w:val="heading 4"/>
-    <w:basedOn w:val="Normal"/>
-    <w:next w:val="Normal"/>
-    <w:link w:val="Heading4Char"/>
+    <w:basedOn w:val="a"/>
+    <w:next w:val="a"/>
+    <w:link w:val="40"/>
     <w:uiPriority w:val="9"/>
     <w:semiHidden/>
     <w:unhideWhenUsed/>
@@ -3660,11 +4748,11 @@
       <w:color w:val="0F4761" w:themeColor="accent1" w:themeShade="BF"/>
     </w:rPr>
   </w:style>
-  <w:style w:type="paragraph" w:styleId="Heading5">
+  <w:style w:type="paragraph" w:styleId="5">
     <w:name w:val="heading 5"/>
-    <w:basedOn w:val="Normal"/>
-    <w:next w:val="Normal"/>
-    <w:link w:val="Heading5Char"/>
+    <w:basedOn w:val="a"/>
+    <w:next w:val="a"/>
+    <w:link w:val="50"/>
     <w:uiPriority w:val="9"/>
     <w:semiHidden/>
     <w:unhideWhenUsed/>
@@ -3681,11 +4769,11 @@
       <w:color w:val="0F4761" w:themeColor="accent1" w:themeShade="BF"/>
     </w:rPr>
   </w:style>
-  <w:style w:type="paragraph" w:styleId="Heading6">
+  <w:style w:type="paragraph" w:styleId="6">
     <w:name w:val="heading 6"/>
-    <w:basedOn w:val="Normal"/>
-    <w:next w:val="Normal"/>
-    <w:link w:val="Heading6Char"/>
+    <w:basedOn w:val="a"/>
+    <w:next w:val="a"/>
+    <w:link w:val="60"/>
     <w:uiPriority w:val="9"/>
     <w:semiHidden/>
     <w:unhideWhenUsed/>
@@ -3704,11 +4792,11 @@
       <w:color w:val="595959" w:themeColor="text1" w:themeTint="A6"/>
     </w:rPr>
   </w:style>
-  <w:style w:type="paragraph" w:styleId="Heading7">
+  <w:style w:type="paragraph" w:styleId="7">
     <w:name w:val="heading 7"/>
-    <w:basedOn w:val="Normal"/>
-    <w:next w:val="Normal"/>
-    <w:link w:val="Heading7Char"/>
+    <w:basedOn w:val="a"/>
+    <w:next w:val="a"/>
+    <w:link w:val="70"/>
     <w:uiPriority w:val="9"/>
     <w:semiHidden/>
     <w:unhideWhenUsed/>
@@ -3725,11 +4813,11 @@
       <w:color w:val="595959" w:themeColor="text1" w:themeTint="A6"/>
     </w:rPr>
   </w:style>
-  <w:style w:type="paragraph" w:styleId="Heading8">
+  <w:style w:type="paragraph" w:styleId="8">
     <w:name w:val="heading 8"/>
-    <w:basedOn w:val="Normal"/>
-    <w:next w:val="Normal"/>
-    <w:link w:val="Heading8Char"/>
+    <w:basedOn w:val="a"/>
+    <w:next w:val="a"/>
+    <w:link w:val="80"/>
     <w:uiPriority w:val="9"/>
     <w:semiHidden/>
     <w:unhideWhenUsed/>
@@ -3748,11 +4836,11 @@
       <w:color w:val="272727" w:themeColor="text1" w:themeTint="D8"/>
     </w:rPr>
   </w:style>
-  <w:style w:type="paragraph" w:styleId="Heading9">
+  <w:style w:type="paragraph" w:styleId="9">
     <w:name w:val="heading 9"/>
-    <w:basedOn w:val="Normal"/>
-    <w:next w:val="Normal"/>
-    <w:link w:val="Heading9Char"/>
+    <w:basedOn w:val="a"/>
+    <w:next w:val="a"/>
+    <w:link w:val="90"/>
     <w:uiPriority w:val="9"/>
     <w:semiHidden/>
     <w:unhideWhenUsed/>
@@ -3769,13 +4857,13 @@
       <w:color w:val="272727" w:themeColor="text1" w:themeTint="D8"/>
     </w:rPr>
   </w:style>
-  <w:style w:type="character" w:default="1" w:styleId="DefaultParagraphFont">
+  <w:style w:type="character" w:default="1" w:styleId="a0">
     <w:name w:val="Default Paragraph Font"/>
     <w:uiPriority w:val="1"/>
     <w:semiHidden/>
     <w:unhideWhenUsed/>
   </w:style>
-  <w:style w:type="table" w:default="1" w:styleId="TableNormal">
+  <w:style w:type="table" w:default="1" w:styleId="a1">
     <w:name w:val="Normal Table"/>
     <w:uiPriority w:val="99"/>
     <w:semiHidden/>
@@ -3790,16 +4878,16 @@
       </w:tblCellMar>
     </w:tblPr>
   </w:style>
-  <w:style w:type="numbering" w:default="1" w:styleId="NoList">
+  <w:style w:type="numbering" w:default="1" w:styleId="a2">
     <w:name w:val="No List"/>
     <w:uiPriority w:val="99"/>
     <w:semiHidden/>
     <w:unhideWhenUsed/>
   </w:style>
-  <w:style w:type="character" w:customStyle="1" w:styleId="Heading1Char">
-    <w:name w:val="Heading 1 Char"/>
-    <w:basedOn w:val="DefaultParagraphFont"/>
-    <w:link w:val="Heading1"/>
+  <w:style w:type="character" w:customStyle="1" w:styleId="10">
+    <w:name w:val="标题 1 字符"/>
+    <w:basedOn w:val="a0"/>
+    <w:link w:val="1"/>
     <w:uiPriority w:val="9"/>
     <w:rsid w:val="00E61DC9"/>
     <w:rPr>
@@ -3809,10 +4897,10 @@
       <w:szCs w:val="40"/>
     </w:rPr>
   </w:style>
-  <w:style w:type="character" w:customStyle="1" w:styleId="Heading2Char">
-    <w:name w:val="Heading 2 Char"/>
-    <w:basedOn w:val="DefaultParagraphFont"/>
-    <w:link w:val="Heading2"/>
+  <w:style w:type="character" w:customStyle="1" w:styleId="20">
+    <w:name w:val="标题 2 字符"/>
+    <w:basedOn w:val="a0"/>
+    <w:link w:val="2"/>
     <w:uiPriority w:val="9"/>
     <w:semiHidden/>
     <w:rsid w:val="00E61DC9"/>
@@ -3823,10 +4911,10 @@
       <w:szCs w:val="32"/>
     </w:rPr>
   </w:style>
-  <w:style w:type="character" w:customStyle="1" w:styleId="Heading3Char">
-    <w:name w:val="Heading 3 Char"/>
-    <w:basedOn w:val="DefaultParagraphFont"/>
-    <w:link w:val="Heading3"/>
+  <w:style w:type="character" w:customStyle="1" w:styleId="30">
+    <w:name w:val="标题 3 字符"/>
+    <w:basedOn w:val="a0"/>
+    <w:link w:val="3"/>
     <w:uiPriority w:val="9"/>
     <w:semiHidden/>
     <w:rsid w:val="00E61DC9"/>
@@ -3837,10 +4925,10 @@
       <w:szCs w:val="28"/>
     </w:rPr>
   </w:style>
-  <w:style w:type="character" w:customStyle="1" w:styleId="Heading4Char">
-    <w:name w:val="Heading 4 Char"/>
-    <w:basedOn w:val="DefaultParagraphFont"/>
-    <w:link w:val="Heading4"/>
+  <w:style w:type="character" w:customStyle="1" w:styleId="40">
+    <w:name w:val="标题 4 字符"/>
+    <w:basedOn w:val="a0"/>
+    <w:link w:val="4"/>
     <w:uiPriority w:val="9"/>
     <w:semiHidden/>
     <w:rsid w:val="00E61DC9"/>
@@ -3851,10 +4939,10 @@
       <w:color w:val="0F4761" w:themeColor="accent1" w:themeShade="BF"/>
     </w:rPr>
   </w:style>
-  <w:style w:type="character" w:customStyle="1" w:styleId="Heading5Char">
-    <w:name w:val="Heading 5 Char"/>
-    <w:basedOn w:val="DefaultParagraphFont"/>
-    <w:link w:val="Heading5"/>
+  <w:style w:type="character" w:customStyle="1" w:styleId="50">
+    <w:name w:val="标题 5 字符"/>
+    <w:basedOn w:val="a0"/>
+    <w:link w:val="5"/>
     <w:uiPriority w:val="9"/>
     <w:semiHidden/>
     <w:rsid w:val="00E61DC9"/>
@@ -3863,10 +4951,10 @@
       <w:color w:val="0F4761" w:themeColor="accent1" w:themeShade="BF"/>
     </w:rPr>
   </w:style>
-  <w:style w:type="character" w:customStyle="1" w:styleId="Heading6Char">
-    <w:name w:val="Heading 6 Char"/>
-    <w:basedOn w:val="DefaultParagraphFont"/>
-    <w:link w:val="Heading6"/>
+  <w:style w:type="character" w:customStyle="1" w:styleId="60">
+    <w:name w:val="标题 6 字符"/>
+    <w:basedOn w:val="a0"/>
+    <w:link w:val="6"/>
     <w:uiPriority w:val="9"/>
     <w:semiHidden/>
     <w:rsid w:val="00E61DC9"/>
@@ -3877,10 +4965,10 @@
       <w:color w:val="595959" w:themeColor="text1" w:themeTint="A6"/>
     </w:rPr>
   </w:style>
-  <w:style w:type="character" w:customStyle="1" w:styleId="Heading7Char">
-    <w:name w:val="Heading 7 Char"/>
-    <w:basedOn w:val="DefaultParagraphFont"/>
-    <w:link w:val="Heading7"/>
+  <w:style w:type="character" w:customStyle="1" w:styleId="70">
+    <w:name w:val="标题 7 字符"/>
+    <w:basedOn w:val="a0"/>
+    <w:link w:val="7"/>
     <w:uiPriority w:val="9"/>
     <w:semiHidden/>
     <w:rsid w:val="00E61DC9"/>
@@ -3889,10 +4977,10 @@
       <w:color w:val="595959" w:themeColor="text1" w:themeTint="A6"/>
     </w:rPr>
   </w:style>
-  <w:style w:type="character" w:customStyle="1" w:styleId="Heading8Char">
-    <w:name w:val="Heading 8 Char"/>
-    <w:basedOn w:val="DefaultParagraphFont"/>
-    <w:link w:val="Heading8"/>
+  <w:style w:type="character" w:customStyle="1" w:styleId="80">
+    <w:name w:val="标题 8 字符"/>
+    <w:basedOn w:val="a0"/>
+    <w:link w:val="8"/>
     <w:uiPriority w:val="9"/>
     <w:semiHidden/>
     <w:rsid w:val="00E61DC9"/>
@@ -3903,10 +4991,10 @@
       <w:color w:val="272727" w:themeColor="text1" w:themeTint="D8"/>
     </w:rPr>
   </w:style>
-  <w:style w:type="character" w:customStyle="1" w:styleId="Heading9Char">
-    <w:name w:val="Heading 9 Char"/>
-    <w:basedOn w:val="DefaultParagraphFont"/>
-    <w:link w:val="Heading9"/>
+  <w:style w:type="character" w:customStyle="1" w:styleId="90">
+    <w:name w:val="标题 9 字符"/>
+    <w:basedOn w:val="a0"/>
+    <w:link w:val="9"/>
     <w:uiPriority w:val="9"/>
     <w:semiHidden/>
     <w:rsid w:val="00E61DC9"/>
@@ -3915,11 +5003,11 @@
       <w:color w:val="272727" w:themeColor="text1" w:themeTint="D8"/>
     </w:rPr>
   </w:style>
-  <w:style w:type="paragraph" w:styleId="Title">
+  <w:style w:type="paragraph" w:styleId="a3">
     <w:name w:val="Title"/>
-    <w:basedOn w:val="Normal"/>
-    <w:next w:val="Normal"/>
-    <w:link w:val="TitleChar"/>
+    <w:basedOn w:val="a"/>
+    <w:next w:val="a"/>
+    <w:link w:val="a4"/>
     <w:uiPriority w:val="10"/>
     <w:qFormat/>
     <w:rsid w:val="00E61DC9"/>
@@ -3935,10 +5023,10 @@
       <w:szCs w:val="56"/>
     </w:rPr>
   </w:style>
-  <w:style w:type="character" w:customStyle="1" w:styleId="TitleChar">
-    <w:name w:val="Title Char"/>
-    <w:basedOn w:val="DefaultParagraphFont"/>
-    <w:link w:val="Title"/>
+  <w:style w:type="character" w:customStyle="1" w:styleId="a4">
+    <w:name w:val="标题 字符"/>
+    <w:basedOn w:val="a0"/>
+    <w:link w:val="a3"/>
     <w:uiPriority w:val="10"/>
     <w:rsid w:val="00E61DC9"/>
     <w:rPr>
@@ -3949,11 +5037,11 @@
       <w:szCs w:val="56"/>
     </w:rPr>
   </w:style>
-  <w:style w:type="paragraph" w:styleId="Subtitle">
+  <w:style w:type="paragraph" w:styleId="a5">
     <w:name w:val="Subtitle"/>
-    <w:basedOn w:val="Normal"/>
-    <w:next w:val="Normal"/>
-    <w:link w:val="SubtitleChar"/>
+    <w:basedOn w:val="a"/>
+    <w:next w:val="a"/>
+    <w:link w:val="a6"/>
     <w:uiPriority w:val="11"/>
     <w:qFormat/>
     <w:rsid w:val="00E61DC9"/>
@@ -3970,10 +5058,10 @@
       <w:szCs w:val="28"/>
     </w:rPr>
   </w:style>
-  <w:style w:type="character" w:customStyle="1" w:styleId="SubtitleChar">
-    <w:name w:val="Subtitle Char"/>
-    <w:basedOn w:val="DefaultParagraphFont"/>
-    <w:link w:val="Subtitle"/>
+  <w:style w:type="character" w:customStyle="1" w:styleId="a6">
+    <w:name w:val="副标题 字符"/>
+    <w:basedOn w:val="a0"/>
+    <w:link w:val="a5"/>
     <w:uiPriority w:val="11"/>
     <w:rsid w:val="00E61DC9"/>
     <w:rPr>
@@ -3984,11 +5072,11 @@
       <w:szCs w:val="28"/>
     </w:rPr>
   </w:style>
-  <w:style w:type="paragraph" w:styleId="Quote">
+  <w:style w:type="paragraph" w:styleId="a7">
     <w:name w:val="Quote"/>
-    <w:basedOn w:val="Normal"/>
-    <w:next w:val="Normal"/>
-    <w:link w:val="QuoteChar"/>
+    <w:basedOn w:val="a"/>
+    <w:next w:val="a"/>
+    <w:link w:val="a8"/>
     <w:uiPriority w:val="29"/>
     <w:qFormat/>
     <w:rsid w:val="00E61DC9"/>
@@ -4002,10 +5090,10 @@
       <w:color w:val="404040" w:themeColor="text1" w:themeTint="BF"/>
     </w:rPr>
   </w:style>
-  <w:style w:type="character" w:customStyle="1" w:styleId="QuoteChar">
-    <w:name w:val="Quote Char"/>
-    <w:basedOn w:val="DefaultParagraphFont"/>
-    <w:link w:val="Quote"/>
+  <w:style w:type="character" w:customStyle="1" w:styleId="a8">
+    <w:name w:val="引用 字符"/>
+    <w:basedOn w:val="a0"/>
+    <w:link w:val="a7"/>
     <w:uiPriority w:val="29"/>
     <w:rsid w:val="00E61DC9"/>
     <w:rPr>
@@ -4014,9 +5102,9 @@
       <w:color w:val="404040" w:themeColor="text1" w:themeTint="BF"/>
     </w:rPr>
   </w:style>
-  <w:style w:type="paragraph" w:styleId="ListParagraph">
+  <w:style w:type="paragraph" w:styleId="a9">
     <w:name w:val="List Paragraph"/>
-    <w:basedOn w:val="Normal"/>
+    <w:basedOn w:val="a"/>
     <w:uiPriority w:val="34"/>
     <w:qFormat/>
     <w:rsid w:val="00E61DC9"/>
@@ -4025,9 +5113,9 @@
       <w:contextualSpacing/>
     </w:pPr>
   </w:style>
-  <w:style w:type="character" w:styleId="IntenseEmphasis">
+  <w:style w:type="character" w:styleId="aa">
     <w:name w:val="Intense Emphasis"/>
-    <w:basedOn w:val="DefaultParagraphFont"/>
+    <w:basedOn w:val="a0"/>
     <w:uiPriority w:val="21"/>
     <w:qFormat/>
     <w:rsid w:val="00E61DC9"/>
@@ -4037,11 +5125,11 @@
       <w:color w:val="0F4761" w:themeColor="accent1" w:themeShade="BF"/>
     </w:rPr>
   </w:style>
-  <w:style w:type="paragraph" w:styleId="IntenseQuote">
+  <w:style w:type="paragraph" w:styleId="ab">
     <w:name w:val="Intense Quote"/>
-    <w:basedOn w:val="Normal"/>
-    <w:next w:val="Normal"/>
-    <w:link w:val="IntenseQuoteChar"/>
+    <w:basedOn w:val="a"/>
+    <w:next w:val="a"/>
+    <w:link w:val="ac"/>
     <w:uiPriority w:val="30"/>
     <w:qFormat/>
     <w:rsid w:val="00E61DC9"/>
@@ -4060,10 +5148,10 @@
       <w:color w:val="0F4761" w:themeColor="accent1" w:themeShade="BF"/>
     </w:rPr>
   </w:style>
-  <w:style w:type="character" w:customStyle="1" w:styleId="IntenseQuoteChar">
-    <w:name w:val="Intense Quote Char"/>
-    <w:basedOn w:val="DefaultParagraphFont"/>
-    <w:link w:val="IntenseQuote"/>
+  <w:style w:type="character" w:customStyle="1" w:styleId="ac">
+    <w:name w:val="明显引用 字符"/>
+    <w:basedOn w:val="a0"/>
+    <w:link w:val="ab"/>
     <w:uiPriority w:val="30"/>
     <w:rsid w:val="00E61DC9"/>
     <w:rPr>
@@ -4072,9 +5160,9 @@
       <w:color w:val="0F4761" w:themeColor="accent1" w:themeShade="BF"/>
     </w:rPr>
   </w:style>
-  <w:style w:type="character" w:styleId="IntenseReference">
+  <w:style w:type="character" w:styleId="ad">
     <w:name w:val="Intense Reference"/>
-    <w:basedOn w:val="DefaultParagraphFont"/>
+    <w:basedOn w:val="a0"/>
     <w:uiPriority w:val="32"/>
     <w:qFormat/>
     <w:rsid w:val="00E61DC9"/>
@@ -4086,10 +5174,10 @@
       <w:spacing w:val="5"/>
     </w:rPr>
   </w:style>
-  <w:style w:type="paragraph" w:styleId="Header">
+  <w:style w:type="paragraph" w:styleId="ae">
     <w:name w:val="header"/>
-    <w:basedOn w:val="Normal"/>
-    <w:link w:val="HeaderChar"/>
+    <w:basedOn w:val="a"/>
+    <w:link w:val="af"/>
     <w:uiPriority w:val="99"/>
     <w:unhideWhenUsed/>
     <w:rsid w:val="00DB022E"/>
@@ -4101,17 +5189,17 @@
       <w:spacing w:after="0" w:line="240" w:lineRule="auto"/>
     </w:pPr>
   </w:style>
-  <w:style w:type="character" w:customStyle="1" w:styleId="HeaderChar">
-    <w:name w:val="Header Char"/>
-    <w:basedOn w:val="DefaultParagraphFont"/>
-    <w:link w:val="Header"/>
+  <w:style w:type="character" w:customStyle="1" w:styleId="af">
+    <w:name w:val="页眉 字符"/>
+    <w:basedOn w:val="a0"/>
+    <w:link w:val="ae"/>
     <w:uiPriority w:val="99"/>
     <w:rsid w:val="00DB022E"/>
   </w:style>
-  <w:style w:type="paragraph" w:styleId="Footer">
+  <w:style w:type="paragraph" w:styleId="af0">
     <w:name w:val="footer"/>
-    <w:basedOn w:val="Normal"/>
-    <w:link w:val="FooterChar"/>
+    <w:basedOn w:val="a"/>
+    <w:link w:val="af1"/>
     <w:uiPriority w:val="99"/>
     <w:unhideWhenUsed/>
     <w:rsid w:val="00DB022E"/>
@@ -4123,10 +5211,10 @@
       <w:spacing w:after="0" w:line="240" w:lineRule="auto"/>
     </w:pPr>
   </w:style>
-  <w:style w:type="character" w:customStyle="1" w:styleId="FooterChar">
-    <w:name w:val="Footer Char"/>
-    <w:basedOn w:val="DefaultParagraphFont"/>
-    <w:link w:val="Footer"/>
+  <w:style w:type="character" w:customStyle="1" w:styleId="af1">
+    <w:name w:val="页脚 字符"/>
+    <w:basedOn w:val="a0"/>
+    <w:link w:val="af0"/>
     <w:uiPriority w:val="99"/>
     <w:rsid w:val="00DB022E"/>
   </w:style>
@@ -4426,4 +5514,16 @@
     </a:ext>
   </a:extLst>
 </a:theme>
+</file>
+
+<file path=customXml/item1.xml><?xml version="1.0" encoding="utf-8"?>
+<b:Sources xmlns:b="http://schemas.openxmlformats.org/officeDocument/2006/bibliography" xmlns="http://schemas.openxmlformats.org/officeDocument/2006/bibliography" SelectedStyle="\APASixthEditionOfficeOnline.xsl" StyleName="APA" Version="6"/>
+</file>
+
+<file path=customXml/itemProps1.xml><?xml version="1.0" encoding="utf-8"?>
+<ds:datastoreItem xmlns:ds="http://schemas.openxmlformats.org/officeDocument/2006/customXml" ds:itemID="{729CCA61-8DB3-4C41-8702-C20ABD41C80D}">
+  <ds:schemaRefs>
+    <ds:schemaRef ds:uri="http://schemas.openxmlformats.org/officeDocument/2006/bibliography"/>
+  </ds:schemaRefs>
+</ds:datastoreItem>
 </file>
</xml_diff>

<commit_message>
add a journal of 2025-05-15
</commit_message>
<xml_diff>
--- a/IELTS Notes/Writing Exercises and Analyses.docx
+++ b/IELTS Notes/Writing Exercises and Analyses.docx
@@ -8016,7 +8016,7 @@
     <w:p>
       <w:pPr>
         <w:rPr>
-          <w:rFonts w:ascii="Times New Roman" w:hAnsi="Times New Roman" w:cs="Times New Roman" w:hint="eastAsia"/>
+          <w:rFonts w:ascii="Times New Roman" w:hAnsi="Times New Roman" w:cs="Times New Roman"/>
         </w:rPr>
       </w:pPr>
       <w:r>
@@ -8064,7 +8064,7 @@
     <w:p>
       <w:pPr>
         <w:rPr>
-          <w:rFonts w:ascii="Times New Roman" w:hAnsi="Times New Roman" w:cs="Times New Roman" w:hint="eastAsia"/>
+          <w:rFonts w:ascii="Times New Roman" w:hAnsi="Times New Roman" w:cs="Times New Roman"/>
         </w:rPr>
       </w:pPr>
     </w:p>
@@ -8101,7 +8101,7 @@
     <w:p>
       <w:pPr>
         <w:rPr>
-          <w:rFonts w:ascii="Times New Roman" w:hAnsi="Times New Roman" w:cs="Times New Roman" w:hint="eastAsia"/>
+          <w:rFonts w:ascii="Times New Roman" w:hAnsi="Times New Roman" w:cs="Times New Roman"/>
         </w:rPr>
       </w:pPr>
       <w:r>
@@ -8148,7 +8148,7 @@
     <w:p>
       <w:pPr>
         <w:rPr>
-          <w:rFonts w:ascii="Times New Roman" w:hAnsi="Times New Roman" w:cs="Times New Roman" w:hint="eastAsia"/>
+          <w:rFonts w:ascii="Times New Roman" w:hAnsi="Times New Roman" w:cs="Times New Roman"/>
           <w:b/>
           <w:i/>
         </w:rPr>
@@ -8166,7 +8166,7 @@
     <w:p>
       <w:pPr>
         <w:rPr>
-          <w:rFonts w:ascii="Times New Roman" w:hAnsi="Times New Roman" w:cs="Times New Roman" w:hint="eastAsia"/>
+          <w:rFonts w:ascii="Times New Roman" w:hAnsi="Times New Roman" w:cs="Times New Roman"/>
         </w:rPr>
       </w:pPr>
       <w:r>
@@ -8203,7 +8203,7 @@
     <w:p>
       <w:pPr>
         <w:rPr>
-          <w:rFonts w:ascii="Times New Roman" w:hAnsi="Times New Roman" w:cs="Times New Roman" w:hint="eastAsia"/>
+          <w:rFonts w:ascii="Times New Roman" w:hAnsi="Times New Roman" w:cs="Times New Roman"/>
         </w:rPr>
       </w:pPr>
       <w:r>
@@ -8282,7 +8282,7 @@
     <w:p>
       <w:pPr>
         <w:rPr>
-          <w:rFonts w:ascii="Times New Roman" w:hAnsi="Times New Roman" w:cs="Times New Roman" w:hint="eastAsia"/>
+          <w:rFonts w:ascii="Times New Roman" w:hAnsi="Times New Roman" w:cs="Times New Roman"/>
         </w:rPr>
       </w:pPr>
       <w:r>
@@ -8307,7 +8307,7 @@
     <w:p>
       <w:pPr>
         <w:rPr>
-          <w:rFonts w:ascii="Times New Roman" w:hAnsi="Times New Roman" w:cs="Times New Roman" w:hint="eastAsia"/>
+          <w:rFonts w:ascii="Times New Roman" w:hAnsi="Times New Roman" w:cs="Times New Roman"/>
         </w:rPr>
       </w:pPr>
       <w:r>
@@ -8326,41 +8326,53 @@
         <w:rPr>
           <w:rFonts w:ascii="Times New Roman" w:hAnsi="Times New Roman" w:cs="Times New Roman" w:hint="eastAsia"/>
         </w:rPr>
-        <w:t xml:space="preserve"> On the contrary, the amount of time spent on doing homework head downwards from 12 hourrs in 2002 to about 7 hours in 2007. </w:t>
-      </w:r>
-      <w:r>
-        <w:rPr>
-          <w:rFonts w:ascii="Times New Roman" w:hAnsi="Times New Roman" w:cs="Times New Roman" w:hint="eastAsia"/>
-        </w:rPr>
-        <w:t xml:space="preserve">It was the same with doing sport on which the time dropped from 10 hours in the first year to 2 hours in </w:t>
-      </w:r>
-      <w:r>
-        <w:rPr>
-          <w:rFonts w:ascii="Times New Roman" w:hAnsi="Times New Roman" w:cs="Times New Roman" w:hint="eastAsia"/>
-        </w:rPr>
-        <w:t>2007</w:t>
-      </w:r>
-      <w:r>
-        <w:rPr>
-          <w:rFonts w:ascii="Times New Roman" w:hAnsi="Times New Roman" w:cs="Times New Roman" w:hint="eastAsia"/>
-        </w:rPr>
-        <w:t xml:space="preserve">. </w:t>
-      </w:r>
-    </w:p>
-    <w:p>
-      <w:pPr>
-        <w:rPr>
-          <w:rFonts w:ascii="Times New Roman" w:hAnsi="Times New Roman" w:cs="Times New Roman"/>
-        </w:rPr>
-      </w:pPr>
-      <w:r>
-        <w:rPr>
-          <w:rFonts w:ascii="Times New Roman" w:hAnsi="Times New Roman" w:cs="Times New Roman" w:hint="eastAsia"/>
-        </w:rPr>
-        <w:t>* Too many words.</w:t>
+        <w:t xml:space="preserve"> On the contrary, the amount of time spent on doing home</w:t>
+      </w:r>
+      <w:r>
+        <w:rPr>
+          <w:rFonts w:ascii="Times New Roman" w:hAnsi="Times New Roman" w:cs="Times New Roman" w:hint="eastAsia"/>
+        </w:rPr>
+        <w:t>work head downwards from 12 hou</w:t>
       </w:r>
       <w:bookmarkStart w:id="0" w:name="_GoBack"/>
       <w:bookmarkEnd w:id="0"/>
+      <w:r>
+        <w:rPr>
+          <w:rFonts w:ascii="Times New Roman" w:hAnsi="Times New Roman" w:cs="Times New Roman" w:hint="eastAsia"/>
+        </w:rPr>
+        <w:t xml:space="preserve">rs in 2002 to about 7 hours in 2007. </w:t>
+      </w:r>
+      <w:r>
+        <w:rPr>
+          <w:rFonts w:ascii="Times New Roman" w:hAnsi="Times New Roman" w:cs="Times New Roman" w:hint="eastAsia"/>
+        </w:rPr>
+        <w:t xml:space="preserve">It was the same with doing sport on which the time dropped from 10 hours in the first year to 2 hours in </w:t>
+      </w:r>
+      <w:r>
+        <w:rPr>
+          <w:rFonts w:ascii="Times New Roman" w:hAnsi="Times New Roman" w:cs="Times New Roman" w:hint="eastAsia"/>
+        </w:rPr>
+        <w:t>2007</w:t>
+      </w:r>
+      <w:r>
+        <w:rPr>
+          <w:rFonts w:ascii="Times New Roman" w:hAnsi="Times New Roman" w:cs="Times New Roman" w:hint="eastAsia"/>
+        </w:rPr>
+        <w:t xml:space="preserve">. </w:t>
+      </w:r>
+    </w:p>
+    <w:p>
+      <w:pPr>
+        <w:rPr>
+          <w:rFonts w:ascii="Times New Roman" w:hAnsi="Times New Roman" w:cs="Times New Roman"/>
+        </w:rPr>
+      </w:pPr>
+      <w:r>
+        <w:rPr>
+          <w:rFonts w:ascii="Times New Roman" w:hAnsi="Times New Roman" w:cs="Times New Roman" w:hint="eastAsia"/>
+        </w:rPr>
+        <w:t>* Too many words.</w:t>
+      </w:r>
     </w:p>
     <w:sectPr>
       <w:pgSz w:w="11906" w:h="16838"/>
@@ -11373,7 +11385,7 @@
   <a:extraClrSchemeLst/>
   <a:extLst>
     <a:ext uri="{05A4C25C-085E-4340-85A3-A5531E510DB2}">
-      <thm15:themeFamily xmlns="" xmlns:thm15="http://schemas.microsoft.com/office/thememl/2012/main" name="Office Theme" id="{62F939B6-93AF-4DB8-9C6B-D6C7DFDC589F}" vid="{4A3C46E8-61CC-4603-A589-7422A47A8E4A}"/>
+      <thm15:themeFamily xmlns:thm15="http://schemas.microsoft.com/office/thememl/2012/main" xmlns="" name="Office Theme" id="{62F939B6-93AF-4DB8-9C6B-D6C7DFDC589F}" vid="{4A3C46E8-61CC-4603-A589-7422A47A8E4A}"/>
     </a:ext>
   </a:extLst>
 </a:theme>
@@ -11384,7 +11396,7 @@
 </file>
 
 <file path=customXml/itemProps1.xml><?xml version="1.0" encoding="utf-8"?>
-<ds:datastoreItem xmlns:ds="http://schemas.openxmlformats.org/officeDocument/2006/customXml" ds:itemID="{99E15310-AF18-4902-95A5-A569DF415ED1}">
+<ds:datastoreItem xmlns:ds="http://schemas.openxmlformats.org/officeDocument/2006/customXml" ds:itemID="{80869ACB-3757-497A-957D-50D5867D8B76}">
   <ds:schemaRefs>
     <ds:schemaRef ds:uri="http://schemas.openxmlformats.org/officeDocument/2006/bibliography"/>
   </ds:schemaRefs>

</xml_diff>

<commit_message>
improving the report of writing task 1 - adolescents doing activities
</commit_message>
<xml_diff>
--- a/IELTS Notes/Writing Exercises and Analyses.docx
+++ b/IELTS Notes/Writing Exercises and Analyses.docx
@@ -8222,13 +8222,39 @@
         <w:rPr>
           <w:rFonts w:ascii="Times New Roman" w:hAnsi="Times New Roman" w:cs="Times New Roman" w:hint="eastAsia"/>
         </w:rPr>
-        <w:t xml:space="preserve">watching televison </w:t>
-      </w:r>
-      <w:r>
-        <w:rPr>
-          <w:rFonts w:ascii="Times New Roman" w:hAnsi="Times New Roman" w:cs="Times New Roman" w:hint="eastAsia"/>
-        </w:rPr>
-        <w:t>was the largest amount of time</w:t>
+        <w:t xml:space="preserve">watching </w:t>
+      </w:r>
+      <w:r>
+        <w:rPr>
+          <w:rFonts w:ascii="Times New Roman" w:hAnsi="Times New Roman" w:cs="Times New Roman" w:hint="eastAsia"/>
+          <w:highlight w:val="red"/>
+        </w:rPr>
+        <w:t>televison</w:t>
+      </w:r>
+      <w:r>
+        <w:rPr>
+          <w:rFonts w:ascii="Times New Roman" w:hAnsi="Times New Roman" w:cs="Times New Roman" w:hint="eastAsia"/>
+        </w:rPr>
+        <w:t>(1)</w:t>
+      </w:r>
+      <w:r>
+        <w:rPr>
+          <w:rFonts w:ascii="Times New Roman" w:hAnsi="Times New Roman" w:cs="Times New Roman" w:hint="eastAsia"/>
+        </w:rPr>
+        <w:t xml:space="preserve"> </w:t>
+      </w:r>
+      <w:r>
+        <w:rPr>
+          <w:rFonts w:ascii="Times New Roman" w:hAnsi="Times New Roman" w:cs="Times New Roman" w:hint="eastAsia"/>
+        </w:rPr>
+        <w:t xml:space="preserve">was the largest </w:t>
+      </w:r>
+      <w:r>
+        <w:rPr>
+          <w:rFonts w:ascii="Times New Roman" w:hAnsi="Times New Roman" w:cs="Times New Roman" w:hint="eastAsia"/>
+          <w:highlight w:val="darkCyan"/>
+        </w:rPr>
+        <w:t>amount of time</w:t>
       </w:r>
       <w:r>
         <w:rPr>
@@ -8275,8 +8301,65 @@
       <w:r>
         <w:rPr>
           <w:rFonts w:ascii="Times New Roman" w:hAnsi="Times New Roman" w:cs="Times New Roman" w:hint="eastAsia"/>
-        </w:rPr>
-        <w:t xml:space="preserve">The amount of time spent on  going pubs or discos, watching TV and shopping were increasing. Whereas, hours consumed on doing homework, doing sport and bowling gradually. </w:t>
+          <w:highlight w:val="darkCyan"/>
+        </w:rPr>
+        <w:t>The amount of time</w:t>
+      </w:r>
+      <w:r>
+        <w:rPr>
+          <w:rFonts w:ascii="Times New Roman" w:hAnsi="Times New Roman" w:cs="Times New Roman" w:hint="eastAsia"/>
+        </w:rPr>
+        <w:t xml:space="preserve"> spent on  </w:t>
+      </w:r>
+      <w:r>
+        <w:rPr>
+          <w:rFonts w:ascii="Times New Roman" w:hAnsi="Times New Roman" w:cs="Times New Roman" w:hint="eastAsia"/>
+          <w:highlight w:val="yellow"/>
+        </w:rPr>
+        <w:t>going pubs</w:t>
+      </w:r>
+      <w:r>
+        <w:rPr>
+          <w:rFonts w:ascii="Times New Roman" w:hAnsi="Times New Roman" w:cs="Times New Roman" w:hint="eastAsia"/>
+        </w:rPr>
+        <w:t>(2)</w:t>
+      </w:r>
+      <w:r>
+        <w:rPr>
+          <w:rFonts w:ascii="Times New Roman" w:hAnsi="Times New Roman" w:cs="Times New Roman" w:hint="eastAsia"/>
+        </w:rPr>
+        <w:t xml:space="preserve"> or discos, watching TV and shopping </w:t>
+      </w:r>
+      <w:r>
+        <w:rPr>
+          <w:rFonts w:ascii="Times New Roman" w:hAnsi="Times New Roman" w:cs="Times New Roman" w:hint="eastAsia"/>
+          <w:highlight w:val="yellow"/>
+        </w:rPr>
+        <w:t>were</w:t>
+      </w:r>
+      <w:r>
+        <w:rPr>
+          <w:rFonts w:ascii="Times New Roman" w:hAnsi="Times New Roman" w:cs="Times New Roman" w:hint="eastAsia"/>
+        </w:rPr>
+        <w:t>(3)</w:t>
+      </w:r>
+      <w:r>
+        <w:rPr>
+          <w:rFonts w:ascii="Times New Roman" w:hAnsi="Times New Roman" w:cs="Times New Roman" w:hint="eastAsia"/>
+        </w:rPr>
+        <w:t xml:space="preserve"> increasing. Whereas, hours consumed on doing homework, doing sport and bowling gradually</w:t>
+      </w:r>
+      <w:r>
+        <w:rPr>
+          <w:rFonts w:ascii="Times New Roman" w:hAnsi="Times New Roman" w:cs="Times New Roman" w:hint="eastAsia"/>
+        </w:rPr>
+        <w:t xml:space="preserve"> decreased</w:t>
+      </w:r>
+      <w:r>
+        <w:rPr>
+          <w:rFonts w:ascii="Times New Roman" w:hAnsi="Times New Roman" w:cs="Times New Roman" w:hint="eastAsia"/>
+        </w:rPr>
+        <w:t xml:space="preserve">. </w:t>
       </w:r>
     </w:p>
     <w:p>
@@ -8334,44 +8417,442 @@
         </w:rPr>
         <w:t>work head downwards from 12 hou</w:t>
       </w:r>
+      <w:r>
+        <w:rPr>
+          <w:rFonts w:ascii="Times New Roman" w:hAnsi="Times New Roman" w:cs="Times New Roman" w:hint="eastAsia"/>
+        </w:rPr>
+        <w:t xml:space="preserve">rs in 2002 to about 7 hours in 2007. </w:t>
+      </w:r>
+      <w:r>
+        <w:rPr>
+          <w:rFonts w:ascii="Times New Roman" w:hAnsi="Times New Roman" w:cs="Times New Roman" w:hint="eastAsia"/>
+        </w:rPr>
+        <w:t xml:space="preserve">It was the same with doing sport on which the time dropped from 10 hours in the first year to 2 hours in </w:t>
+      </w:r>
+      <w:r>
+        <w:rPr>
+          <w:rFonts w:ascii="Times New Roman" w:hAnsi="Times New Roman" w:cs="Times New Roman" w:hint="eastAsia"/>
+        </w:rPr>
+        <w:t>2007</w:t>
+      </w:r>
+      <w:r>
+        <w:rPr>
+          <w:rFonts w:ascii="Times New Roman" w:hAnsi="Times New Roman" w:cs="Times New Roman" w:hint="eastAsia"/>
+        </w:rPr>
+        <w:t xml:space="preserve">. </w:t>
+      </w:r>
+    </w:p>
+    <w:p>
+      <w:pPr>
+        <w:rPr>
+          <w:rFonts w:ascii="Times New Roman" w:hAnsi="Times New Roman" w:cs="Times New Roman" w:hint="eastAsia"/>
+        </w:rPr>
+      </w:pPr>
+      <w:r>
+        <w:rPr>
+          <w:rFonts w:ascii="Times New Roman" w:hAnsi="Times New Roman" w:cs="Times New Roman" w:hint="eastAsia"/>
+        </w:rPr>
+        <w:t>* Too many words.</w:t>
+      </w:r>
+    </w:p>
+    <w:p>
+      <w:pPr>
+        <w:rPr>
+          <w:rFonts w:ascii="Times New Roman" w:hAnsi="Times New Roman" w:cs="Times New Roman" w:hint="eastAsia"/>
+          <w:b/>
+          <w:i/>
+        </w:rPr>
+      </w:pPr>
+      <w:r>
+        <w:rPr>
+          <w:rFonts w:ascii="Times New Roman" w:hAnsi="Times New Roman" w:cs="Times New Roman" w:hint="eastAsia"/>
+          <w:b/>
+          <w:i/>
+        </w:rPr>
+        <w:t>Errors</w:t>
+      </w:r>
+    </w:p>
+    <w:p>
+      <w:pPr>
+        <w:pStyle w:val="a6"/>
+        <w:numPr>
+          <w:ilvl w:val="0"/>
+          <w:numId w:val="13"/>
+        </w:numPr>
+        <w:rPr>
+          <w:rFonts w:ascii="Times New Roman" w:hAnsi="Times New Roman" w:cs="Times New Roman" w:hint="eastAsia"/>
+        </w:rPr>
+      </w:pPr>
+      <w:r>
+        <w:rPr>
+          <w:rFonts w:ascii="Times New Roman" w:hAnsi="Times New Roman" w:cs="Times New Roman" w:hint="eastAsia"/>
+        </w:rPr>
+        <w:t>spelling error. television</w:t>
+      </w:r>
+    </w:p>
+    <w:p>
+      <w:pPr>
+        <w:pStyle w:val="a6"/>
+        <w:numPr>
+          <w:ilvl w:val="0"/>
+          <w:numId w:val="13"/>
+        </w:numPr>
+        <w:rPr>
+          <w:rFonts w:ascii="Times New Roman" w:hAnsi="Times New Roman" w:cs="Times New Roman" w:hint="eastAsia"/>
+        </w:rPr>
+      </w:pPr>
+      <w:r>
+        <w:rPr>
+          <w:rFonts w:ascii="Times New Roman" w:hAnsi="Times New Roman" w:cs="Times New Roman" w:hint="eastAsia"/>
+        </w:rPr>
+        <w:t xml:space="preserve">going </w:t>
+      </w:r>
+      <w:r>
+        <w:rPr>
+          <w:rFonts w:ascii="Times New Roman" w:hAnsi="Times New Roman" w:cs="Times New Roman" w:hint="eastAsia"/>
+          <w:highlight w:val="green"/>
+        </w:rPr>
+        <w:t>to</w:t>
+      </w:r>
+      <w:r>
+        <w:rPr>
+          <w:rFonts w:ascii="Times New Roman" w:hAnsi="Times New Roman" w:cs="Times New Roman" w:hint="eastAsia"/>
+        </w:rPr>
+        <w:t xml:space="preserve"> pubs</w:t>
+      </w:r>
+    </w:p>
+    <w:p>
+      <w:pPr>
+        <w:pStyle w:val="a6"/>
+        <w:numPr>
+          <w:ilvl w:val="0"/>
+          <w:numId w:val="13"/>
+        </w:numPr>
+        <w:rPr>
+          <w:rFonts w:ascii="Times New Roman" w:hAnsi="Times New Roman" w:cs="Times New Roman" w:hint="eastAsia"/>
+        </w:rPr>
+      </w:pPr>
+      <w:r>
+        <w:rPr>
+          <w:rFonts w:ascii="Times New Roman" w:hAnsi="Times New Roman" w:cs="Times New Roman" w:hint="eastAsia"/>
+        </w:rPr>
+        <w:t>was</w:t>
+      </w:r>
+    </w:p>
+    <w:p>
+      <w:pPr>
+        <w:rPr>
+          <w:rFonts w:ascii="Times New Roman" w:hAnsi="Times New Roman" w:cs="Times New Roman" w:hint="eastAsia"/>
+          <w:b/>
+          <w:i/>
+        </w:rPr>
+      </w:pPr>
+      <w:r>
+        <w:rPr>
+          <w:rFonts w:ascii="Times New Roman" w:hAnsi="Times New Roman" w:cs="Times New Roman" w:hint="eastAsia"/>
+          <w:b/>
+          <w:i/>
+        </w:rPr>
+        <w:t>Improved</w:t>
+      </w:r>
+    </w:p>
+    <w:p>
+      <w:pPr>
+        <w:rPr>
+          <w:rFonts w:ascii="Times New Roman" w:hAnsi="Times New Roman" w:cs="Times New Roman" w:hint="eastAsia"/>
+          <w:i/>
+        </w:rPr>
+      </w:pPr>
+      <w:r>
+        <w:rPr>
+          <w:rFonts w:ascii="Times New Roman" w:hAnsi="Times New Roman" w:cs="Times New Roman" w:hint="eastAsia"/>
+          <w:i/>
+        </w:rPr>
+        <w:t>Paragraph 2</w:t>
+      </w:r>
+    </w:p>
+    <w:p>
+      <w:pPr>
+        <w:pStyle w:val="a6"/>
+        <w:numPr>
+          <w:ilvl w:val="0"/>
+          <w:numId w:val="14"/>
+        </w:numPr>
+        <w:rPr>
+          <w:rFonts w:ascii="Times New Roman" w:hAnsi="Times New Roman" w:cs="Times New Roman" w:hint="eastAsia"/>
+        </w:rPr>
+      </w:pPr>
+      <w:r>
+        <w:rPr>
+          <w:rFonts w:ascii="Times New Roman" w:hAnsi="Times New Roman" w:cs="Times New Roman" w:hint="eastAsia"/>
+        </w:rPr>
+        <w:t xml:space="preserve">watching television occupied the largest amount of time, while bowling took the least. </w:t>
+      </w:r>
+    </w:p>
+    <w:p>
+      <w:pPr>
+        <w:pStyle w:val="a6"/>
+        <w:numPr>
+          <w:ilvl w:val="0"/>
+          <w:numId w:val="14"/>
+        </w:numPr>
+        <w:rPr>
+          <w:rFonts w:ascii="Times New Roman" w:hAnsi="Times New Roman" w:cs="Times New Roman" w:hint="eastAsia"/>
+        </w:rPr>
+      </w:pPr>
+      <w:r>
+        <w:rPr>
+          <w:rFonts w:ascii="Times New Roman" w:hAnsi="Times New Roman" w:cs="Times New Roman"/>
+        </w:rPr>
+        <w:t>“</w:t>
+      </w:r>
+      <w:r>
+        <w:rPr>
+          <w:rFonts w:ascii="Times New Roman" w:hAnsi="Times New Roman" w:cs="Times New Roman" w:hint="eastAsia"/>
+        </w:rPr>
+        <w:t xml:space="preserve">The amount of time spent on  going pubs or discos, watching TV and shopping </w:t>
+      </w:r>
+      <w:r>
+        <w:rPr>
+          <w:rFonts w:ascii="Times New Roman" w:hAnsi="Times New Roman" w:cs="Times New Roman" w:hint="eastAsia"/>
+          <w:u w:val="single"/>
+        </w:rPr>
+        <w:t>were increasing</w:t>
+      </w:r>
+      <w:r>
+        <w:rPr>
+          <w:rFonts w:ascii="Times New Roman" w:hAnsi="Times New Roman" w:cs="Times New Roman" w:hint="eastAsia"/>
+        </w:rPr>
+        <w:t xml:space="preserve">. Whereas, hours consumed on doing homework, doing sport and bowling gradually </w:t>
+      </w:r>
+      <w:r>
+        <w:rPr>
+          <w:rFonts w:ascii="Times New Roman" w:hAnsi="Times New Roman" w:cs="Times New Roman" w:hint="eastAsia"/>
+          <w:u w:val="single"/>
+        </w:rPr>
+        <w:t>decreased</w:t>
+      </w:r>
+      <w:r>
+        <w:rPr>
+          <w:rFonts w:ascii="Times New Roman" w:hAnsi="Times New Roman" w:cs="Times New Roman"/>
+        </w:rPr>
+        <w:t>”</w:t>
+      </w:r>
+      <w:r>
+        <w:rPr>
+          <w:rFonts w:ascii="Times New Roman" w:hAnsi="Times New Roman" w:cs="Times New Roman" w:hint="eastAsia"/>
+        </w:rPr>
+        <w:t xml:space="preserve"> </w:t>
+      </w:r>
+    </w:p>
+    <w:p>
+      <w:pPr>
+        <w:pStyle w:val="a6"/>
+        <w:rPr>
+          <w:rFonts w:ascii="Times New Roman" w:hAnsi="Times New Roman" w:cs="Times New Roman" w:hint="eastAsia"/>
+        </w:rPr>
+      </w:pPr>
+      <w:r>
+        <w:rPr>
+          <w:rFonts w:ascii="Times New Roman" w:hAnsi="Times New Roman" w:cs="Times New Roman" w:hint="eastAsia"/>
+        </w:rPr>
+        <w:t xml:space="preserve">The tense of these two sentences are inconsistent. The first one is past continuous and the second one is past simple. </w:t>
+      </w:r>
+      <w:r>
+        <w:rPr>
+          <w:rFonts w:ascii="Times New Roman" w:hAnsi="Times New Roman" w:cs="Times New Roman" w:hint="eastAsia"/>
+        </w:rPr>
+        <w:t xml:space="preserve">It is not coherent to write so. </w:t>
+      </w:r>
+      <w:r>
+        <w:rPr>
+          <w:rFonts w:ascii="Times New Roman" w:hAnsi="Times New Roman" w:cs="Times New Roman" w:hint="eastAsia"/>
+        </w:rPr>
+        <w:t xml:space="preserve">Either of the two tense </w:t>
+      </w:r>
+      <w:r>
+        <w:rPr>
+          <w:rFonts w:ascii="Times New Roman" w:hAnsi="Times New Roman" w:cs="Times New Roman" w:hint="eastAsia"/>
+        </w:rPr>
+        <w:t>is</w:t>
+      </w:r>
+      <w:r>
+        <w:rPr>
+          <w:rFonts w:ascii="Times New Roman" w:hAnsi="Times New Roman" w:cs="Times New Roman" w:hint="eastAsia"/>
+        </w:rPr>
+        <w:t xml:space="preserve"> appropriate. </w:t>
+      </w:r>
+    </w:p>
+    <w:p>
+      <w:pPr>
+        <w:pStyle w:val="a6"/>
+        <w:numPr>
+          <w:ilvl w:val="0"/>
+          <w:numId w:val="14"/>
+        </w:numPr>
+        <w:rPr>
+          <w:rFonts w:ascii="Times New Roman" w:hAnsi="Times New Roman" w:cs="Times New Roman" w:hint="eastAsia"/>
+        </w:rPr>
+      </w:pPr>
+      <w:r>
+        <w:rPr>
+          <w:rFonts w:ascii="Times New Roman" w:hAnsi="Times New Roman" w:cs="Times New Roman" w:hint="eastAsia"/>
+        </w:rPr>
+        <w:t xml:space="preserve">There are repeated words in this paragraph; </w:t>
+      </w:r>
+      <w:r>
+        <w:rPr>
+          <w:rFonts w:ascii="Times New Roman" w:hAnsi="Times New Roman" w:cs="Times New Roman"/>
+        </w:rPr>
+        <w:t>“</w:t>
+      </w:r>
+      <w:r>
+        <w:rPr>
+          <w:rFonts w:ascii="Times New Roman" w:hAnsi="Times New Roman" w:cs="Times New Roman" w:hint="eastAsia"/>
+        </w:rPr>
+        <w:t>the amount of time</w:t>
+      </w:r>
+      <w:r>
+        <w:rPr>
+          <w:rFonts w:ascii="Times New Roman" w:hAnsi="Times New Roman" w:cs="Times New Roman"/>
+        </w:rPr>
+        <w:t>”</w:t>
+      </w:r>
+      <w:r>
+        <w:rPr>
+          <w:rFonts w:ascii="Times New Roman" w:hAnsi="Times New Roman" w:cs="Times New Roman" w:hint="eastAsia"/>
+        </w:rPr>
+        <w:t xml:space="preserve"> appeared two times. It is easy to use </w:t>
+      </w:r>
+      <w:r>
+        <w:rPr>
+          <w:rFonts w:ascii="Times New Roman" w:hAnsi="Times New Roman" w:cs="Times New Roman"/>
+        </w:rPr>
+        <w:t>“</w:t>
+      </w:r>
+      <w:r>
+        <w:rPr>
+          <w:rFonts w:ascii="Times New Roman" w:hAnsi="Times New Roman" w:cs="Times New Roman" w:hint="eastAsia"/>
+        </w:rPr>
+        <w:t>hours</w:t>
+      </w:r>
+      <w:r>
+        <w:rPr>
+          <w:rFonts w:ascii="Times New Roman" w:hAnsi="Times New Roman" w:cs="Times New Roman"/>
+        </w:rPr>
+        <w:t>”</w:t>
+      </w:r>
+      <w:r>
+        <w:rPr>
+          <w:rFonts w:ascii="Times New Roman" w:hAnsi="Times New Roman" w:cs="Times New Roman" w:hint="eastAsia"/>
+        </w:rPr>
+        <w:t xml:space="preserve"> instead. </w:t>
+      </w:r>
+    </w:p>
+    <w:p>
+      <w:pPr>
+        <w:pStyle w:val="a6"/>
+        <w:rPr>
+          <w:rFonts w:ascii="Times New Roman" w:hAnsi="Times New Roman" w:cs="Times New Roman" w:hint="eastAsia"/>
+        </w:rPr>
+      </w:pPr>
+      <w:r>
+        <w:rPr>
+          <w:rFonts w:ascii="Times New Roman" w:hAnsi="Times New Roman" w:cs="Times New Roman" w:hint="eastAsia"/>
+        </w:rPr>
+        <w:t xml:space="preserve">For instance, </w:t>
+      </w:r>
+      <w:r>
+        <w:rPr>
+          <w:rFonts w:ascii="Times New Roman" w:hAnsi="Times New Roman" w:cs="Times New Roman" w:hint="eastAsia"/>
+          <w:highlight w:val="green"/>
+        </w:rPr>
+        <w:t>the hours</w:t>
+      </w:r>
+      <w:r>
+        <w:rPr>
+          <w:rFonts w:ascii="Times New Roman" w:hAnsi="Times New Roman" w:cs="Times New Roman" w:hint="eastAsia"/>
+        </w:rPr>
+        <w:t xml:space="preserve"> spent on going to pubs</w:t>
+      </w:r>
+      <w:r>
+        <w:rPr>
+          <w:rFonts w:ascii="Times New Roman" w:hAnsi="Times New Roman" w:cs="Times New Roman"/>
+        </w:rPr>
+        <w:t>…</w:t>
+      </w:r>
+    </w:p>
+    <w:p>
+      <w:pPr>
+        <w:rPr>
+          <w:rFonts w:ascii="Times New Roman" w:hAnsi="Times New Roman" w:cs="Times New Roman" w:hint="eastAsia"/>
+        </w:rPr>
+      </w:pPr>
+      <w:hyperlink r:id="rId23" w:history="1">
+        <w:r>
+          <w:rPr>
+            <w:rStyle w:val="ad"/>
+            <w:rFonts w:ascii="Times New Roman" w:hAnsi="Times New Roman" w:cs="Times New Roman" w:hint="eastAsia"/>
+          </w:rPr>
+          <w:t>A Model Answer</w:t>
+        </w:r>
+        <w:r>
+          <w:rPr>
+            <w:rStyle w:val="ad"/>
+            <w:rFonts w:ascii="Times New Roman" w:hAnsi="Times New Roman" w:cs="Times New Roman" w:hint="eastAsia"/>
+          </w:rPr>
+          <w:t xml:space="preserve"> From Liz</w:t>
+        </w:r>
+      </w:hyperlink>
       <w:bookmarkStart w:id="0" w:name="_GoBack"/>
       <w:bookmarkEnd w:id="0"/>
-      <w:r>
-        <w:rPr>
-          <w:rFonts w:ascii="Times New Roman" w:hAnsi="Times New Roman" w:cs="Times New Roman" w:hint="eastAsia"/>
-        </w:rPr>
-        <w:t xml:space="preserve">rs in 2002 to about 7 hours in 2007. </w:t>
-      </w:r>
-      <w:r>
-        <w:rPr>
-          <w:rFonts w:ascii="Times New Roman" w:hAnsi="Times New Roman" w:cs="Times New Roman" w:hint="eastAsia"/>
-        </w:rPr>
-        <w:t xml:space="preserve">It was the same with doing sport on which the time dropped from 10 hours in the first year to 2 hours in </w:t>
-      </w:r>
-      <w:r>
-        <w:rPr>
-          <w:rFonts w:ascii="Times New Roman" w:hAnsi="Times New Roman" w:cs="Times New Roman" w:hint="eastAsia"/>
-        </w:rPr>
-        <w:t>2007</w:t>
-      </w:r>
-      <w:r>
-        <w:rPr>
-          <w:rFonts w:ascii="Times New Roman" w:hAnsi="Times New Roman" w:cs="Times New Roman" w:hint="eastAsia"/>
-        </w:rPr>
-        <w:t xml:space="preserve">. </w:t>
-      </w:r>
-    </w:p>
-    <w:p>
-      <w:pPr>
-        <w:rPr>
-          <w:rFonts w:ascii="Times New Roman" w:hAnsi="Times New Roman" w:cs="Times New Roman"/>
-        </w:rPr>
-      </w:pPr>
-      <w:r>
-        <w:rPr>
-          <w:rFonts w:ascii="Times New Roman" w:hAnsi="Times New Roman" w:cs="Times New Roman" w:hint="eastAsia"/>
-        </w:rPr>
-        <w:t>* Too many words.</w:t>
+    </w:p>
+    <w:p>
+      <w:pPr>
+        <w:rPr>
+          <w:rFonts w:ascii="Times New Roman" w:hAnsi="Times New Roman" w:cs="Times New Roman"/>
+        </w:rPr>
+      </w:pPr>
+      <w:r>
+        <w:rPr>
+          <w:noProof/>
+        </w:rPr>
+        <w:lastRenderedPageBreak/>
+        <w:drawing>
+          <wp:inline distT="0" distB="0" distL="0" distR="0" wp14:anchorId="2320CFCA" wp14:editId="4B75FB0A">
+            <wp:extent cx="5274310" cy="4205408"/>
+            <wp:effectExtent l="0" t="0" r="2540" b="5080"/>
+            <wp:docPr id="6" name="图片 6"/>
+            <wp:cNvGraphicFramePr>
+              <a:graphicFrameLocks xmlns:a="http://schemas.openxmlformats.org/drawingml/2006/main" noChangeAspect="1"/>
+            </wp:cNvGraphicFramePr>
+            <a:graphic xmlns:a="http://schemas.openxmlformats.org/drawingml/2006/main">
+              <a:graphicData uri="http://schemas.openxmlformats.org/drawingml/2006/picture">
+                <pic:pic xmlns:pic="http://schemas.openxmlformats.org/drawingml/2006/picture">
+                  <pic:nvPicPr>
+                    <pic:cNvPr id="0" name=""/>
+                    <pic:cNvPicPr/>
+                  </pic:nvPicPr>
+                  <pic:blipFill>
+                    <a:blip r:embed="rId24"/>
+                    <a:stretch>
+                      <a:fillRect/>
+                    </a:stretch>
+                  </pic:blipFill>
+                  <pic:spPr>
+                    <a:xfrm>
+                      <a:off x="0" y="0"/>
+                      <a:ext cx="5274310" cy="4205408"/>
+                    </a:xfrm>
+                    <a:prstGeom prst="rect">
+                      <a:avLst/>
+                    </a:prstGeom>
+                  </pic:spPr>
+                </pic:pic>
+              </a:graphicData>
+            </a:graphic>
+          </wp:inline>
+        </w:drawing>
       </w:r>
     </w:p>
     <w:sectPr>
@@ -8437,6 +8918,95 @@
 <file path=word/numbering.xml><?xml version="1.0" encoding="utf-8"?>
 <w:numbering xmlns:wpc="http://schemas.microsoft.com/office/word/2010/wordprocessingCanvas" xmlns:mc="http://schemas.openxmlformats.org/markup-compatibility/2006" xmlns:o="urn:schemas-microsoft-com:office:office" xmlns:r="http://schemas.openxmlformats.org/officeDocument/2006/relationships" xmlns:m="http://schemas.openxmlformats.org/officeDocument/2006/math" xmlns:v="urn:schemas-microsoft-com:vml" xmlns:wp14="http://schemas.microsoft.com/office/word/2010/wordprocessingDrawing" xmlns:wp="http://schemas.openxmlformats.org/drawingml/2006/wordprocessingDrawing" xmlns:w10="urn:schemas-microsoft-com:office:word" xmlns:w="http://schemas.openxmlformats.org/wordprocessingml/2006/main" xmlns:w14="http://schemas.microsoft.com/office/word/2010/wordml" xmlns:wpg="http://schemas.microsoft.com/office/word/2010/wordprocessingGroup" xmlns:wpi="http://schemas.microsoft.com/office/word/2010/wordprocessingInk" xmlns:wne="http://schemas.microsoft.com/office/word/2006/wordml" xmlns:wps="http://schemas.microsoft.com/office/word/2010/wordprocessingShape" mc:Ignorable="w14 wp14">
   <w:abstractNum w:abstractNumId="0">
+    <w:nsid w:val="03B86C49"/>
+    <w:multiLevelType w:val="hybridMultilevel"/>
+    <w:tmpl w:val="23F0FABE"/>
+    <w:lvl w:ilvl="0" w:tplc="A4B0943A">
+      <w:start w:val="1"/>
+      <w:numFmt w:val="decimal"/>
+      <w:lvlText w:val="(%1)"/>
+      <w:lvlJc w:val="left"/>
+      <w:pPr>
+        <w:ind w:left="720" w:hanging="360"/>
+      </w:pPr>
+      <w:rPr>
+        <w:rFonts w:hint="default"/>
+      </w:rPr>
+    </w:lvl>
+    <w:lvl w:ilvl="1" w:tplc="08090019" w:tentative="1">
+      <w:start w:val="1"/>
+      <w:numFmt w:val="lowerLetter"/>
+      <w:lvlText w:val="%2."/>
+      <w:lvlJc w:val="left"/>
+      <w:pPr>
+        <w:ind w:left="1440" w:hanging="360"/>
+      </w:pPr>
+    </w:lvl>
+    <w:lvl w:ilvl="2" w:tplc="0809001B" w:tentative="1">
+      <w:start w:val="1"/>
+      <w:numFmt w:val="lowerRoman"/>
+      <w:lvlText w:val="%3."/>
+      <w:lvlJc w:val="right"/>
+      <w:pPr>
+        <w:ind w:left="2160" w:hanging="180"/>
+      </w:pPr>
+    </w:lvl>
+    <w:lvl w:ilvl="3" w:tplc="0809000F" w:tentative="1">
+      <w:start w:val="1"/>
+      <w:numFmt w:val="decimal"/>
+      <w:lvlText w:val="%4."/>
+      <w:lvlJc w:val="left"/>
+      <w:pPr>
+        <w:ind w:left="2880" w:hanging="360"/>
+      </w:pPr>
+    </w:lvl>
+    <w:lvl w:ilvl="4" w:tplc="08090019" w:tentative="1">
+      <w:start w:val="1"/>
+      <w:numFmt w:val="lowerLetter"/>
+      <w:lvlText w:val="%5."/>
+      <w:lvlJc w:val="left"/>
+      <w:pPr>
+        <w:ind w:left="3600" w:hanging="360"/>
+      </w:pPr>
+    </w:lvl>
+    <w:lvl w:ilvl="5" w:tplc="0809001B" w:tentative="1">
+      <w:start w:val="1"/>
+      <w:numFmt w:val="lowerRoman"/>
+      <w:lvlText w:val="%6."/>
+      <w:lvlJc w:val="right"/>
+      <w:pPr>
+        <w:ind w:left="4320" w:hanging="180"/>
+      </w:pPr>
+    </w:lvl>
+    <w:lvl w:ilvl="6" w:tplc="0809000F" w:tentative="1">
+      <w:start w:val="1"/>
+      <w:numFmt w:val="decimal"/>
+      <w:lvlText w:val="%7."/>
+      <w:lvlJc w:val="left"/>
+      <w:pPr>
+        <w:ind w:left="5040" w:hanging="360"/>
+      </w:pPr>
+    </w:lvl>
+    <w:lvl w:ilvl="7" w:tplc="08090019" w:tentative="1">
+      <w:start w:val="1"/>
+      <w:numFmt w:val="lowerLetter"/>
+      <w:lvlText w:val="%8."/>
+      <w:lvlJc w:val="left"/>
+      <w:pPr>
+        <w:ind w:left="5760" w:hanging="360"/>
+      </w:pPr>
+    </w:lvl>
+    <w:lvl w:ilvl="8" w:tplc="0809001B" w:tentative="1">
+      <w:start w:val="1"/>
+      <w:numFmt w:val="lowerRoman"/>
+      <w:lvlText w:val="%9."/>
+      <w:lvlJc w:val="right"/>
+      <w:pPr>
+        <w:ind w:left="6480" w:hanging="180"/>
+      </w:pPr>
+    </w:lvl>
+  </w:abstractNum>
+  <w:abstractNum w:abstractNumId="1">
     <w:nsid w:val="049D2E71"/>
     <w:multiLevelType w:val="hybridMultilevel"/>
     <w:tmpl w:val="D0D4D2B4"/>
@@ -8522,7 +9092,7 @@
       </w:pPr>
     </w:lvl>
   </w:abstractNum>
-  <w:abstractNum w:abstractNumId="1">
+  <w:abstractNum w:abstractNumId="2">
     <w:nsid w:val="05E6080A"/>
     <w:multiLevelType w:val="hybridMultilevel"/>
     <w:tmpl w:val="6CA8D9EA"/>
@@ -8611,7 +9181,7 @@
       </w:pPr>
     </w:lvl>
   </w:abstractNum>
-  <w:abstractNum w:abstractNumId="2">
+  <w:abstractNum w:abstractNumId="3">
     <w:nsid w:val="172641D0"/>
     <w:multiLevelType w:val="hybridMultilevel"/>
     <w:tmpl w:val="16A8839E"/>
@@ -8700,7 +9270,7 @@
       </w:pPr>
     </w:lvl>
   </w:abstractNum>
-  <w:abstractNum w:abstractNumId="3">
+  <w:abstractNum w:abstractNumId="4">
     <w:nsid w:val="1B141171"/>
     <w:multiLevelType w:val="hybridMultilevel"/>
     <w:tmpl w:val="849237CE"/>
@@ -8789,7 +9359,7 @@
       </w:pPr>
     </w:lvl>
   </w:abstractNum>
-  <w:abstractNum w:abstractNumId="4">
+  <w:abstractNum w:abstractNumId="5">
     <w:nsid w:val="2704799B"/>
     <w:multiLevelType w:val="hybridMultilevel"/>
     <w:tmpl w:val="8B20E512"/>
@@ -8878,7 +9448,7 @@
       </w:pPr>
     </w:lvl>
   </w:abstractNum>
-  <w:abstractNum w:abstractNumId="5">
+  <w:abstractNum w:abstractNumId="6">
     <w:nsid w:val="32C6166E"/>
     <w:multiLevelType w:val="hybridMultilevel"/>
     <w:tmpl w:val="83ACFECA"/>
@@ -8967,7 +9537,7 @@
       </w:pPr>
     </w:lvl>
   </w:abstractNum>
-  <w:abstractNum w:abstractNumId="6">
+  <w:abstractNum w:abstractNumId="7">
     <w:nsid w:val="43793BBF"/>
     <w:multiLevelType w:val="hybridMultilevel"/>
     <w:tmpl w:val="FD80CCB2"/>
@@ -9056,7 +9626,7 @@
       </w:pPr>
     </w:lvl>
   </w:abstractNum>
-  <w:abstractNum w:abstractNumId="7">
+  <w:abstractNum w:abstractNumId="8">
     <w:nsid w:val="50115F06"/>
     <w:multiLevelType w:val="hybridMultilevel"/>
     <w:tmpl w:val="C9CC45C4"/>
@@ -9145,7 +9715,7 @@
       </w:pPr>
     </w:lvl>
   </w:abstractNum>
-  <w:abstractNum w:abstractNumId="8">
+  <w:abstractNum w:abstractNumId="9">
     <w:nsid w:val="5FE6397B"/>
     <w:multiLevelType w:val="hybridMultilevel"/>
     <w:tmpl w:val="54860AC4"/>
@@ -9234,7 +9804,7 @@
       </w:pPr>
     </w:lvl>
   </w:abstractNum>
-  <w:abstractNum w:abstractNumId="9">
+  <w:abstractNum w:abstractNumId="10">
     <w:nsid w:val="601547E7"/>
     <w:multiLevelType w:val="hybridMultilevel"/>
     <w:tmpl w:val="655C1B72"/>
@@ -9323,7 +9893,7 @@
       </w:pPr>
     </w:lvl>
   </w:abstractNum>
-  <w:abstractNum w:abstractNumId="10">
+  <w:abstractNum w:abstractNumId="11">
     <w:nsid w:val="6E4805E5"/>
     <w:multiLevelType w:val="hybridMultilevel"/>
     <w:tmpl w:val="AD7CDE70"/>
@@ -9412,7 +9982,7 @@
       </w:pPr>
     </w:lvl>
   </w:abstractNum>
-  <w:abstractNum w:abstractNumId="11">
+  <w:abstractNum w:abstractNumId="12">
     <w:nsid w:val="74703310"/>
     <w:multiLevelType w:val="hybridMultilevel"/>
     <w:tmpl w:val="A4CEF8F8"/>
@@ -9501,41 +10071,136 @@
       </w:pPr>
     </w:lvl>
   </w:abstractNum>
+  <w:abstractNum w:abstractNumId="13">
+    <w:nsid w:val="74ED66FC"/>
+    <w:multiLevelType w:val="hybridMultilevel"/>
+    <w:tmpl w:val="0E9AA26A"/>
+    <w:lvl w:ilvl="0" w:tplc="08090011">
+      <w:start w:val="1"/>
+      <w:numFmt w:val="decimal"/>
+      <w:lvlText w:val="%1)"/>
+      <w:lvlJc w:val="left"/>
+      <w:pPr>
+        <w:ind w:left="720" w:hanging="360"/>
+      </w:pPr>
+      <w:rPr>
+        <w:rFonts w:hint="default"/>
+      </w:rPr>
+    </w:lvl>
+    <w:lvl w:ilvl="1" w:tplc="08090019" w:tentative="1">
+      <w:start w:val="1"/>
+      <w:numFmt w:val="lowerLetter"/>
+      <w:lvlText w:val="%2."/>
+      <w:lvlJc w:val="left"/>
+      <w:pPr>
+        <w:ind w:left="1440" w:hanging="360"/>
+      </w:pPr>
+    </w:lvl>
+    <w:lvl w:ilvl="2" w:tplc="0809001B" w:tentative="1">
+      <w:start w:val="1"/>
+      <w:numFmt w:val="lowerRoman"/>
+      <w:lvlText w:val="%3."/>
+      <w:lvlJc w:val="right"/>
+      <w:pPr>
+        <w:ind w:left="2160" w:hanging="180"/>
+      </w:pPr>
+    </w:lvl>
+    <w:lvl w:ilvl="3" w:tplc="0809000F" w:tentative="1">
+      <w:start w:val="1"/>
+      <w:numFmt w:val="decimal"/>
+      <w:lvlText w:val="%4."/>
+      <w:lvlJc w:val="left"/>
+      <w:pPr>
+        <w:ind w:left="2880" w:hanging="360"/>
+      </w:pPr>
+    </w:lvl>
+    <w:lvl w:ilvl="4" w:tplc="08090019" w:tentative="1">
+      <w:start w:val="1"/>
+      <w:numFmt w:val="lowerLetter"/>
+      <w:lvlText w:val="%5."/>
+      <w:lvlJc w:val="left"/>
+      <w:pPr>
+        <w:ind w:left="3600" w:hanging="360"/>
+      </w:pPr>
+    </w:lvl>
+    <w:lvl w:ilvl="5" w:tplc="0809001B" w:tentative="1">
+      <w:start w:val="1"/>
+      <w:numFmt w:val="lowerRoman"/>
+      <w:lvlText w:val="%6."/>
+      <w:lvlJc w:val="right"/>
+      <w:pPr>
+        <w:ind w:left="4320" w:hanging="180"/>
+      </w:pPr>
+    </w:lvl>
+    <w:lvl w:ilvl="6" w:tplc="0809000F" w:tentative="1">
+      <w:start w:val="1"/>
+      <w:numFmt w:val="decimal"/>
+      <w:lvlText w:val="%7."/>
+      <w:lvlJc w:val="left"/>
+      <w:pPr>
+        <w:ind w:left="5040" w:hanging="360"/>
+      </w:pPr>
+    </w:lvl>
+    <w:lvl w:ilvl="7" w:tplc="08090019" w:tentative="1">
+      <w:start w:val="1"/>
+      <w:numFmt w:val="lowerLetter"/>
+      <w:lvlText w:val="%8."/>
+      <w:lvlJc w:val="left"/>
+      <w:pPr>
+        <w:ind w:left="5760" w:hanging="360"/>
+      </w:pPr>
+    </w:lvl>
+    <w:lvl w:ilvl="8" w:tplc="0809001B" w:tentative="1">
+      <w:start w:val="1"/>
+      <w:numFmt w:val="lowerRoman"/>
+      <w:lvlText w:val="%9."/>
+      <w:lvlJc w:val="right"/>
+      <w:pPr>
+        <w:ind w:left="6480" w:hanging="180"/>
+      </w:pPr>
+    </w:lvl>
+  </w:abstractNum>
   <w:num w:numId="1">
+    <w:abstractNumId w:val="2"/>
+  </w:num>
+  <w:num w:numId="2">
+    <w:abstractNumId w:val="12"/>
+  </w:num>
+  <w:num w:numId="3">
+    <w:abstractNumId w:val="9"/>
+  </w:num>
+  <w:num w:numId="4">
+    <w:abstractNumId w:val="4"/>
+  </w:num>
+  <w:num w:numId="5">
+    <w:abstractNumId w:val="5"/>
+  </w:num>
+  <w:num w:numId="6">
     <w:abstractNumId w:val="1"/>
   </w:num>
-  <w:num w:numId="2">
+  <w:num w:numId="7">
+    <w:abstractNumId w:val="3"/>
+  </w:num>
+  <w:num w:numId="8">
+    <w:abstractNumId w:val="10"/>
+  </w:num>
+  <w:num w:numId="9">
+    <w:abstractNumId w:val="6"/>
+  </w:num>
+  <w:num w:numId="10">
     <w:abstractNumId w:val="11"/>
   </w:num>
-  <w:num w:numId="3">
+  <w:num w:numId="11">
     <w:abstractNumId w:val="8"/>
   </w:num>
-  <w:num w:numId="4">
-    <w:abstractNumId w:val="3"/>
+  <w:num w:numId="12">
+    <w:abstractNumId w:val="7"/>
   </w:num>
-  <w:num w:numId="5">
-    <w:abstractNumId w:val="4"/>
-  </w:num>
-  <w:num w:numId="6">
+  <w:num w:numId="13">
     <w:abstractNumId w:val="0"/>
   </w:num>
-  <w:num w:numId="7">
-    <w:abstractNumId w:val="2"/>
-  </w:num>
-  <w:num w:numId="8">
-    <w:abstractNumId w:val="9"/>
-  </w:num>
-  <w:num w:numId="9">
-    <w:abstractNumId w:val="5"/>
-  </w:num>
-  <w:num w:numId="10">
-    <w:abstractNumId w:val="10"/>
-  </w:num>
-  <w:num w:numId="11">
-    <w:abstractNumId w:val="7"/>
-  </w:num>
-  <w:num w:numId="12">
-    <w:abstractNumId w:val="6"/>
+  <w:num w:numId="14">
+    <w:abstractNumId w:val="13"/>
   </w:num>
 </w:numbering>
 </file>
@@ -11385,7 +12050,7 @@
   <a:extraClrSchemeLst/>
   <a:extLst>
     <a:ext uri="{05A4C25C-085E-4340-85A3-A5531E510DB2}">
-      <thm15:themeFamily xmlns:thm15="http://schemas.microsoft.com/office/thememl/2012/main" xmlns="" name="Office Theme" id="{62F939B6-93AF-4DB8-9C6B-D6C7DFDC589F}" vid="{4A3C46E8-61CC-4603-A589-7422A47A8E4A}"/>
+      <thm15:themeFamily xmlns="" xmlns:thm15="http://schemas.microsoft.com/office/thememl/2012/main" name="Office Theme" id="{62F939B6-93AF-4DB8-9C6B-D6C7DFDC589F}" vid="{4A3C46E8-61CC-4603-A589-7422A47A8E4A}"/>
     </a:ext>
   </a:extLst>
 </a:theme>
@@ -11396,7 +12061,7 @@
 </file>
 
 <file path=customXml/itemProps1.xml><?xml version="1.0" encoding="utf-8"?>
-<ds:datastoreItem xmlns:ds="http://schemas.openxmlformats.org/officeDocument/2006/customXml" ds:itemID="{80869ACB-3757-497A-957D-50D5867D8B76}">
+<ds:datastoreItem xmlns:ds="http://schemas.openxmlformats.org/officeDocument/2006/customXml" ds:itemID="{80F049CF-C264-4D8F-9309-C8495DB1335A}">
   <ds:schemaRefs>
     <ds:schemaRef ds:uri="http://schemas.openxmlformats.org/officeDocument/2006/bibliography"/>
   </ds:schemaRefs>

</xml_diff>

<commit_message>
add the journal of 18 July 2025
</commit_message>
<xml_diff>
--- a/IELTS Notes/Writing Exercises and Analyses.docx
+++ b/IELTS Notes/Writing Exercises and Analyses.docx
@@ -9219,7 +9219,7 @@
     <w:p>
       <w:pPr>
         <w:rPr>
-          <w:rFonts w:ascii="Times New Roman" w:hAnsi="Times New Roman" w:cs="Times New Roman" w:hint="eastAsia"/>
+          <w:rFonts w:ascii="Times New Roman" w:hAnsi="Times New Roman" w:cs="Times New Roman"/>
         </w:rPr>
       </w:pPr>
       <w:r>
@@ -9281,7 +9281,7 @@
       <w:pPr>
         <w:outlineLvl w:val="3"/>
         <w:rPr>
-          <w:rFonts w:ascii="Times New Roman" w:hAnsi="Times New Roman" w:cs="Times New Roman" w:hint="eastAsia"/>
+          <w:rFonts w:ascii="Times New Roman" w:hAnsi="Times New Roman" w:cs="Times New Roman"/>
           <w:b/>
         </w:rPr>
       </w:pPr>
@@ -9303,7 +9303,7 @@
     <w:p>
       <w:pPr>
         <w:rPr>
-          <w:rFonts w:ascii="Times New Roman" w:hAnsi="Times New Roman" w:cs="Times New Roman" w:hint="eastAsia"/>
+          <w:rFonts w:ascii="Times New Roman" w:hAnsi="Times New Roman" w:cs="Times New Roman"/>
         </w:rPr>
       </w:pPr>
       <w:r>
@@ -9350,7 +9350,7 @@
     <w:p>
       <w:pPr>
         <w:rPr>
-          <w:rFonts w:ascii="Times New Roman" w:hAnsi="Times New Roman" w:cs="Times New Roman" w:hint="eastAsia"/>
+          <w:rFonts w:ascii="Times New Roman" w:hAnsi="Times New Roman" w:cs="Times New Roman"/>
         </w:rPr>
       </w:pPr>
       <w:r>
@@ -9363,7 +9363,7 @@
     <w:p>
       <w:pPr>
         <w:rPr>
-          <w:rFonts w:ascii="Times New Roman" w:hAnsi="Times New Roman" w:cs="Times New Roman" w:hint="eastAsia"/>
+          <w:rFonts w:ascii="Times New Roman" w:hAnsi="Times New Roman" w:cs="Times New Roman"/>
         </w:rPr>
       </w:pPr>
       <w:r>
@@ -9377,7 +9377,7 @@
     <w:p>
       <w:pPr>
         <w:rPr>
-          <w:rFonts w:ascii="Times New Roman" w:hAnsi="Times New Roman" w:cs="Times New Roman" w:hint="eastAsia"/>
+          <w:rFonts w:ascii="Times New Roman" w:hAnsi="Times New Roman" w:cs="Times New Roman"/>
         </w:rPr>
       </w:pPr>
       <w:r>
@@ -9420,7 +9420,7 @@
     <w:p>
       <w:pPr>
         <w:rPr>
-          <w:rFonts w:ascii="Times New Roman" w:hAnsi="Times New Roman" w:cs="Times New Roman" w:hint="eastAsia"/>
+          <w:rFonts w:ascii="Times New Roman" w:hAnsi="Times New Roman" w:cs="Times New Roman"/>
         </w:rPr>
       </w:pPr>
       <w:r>
@@ -9433,7 +9433,7 @@
     <w:p>
       <w:pPr>
         <w:rPr>
-          <w:rFonts w:ascii="Times New Roman" w:hAnsi="Times New Roman" w:cs="Times New Roman" w:hint="eastAsia"/>
+          <w:rFonts w:ascii="Times New Roman" w:hAnsi="Times New Roman" w:cs="Times New Roman"/>
         </w:rPr>
       </w:pPr>
       <w:r>
@@ -9452,25 +9452,13 @@
         <w:rPr>
           <w:rFonts w:ascii="Times New Roman" w:hAnsi="Times New Roman" w:cs="Times New Roman" w:hint="eastAsia"/>
         </w:rPr>
-        <w:t xml:space="preserve">data had </w:t>
-      </w:r>
-      <w:r>
-        <w:rPr>
-          <w:rFonts w:ascii="Times New Roman" w:hAnsi="Times New Roman" w:cs="Times New Roman" w:hint="eastAsia"/>
-        </w:rPr>
-        <w:t>steadily</w:t>
-      </w:r>
-      <w:r>
-        <w:rPr>
-          <w:rFonts w:ascii="Times New Roman" w:hAnsi="Times New Roman" w:cs="Times New Roman" w:hint="eastAsia"/>
-        </w:rPr>
-        <w:t xml:space="preserve"> increased to about 18 billion dollars in the final year. </w:t>
-      </w:r>
-    </w:p>
-    <w:p>
-      <w:pPr>
-        <w:rPr>
-          <w:rFonts w:ascii="Times New Roman" w:hAnsi="Times New Roman" w:cs="Times New Roman" w:hint="eastAsia"/>
+        <w:t xml:space="preserve">data had steadily increased to about 18 billion dollars in the final year. </w:t>
+      </w:r>
+    </w:p>
+    <w:p>
+      <w:pPr>
+        <w:rPr>
+          <w:rFonts w:ascii="Times New Roman" w:hAnsi="Times New Roman" w:cs="Times New Roman"/>
         </w:rPr>
       </w:pPr>
       <w:r>
@@ -9509,8 +9497,6 @@
         </w:rPr>
         <w:t xml:space="preserve">significantly </w:t>
       </w:r>
-      <w:bookmarkStart w:id="0" w:name="_GoBack"/>
-      <w:bookmarkEnd w:id="0"/>
       <w:r>
         <w:rPr>
           <w:rFonts w:ascii="Times New Roman" w:hAnsi="Times New Roman" w:cs="Times New Roman" w:hint="eastAsia"/>
@@ -9521,7 +9507,7 @@
     <w:p>
       <w:pPr>
         <w:rPr>
-          <w:rFonts w:ascii="Times New Roman" w:hAnsi="Times New Roman" w:cs="Times New Roman" w:hint="eastAsia"/>
+          <w:rFonts w:ascii="Times New Roman" w:hAnsi="Times New Roman" w:cs="Times New Roman"/>
           <w:i/>
         </w:rPr>
       </w:pPr>
@@ -9557,411 +9543,71 @@
     <w:p>
       <w:pPr>
         <w:rPr>
-          <w:rFonts w:ascii="Times New Roman" w:hAnsi="Times New Roman" w:cs="Times New Roman"/>
-        </w:rPr>
-      </w:pPr>
-    </w:p>
-    <w:p>
-      <w:pPr>
-        <w:rPr>
-          <w:rFonts w:ascii="Times New Roman" w:hAnsi="Times New Roman" w:cs="Times New Roman"/>
-        </w:rPr>
-      </w:pPr>
-    </w:p>
-    <w:p>
-      <w:pPr>
-        <w:outlineLvl w:val="0"/>
-        <w:rPr>
-          <w:rFonts w:ascii="Times New Roman" w:hAnsi="Times New Roman" w:cs="Times New Roman"/>
-          <w:b/>
-          <w:bCs/>
-          <w:sz w:val="32"/>
-          <w:szCs w:val="32"/>
-        </w:rPr>
-      </w:pPr>
-      <w:r>
-        <w:rPr>
-          <w:rFonts w:ascii="Times New Roman" w:hAnsi="Times New Roman" w:cs="Times New Roman"/>
-          <w:b/>
-          <w:bCs/>
-          <w:sz w:val="32"/>
-          <w:szCs w:val="32"/>
-        </w:rPr>
-        <w:t xml:space="preserve">Task </w:t>
-      </w:r>
-      <w:r>
-        <w:rPr>
-          <w:rFonts w:ascii="Times New Roman" w:hAnsi="Times New Roman" w:cs="Times New Roman" w:hint="eastAsia"/>
-          <w:b/>
-          <w:bCs/>
-          <w:sz w:val="32"/>
-          <w:szCs w:val="32"/>
-        </w:rPr>
-        <w:t>2</w:t>
-      </w:r>
-    </w:p>
-    <w:p>
-      <w:pPr>
-        <w:outlineLvl w:val="1"/>
-        <w:rPr>
-          <w:rFonts w:ascii="Times New Roman" w:hAnsi="Times New Roman" w:cs="Times New Roman"/>
-          <w:b/>
-          <w:bCs/>
-          <w:iCs/>
-          <w:sz w:val="28"/>
-          <w:szCs w:val="28"/>
-        </w:rPr>
-      </w:pPr>
-      <w:r>
-        <w:rPr>
-          <w:rFonts w:ascii="Times New Roman" w:hAnsi="Times New Roman" w:cs="Times New Roman" w:hint="eastAsia"/>
-          <w:b/>
-          <w:bCs/>
-          <w:iCs/>
-          <w:sz w:val="28"/>
-          <w:szCs w:val="28"/>
-        </w:rPr>
-        <w:t xml:space="preserve">1, </w:t>
-      </w:r>
-      <w:r>
-        <w:rPr>
-          <w:rFonts w:ascii="Times New Roman" w:hAnsi="Times New Roman" w:cs="Times New Roman" w:hint="eastAsia"/>
-          <w:b/>
-        </w:rPr>
-        <w:t>Exercises</w:t>
-      </w:r>
-    </w:p>
-    <w:p>
-      <w:pPr>
-        <w:rPr>
-          <w:rFonts w:ascii="Times New Roman" w:hAnsi="Times New Roman" w:cs="Times New Roman"/>
-        </w:rPr>
-      </w:pPr>
-      <w:r>
-        <w:rPr>
-          <w:rFonts w:ascii="Times New Roman" w:hAnsi="Times New Roman" w:cs="Times New Roman" w:hint="eastAsia"/>
-        </w:rPr>
-        <w:t xml:space="preserve">2.1 </w:t>
-      </w:r>
+          <w:rFonts w:ascii="Times New Roman" w:hAnsi="Times New Roman" w:cs="Times New Roman" w:hint="eastAsia"/>
+        </w:rPr>
+      </w:pPr>
+    </w:p>
+    <w:p>
+      <w:pPr>
+        <w:outlineLvl w:val="3"/>
+        <w:rPr>
+          <w:rFonts w:ascii="Times New Roman" w:hAnsi="Times New Roman" w:cs="Times New Roman"/>
+          <w:b/>
+        </w:rPr>
+      </w:pPr>
+      <w:r>
+        <w:rPr>
+          <w:rFonts w:ascii="Times New Roman" w:hAnsi="Times New Roman" w:cs="Times New Roman" w:hint="eastAsia"/>
+          <w:b/>
+        </w:rPr>
+        <w:t>5</w:t>
+      </w:r>
+      <w:r>
+        <w:rPr>
+          <w:rFonts w:ascii="Times New Roman" w:hAnsi="Times New Roman" w:cs="Times New Roman" w:hint="eastAsia"/>
+          <w:b/>
+        </w:rPr>
+        <w:t xml:space="preserve">) </w:t>
+      </w:r>
+      <w:r>
+        <w:rPr>
+          <w:rFonts w:ascii="Times New Roman" w:hAnsi="Times New Roman" w:cs="Times New Roman" w:hint="eastAsia"/>
+          <w:b/>
+        </w:rPr>
+        <w:t>Maps</w:t>
+      </w:r>
+    </w:p>
+    <w:p>
+      <w:pPr>
+        <w:rPr>
+          <w:rFonts w:ascii="Times New Roman" w:hAnsi="Times New Roman" w:cs="Times New Roman" w:hint="eastAsia"/>
+        </w:rPr>
+      </w:pPr>
       <w:hyperlink r:id="rId26" w:history="1">
         <w:r>
           <w:rPr>
             <w:rStyle w:val="ad"/>
             <w:rFonts w:ascii="Times New Roman" w:hAnsi="Times New Roman" w:cs="Times New Roman" w:hint="eastAsia"/>
           </w:rPr>
-          <w:t>Building Bi</w:t>
-        </w:r>
-        <w:r>
-          <w:rPr>
-            <w:rStyle w:val="ad"/>
-            <w:rFonts w:ascii="Times New Roman" w:hAnsi="Times New Roman" w:cs="Times New Roman" w:hint="eastAsia"/>
-          </w:rPr>
-          <w:t>gger Roads</w:t>
+          <w:t>Meadowside Village</w:t>
         </w:r>
       </w:hyperlink>
     </w:p>
     <w:p>
       <w:pPr>
         <w:rPr>
-          <w:rFonts w:ascii="Times New Roman" w:hAnsi="Times New Roman" w:cs="Times New Roman"/>
-        </w:rPr>
-      </w:pPr>
-      <w:r>
-        <w:rPr>
-          <w:rFonts w:ascii="Times New Roman" w:hAnsi="Times New Roman" w:cs="Times New Roman" w:hint="eastAsia"/>
-        </w:rPr>
-        <w:t>Some people think that constructing bigger roads will help to prevent traffic problems.</w:t>
-      </w:r>
-    </w:p>
-    <w:p>
-      <w:pPr>
-        <w:rPr>
-          <w:rFonts w:ascii="Times New Roman" w:hAnsi="Times New Roman" w:cs="Times New Roman"/>
-        </w:rPr>
-      </w:pPr>
-      <w:r>
-        <w:rPr>
-          <w:rFonts w:ascii="Times New Roman" w:hAnsi="Times New Roman" w:cs="Times New Roman" w:hint="eastAsia"/>
-        </w:rPr>
-        <w:t>To what extent do you agree?</w:t>
-      </w:r>
-    </w:p>
-    <w:p>
-      <w:pPr>
-        <w:rPr>
-          <w:rFonts w:ascii="Times New Roman" w:hAnsi="Times New Roman" w:cs="Times New Roman"/>
-        </w:rPr>
-      </w:pPr>
-    </w:p>
-    <w:p>
-      <w:pPr>
-        <w:rPr>
-          <w:rFonts w:ascii="Times New Roman" w:hAnsi="Times New Roman" w:cs="Times New Roman"/>
-        </w:rPr>
-      </w:pPr>
-      <w:r>
-        <w:rPr>
-          <w:rFonts w:ascii="Times New Roman" w:hAnsi="Times New Roman" w:cs="Times New Roman" w:hint="eastAsia"/>
-        </w:rPr>
-        <w:t>It is sai</w:t>
-      </w:r>
-      <w:r>
-        <w:rPr>
-          <w:rFonts w:ascii="Times New Roman" w:hAnsi="Times New Roman" w:cs="Times New Roman" w:hint="eastAsia"/>
-        </w:rPr>
-        <w:t>d that building wider roads solve the traffic congestion</w:t>
-      </w:r>
-      <w:r>
-        <w:rPr>
-          <w:rFonts w:ascii="Times New Roman" w:hAnsi="Times New Roman" w:cs="Times New Roman" w:hint="eastAsia"/>
-        </w:rPr>
-        <w:t xml:space="preserve">. </w:t>
-      </w:r>
-      <w:r>
-        <w:rPr>
-          <w:rFonts w:ascii="Times New Roman" w:hAnsi="Times New Roman" w:cs="Times New Roman" w:hint="eastAsia"/>
-        </w:rPr>
-        <w:t xml:space="preserve">Though </w:t>
-      </w:r>
-      <w:r>
-        <w:rPr>
-          <w:rFonts w:ascii="Times New Roman" w:hAnsi="Times New Roman" w:cs="Times New Roman" w:hint="eastAsia"/>
-        </w:rPr>
-        <w:t>I agree up</w:t>
-      </w:r>
-      <w:r>
-        <w:rPr>
-          <w:rFonts w:ascii="Times New Roman" w:hAnsi="Times New Roman" w:cs="Times New Roman" w:hint="eastAsia"/>
-        </w:rPr>
-        <w:t xml:space="preserve"> to a point, t</w:t>
-      </w:r>
-      <w:r>
-        <w:rPr>
-          <w:rFonts w:ascii="Times New Roman" w:hAnsi="Times New Roman" w:cs="Times New Roman" w:hint="eastAsia"/>
-        </w:rPr>
-        <w:t xml:space="preserve">here are still another important factors. </w:t>
-      </w:r>
-      <w:r>
-        <w:rPr>
-          <w:rFonts w:ascii="Times New Roman" w:hAnsi="Times New Roman" w:cs="Times New Roman" w:hint="eastAsia"/>
-        </w:rPr>
-        <w:t>The law of transportation and the behaviour of drivers have huge impact on the problem</w:t>
-      </w:r>
-      <w:r>
-        <w:rPr>
-          <w:rFonts w:ascii="Times New Roman" w:hAnsi="Times New Roman" w:cs="Times New Roman" w:hint="eastAsia"/>
-        </w:rPr>
-        <w:t>.</w:t>
-      </w:r>
-    </w:p>
-    <w:p>
-      <w:pPr>
-        <w:rPr>
-          <w:rFonts w:ascii="Times New Roman" w:hAnsi="Times New Roman" w:cs="Times New Roman"/>
-        </w:rPr>
-      </w:pPr>
-      <w:r>
-        <w:rPr>
-          <w:rFonts w:ascii="Times New Roman" w:hAnsi="Times New Roman" w:cs="Times New Roman" w:hint="eastAsia"/>
-        </w:rPr>
-        <w:t>To begin with, there are less congestion when there are more trafficking lanes on motorway. It is self-evident that more space for drivers result in less accidents</w:t>
-      </w:r>
-      <w:r>
-        <w:rPr>
-          <w:rFonts w:ascii="Times New Roman" w:hAnsi="Times New Roman" w:cs="Times New Roman" w:hint="eastAsia"/>
-        </w:rPr>
-        <w:t xml:space="preserve"> which </w:t>
-      </w:r>
-      <w:r>
-        <w:rPr>
-          <w:rFonts w:ascii="Times New Roman" w:hAnsi="Times New Roman" w:cs="Times New Roman" w:hint="eastAsia"/>
-        </w:rPr>
-        <w:t xml:space="preserve"> definitely </w:t>
-      </w:r>
-      <w:r>
-        <w:rPr>
-          <w:rFonts w:ascii="Times New Roman" w:hAnsi="Times New Roman" w:cs="Times New Roman" w:hint="eastAsia"/>
-        </w:rPr>
-        <w:t>lead to traffic jam.</w:t>
-      </w:r>
-      <w:r>
-        <w:rPr>
-          <w:rFonts w:ascii="Times New Roman" w:hAnsi="Times New Roman" w:cs="Times New Roman" w:hint="eastAsia"/>
-        </w:rPr>
-        <w:t xml:space="preserve"> </w:t>
-      </w:r>
-      <w:r>
-        <w:rPr>
-          <w:rFonts w:ascii="Times New Roman" w:hAnsi="Times New Roman" w:cs="Times New Roman" w:hint="eastAsia"/>
-        </w:rPr>
-        <w:t>A broad</w:t>
-      </w:r>
-      <w:r>
-        <w:rPr>
-          <w:rFonts w:ascii="Times New Roman" w:hAnsi="Times New Roman" w:cs="Times New Roman" w:hint="eastAsia"/>
-        </w:rPr>
-        <w:t xml:space="preserve"> road</w:t>
-      </w:r>
-      <w:r>
-        <w:rPr>
-          <w:rFonts w:ascii="Times New Roman" w:hAnsi="Times New Roman" w:cs="Times New Roman" w:hint="eastAsia"/>
-        </w:rPr>
-        <w:t xml:space="preserve"> on which vehicles pass through smoothly </w:t>
-      </w:r>
-      <w:r>
-        <w:rPr>
-          <w:rFonts w:ascii="Times New Roman" w:hAnsi="Times New Roman" w:cs="Times New Roman" w:hint="eastAsia"/>
-        </w:rPr>
-        <w:t xml:space="preserve">has little room for accidents. If there is a car crash on one of the four lanes of a road, </w:t>
-      </w:r>
-      <w:r>
-        <w:rPr>
-          <w:rFonts w:ascii="Times New Roman" w:hAnsi="Times New Roman" w:cs="Times New Roman" w:hint="eastAsia"/>
-        </w:rPr>
-        <w:t xml:space="preserve">drivers could switch to other three. What if is there only one lane? All the cars must </w:t>
-      </w:r>
-      <w:r>
-        <w:rPr>
-          <w:rFonts w:ascii="Times New Roman" w:hAnsi="Times New Roman" w:cs="Times New Roman" w:hint="eastAsia"/>
-        </w:rPr>
-        <w:lastRenderedPageBreak/>
-        <w:t xml:space="preserve">wait until the problem is tackled. </w:t>
-      </w:r>
-      <w:r>
-        <w:rPr>
-          <w:rFonts w:ascii="Times New Roman" w:hAnsi="Times New Roman" w:cs="Times New Roman" w:hint="eastAsia"/>
-        </w:rPr>
-        <w:t xml:space="preserve">When a new road is building, it should be as wide as possible. </w:t>
-      </w:r>
-    </w:p>
-    <w:p>
-      <w:pPr>
-        <w:rPr>
-          <w:rFonts w:ascii="Times New Roman" w:hAnsi="Times New Roman" w:cs="Times New Roman"/>
-        </w:rPr>
-      </w:pPr>
-      <w:r>
-        <w:rPr>
-          <w:rFonts w:ascii="Times New Roman" w:hAnsi="Times New Roman" w:cs="Times New Roman" w:hint="eastAsia"/>
-        </w:rPr>
-        <w:t xml:space="preserve">Whereas, a traffic law enforced by the police and respected by all drivers is another key to a smooth transportation. </w:t>
-      </w:r>
-      <w:r>
-        <w:rPr>
-          <w:rFonts w:ascii="Times New Roman" w:hAnsi="Times New Roman" w:cs="Times New Roman" w:hint="eastAsia"/>
-        </w:rPr>
-        <w:t xml:space="preserve">It is policemen who should ensure the law followed by everyone. Criminals must be punished appropriately; the road condition will be much better for all the people. </w:t>
-      </w:r>
-      <w:r>
-        <w:rPr>
-          <w:rFonts w:ascii="Times New Roman" w:hAnsi="Times New Roman" w:cs="Times New Roman" w:hint="eastAsia"/>
-        </w:rPr>
-        <w:t xml:space="preserve">Any driver who join a main road from a small path has to wait until there is no car nearby. </w:t>
-      </w:r>
-      <w:r>
-        <w:rPr>
-          <w:rFonts w:ascii="Times New Roman" w:hAnsi="Times New Roman" w:cs="Times New Roman" w:hint="eastAsia"/>
-        </w:rPr>
-        <w:t>When a driver rushes into the main highway without watching carefully, a car carsh might happen so that it will definitly cause congestion</w:t>
-      </w:r>
-      <w:r>
-        <w:rPr>
-          <w:rFonts w:ascii="Times New Roman" w:hAnsi="Times New Roman" w:cs="Times New Roman" w:hint="eastAsia"/>
-        </w:rPr>
-        <w:t xml:space="preserve"> or </w:t>
-      </w:r>
-      <w:r>
-        <w:rPr>
-          <w:rFonts w:ascii="Times New Roman" w:hAnsi="Times New Roman" w:cs="Times New Roman" w:hint="eastAsia"/>
-        </w:rPr>
-        <w:t>wreak havoc</w:t>
-      </w:r>
-      <w:r>
-        <w:rPr>
-          <w:rFonts w:ascii="Times New Roman" w:hAnsi="Times New Roman" w:cs="Times New Roman" w:hint="eastAsia"/>
-        </w:rPr>
-        <w:t>.</w:t>
-      </w:r>
-      <w:r>
-        <w:rPr>
-          <w:rFonts w:ascii="Times New Roman" w:hAnsi="Times New Roman" w:cs="Times New Roman" w:hint="eastAsia"/>
-        </w:rPr>
-        <w:t xml:space="preserve"> </w:t>
-      </w:r>
-      <w:r>
-        <w:rPr>
-          <w:rFonts w:ascii="Times New Roman" w:hAnsi="Times New Roman" w:cs="Times New Roman" w:hint="eastAsia"/>
-        </w:rPr>
-        <w:t xml:space="preserve"> </w:t>
-      </w:r>
-    </w:p>
-    <w:p>
-      <w:pPr>
-        <w:rPr>
-          <w:rFonts w:ascii="Times New Roman" w:hAnsi="Times New Roman" w:cs="Times New Roman"/>
-        </w:rPr>
-      </w:pPr>
-      <w:r>
-        <w:rPr>
-          <w:rFonts w:ascii="Times New Roman" w:hAnsi="Times New Roman" w:cs="Times New Roman" w:hint="eastAsia"/>
-        </w:rPr>
-        <w:t xml:space="preserve">In conclusion, it is essential to build wider roads to tackle the traffic problem. In addition, a law prudently made by </w:t>
-      </w:r>
-      <w:r>
-        <w:rPr>
-          <w:rFonts w:ascii="Times New Roman" w:hAnsi="Times New Roman" w:cs="Times New Roman" w:hint="eastAsia"/>
-        </w:rPr>
-        <w:t xml:space="preserve">experts and observed </w:t>
-      </w:r>
-      <w:r>
-        <w:rPr>
-          <w:rFonts w:ascii="Times New Roman" w:hAnsi="Times New Roman" w:cs="Times New Roman" w:hint="eastAsia"/>
-        </w:rPr>
-        <w:t>by all people</w:t>
-      </w:r>
-      <w:r>
-        <w:rPr>
-          <w:rFonts w:ascii="Times New Roman" w:hAnsi="Times New Roman" w:cs="Times New Roman" w:hint="eastAsia"/>
-        </w:rPr>
-        <w:t xml:space="preserve"> also important for this issue. </w:t>
-      </w:r>
-    </w:p>
-    <w:p>
-      <w:pPr>
-        <w:rPr>
-          <w:rFonts w:ascii="Times New Roman" w:hAnsi="Times New Roman" w:cs="Times New Roman"/>
-        </w:rPr>
-      </w:pPr>
-    </w:p>
-    <w:p>
-      <w:pPr>
-        <w:rPr>
-          <w:rFonts w:ascii="Times New Roman" w:hAnsi="Times New Roman" w:cs="Times New Roman"/>
-        </w:rPr>
-      </w:pPr>
-      <w:r>
-        <w:rPr>
-          <w:rFonts w:ascii="Times New Roman" w:hAnsi="Times New Roman" w:cs="Times New Roman" w:hint="eastAsia"/>
-        </w:rPr>
-        <w:t>A Model Answer</w:t>
-      </w:r>
-    </w:p>
-    <w:p>
-      <w:pPr>
-        <w:rPr>
-          <w:rFonts w:ascii="Times New Roman" w:hAnsi="Times New Roman" w:cs="Times New Roman"/>
+          <w:rFonts w:ascii="Times New Roman" w:hAnsi="Times New Roman" w:cs="Times New Roman" w:hint="eastAsia"/>
         </w:rPr>
       </w:pPr>
       <w:r>
         <w:rPr>
           <w:noProof/>
         </w:rPr>
-        <w:lastRenderedPageBreak/>
         <w:drawing>
-          <wp:inline distT="0" distB="0" distL="0" distR="0" wp14:anchorId="5FABAEB9" wp14:editId="54243B02">
-            <wp:extent cx="5274310" cy="5846914"/>
-            <wp:effectExtent l="0" t="0" r="2540" b="1905"/>
-            <wp:docPr id="6" name="图片 6"/>
+          <wp:inline distT="0" distB="0" distL="0" distR="0" wp14:anchorId="7BEE4D16" wp14:editId="0FE598F6">
+            <wp:extent cx="3268311" cy="3638550"/>
+            <wp:effectExtent l="0" t="0" r="8890" b="0"/>
+            <wp:docPr id="9" name="图片 9"/>
             <wp:cNvGraphicFramePr>
               <a:graphicFrameLocks xmlns:a="http://schemas.openxmlformats.org/drawingml/2006/main" noChangeAspect="1"/>
             </wp:cNvGraphicFramePr>
@@ -9981,6 +9627,537 @@
                   <pic:spPr>
                     <a:xfrm>
                       <a:off x="0" y="0"/>
+                      <a:ext cx="3274946" cy="3645937"/>
+                    </a:xfrm>
+                    <a:prstGeom prst="rect">
+                      <a:avLst/>
+                    </a:prstGeom>
+                  </pic:spPr>
+                </pic:pic>
+              </a:graphicData>
+            </a:graphic>
+          </wp:inline>
+        </w:drawing>
+      </w:r>
+    </w:p>
+    <w:p>
+      <w:pPr>
+        <w:rPr>
+          <w:rFonts w:ascii="Times New Roman" w:hAnsi="Times New Roman" w:cs="Times New Roman" w:hint="eastAsia"/>
+        </w:rPr>
+      </w:pPr>
+      <w:r>
+        <w:rPr>
+          <w:rFonts w:ascii="Times New Roman" w:hAnsi="Times New Roman" w:cs="Times New Roman" w:hint="eastAsia"/>
+        </w:rPr>
+        <w:lastRenderedPageBreak/>
+        <w:t>The maps illustrates how Meadowside village and Foton town have been developed since 1962. There are three of them which dipict the two places</w:t>
+      </w:r>
+      <w:r>
+        <w:rPr>
+          <w:rFonts w:ascii="Times New Roman" w:hAnsi="Times New Roman" w:cs="Times New Roman" w:hint="eastAsia"/>
+        </w:rPr>
+        <w:t xml:space="preserve"> in 1962, 1985 and now.</w:t>
+      </w:r>
+    </w:p>
+    <w:p>
+      <w:pPr>
+        <w:rPr>
+          <w:rFonts w:ascii="Times New Roman" w:hAnsi="Times New Roman" w:cs="Times New Roman" w:hint="eastAsia"/>
+        </w:rPr>
+      </w:pPr>
+      <w:r>
+        <w:rPr>
+          <w:rFonts w:ascii="Times New Roman" w:hAnsi="Times New Roman" w:cs="Times New Roman" w:hint="eastAsia"/>
+        </w:rPr>
+        <w:t xml:space="preserve">Overall, the </w:t>
+      </w:r>
+      <w:r>
+        <w:rPr>
+          <w:rFonts w:ascii="Times New Roman" w:hAnsi="Times New Roman" w:cs="Times New Roman" w:hint="eastAsia"/>
+        </w:rPr>
+        <w:t xml:space="preserve">village have been gradually comprised by the town. The residential areas have become larger and larger and the road across it has become wider. In addition, these two places have become a close-knit town by now. </w:t>
+      </w:r>
+    </w:p>
+    <w:p>
+      <w:pPr>
+        <w:rPr>
+          <w:rFonts w:ascii="Times New Roman" w:hAnsi="Times New Roman" w:cs="Times New Roman" w:hint="eastAsia"/>
+        </w:rPr>
+      </w:pPr>
+      <w:r>
+        <w:rPr>
+          <w:rFonts w:ascii="Times New Roman" w:hAnsi="Times New Roman" w:cs="Times New Roman" w:hint="eastAsia"/>
+        </w:rPr>
+        <w:t>In 1962, Meadowside was just a small village with a narrow path through it. It was isolated from it nearby town, Foton, where there was a rail way. In addition, there wasn</w:t>
+      </w:r>
+      <w:r>
+        <w:rPr>
+          <w:rFonts w:ascii="Times New Roman" w:hAnsi="Times New Roman" w:cs="Times New Roman"/>
+        </w:rPr>
+        <w:t>’</w:t>
+      </w:r>
+      <w:r>
+        <w:rPr>
+          <w:rFonts w:ascii="Times New Roman" w:hAnsi="Times New Roman" w:cs="Times New Roman" w:hint="eastAsia"/>
+        </w:rPr>
+        <w:t xml:space="preserve">t any road between them. </w:t>
+      </w:r>
+    </w:p>
+    <w:p>
+      <w:pPr>
+        <w:rPr>
+          <w:rFonts w:ascii="Times New Roman" w:hAnsi="Times New Roman" w:cs="Times New Roman" w:hint="eastAsia"/>
+        </w:rPr>
+      </w:pPr>
+      <w:r>
+        <w:rPr>
+          <w:rFonts w:ascii="Times New Roman" w:hAnsi="Times New Roman" w:cs="Times New Roman" w:hint="eastAsia"/>
+        </w:rPr>
+        <w:t xml:space="preserve">Whereas, in 1985, the village had been expanded to a larger area with a wide two-lane road to Foton. Leisure complex, housing estate and a super store had been constructed on the two sides of the road. </w:t>
+      </w:r>
+    </w:p>
+    <w:p>
+      <w:pPr>
+        <w:rPr>
+          <w:rFonts w:ascii="Times New Roman" w:hAnsi="Times New Roman" w:cs="Times New Roman" w:hint="eastAsia"/>
+        </w:rPr>
+      </w:pPr>
+      <w:r>
+        <w:rPr>
+          <w:rFonts w:ascii="Times New Roman" w:hAnsi="Times New Roman" w:cs="Times New Roman" w:hint="eastAsia"/>
+        </w:rPr>
+        <w:t xml:space="preserve">Now the two areas become one. A new railway station has been built in the middle of them. Facilities like a hotel and a business park are located near the station. </w:t>
+      </w:r>
+    </w:p>
+    <w:p>
+      <w:pPr>
+        <w:rPr>
+          <w:rFonts w:ascii="Times New Roman" w:hAnsi="Times New Roman" w:cs="Times New Roman"/>
+        </w:rPr>
+      </w:pPr>
+      <w:bookmarkStart w:id="0" w:name="_GoBack"/>
+      <w:bookmarkEnd w:id="0"/>
+    </w:p>
+    <w:p>
+      <w:pPr>
+        <w:rPr>
+          <w:rFonts w:ascii="Times New Roman" w:hAnsi="Times New Roman" w:cs="Times New Roman"/>
+        </w:rPr>
+      </w:pPr>
+    </w:p>
+    <w:p>
+      <w:pPr>
+        <w:outlineLvl w:val="0"/>
+        <w:rPr>
+          <w:rFonts w:ascii="Times New Roman" w:hAnsi="Times New Roman" w:cs="Times New Roman"/>
+          <w:b/>
+          <w:bCs/>
+          <w:sz w:val="32"/>
+          <w:szCs w:val="32"/>
+        </w:rPr>
+      </w:pPr>
+      <w:r>
+        <w:rPr>
+          <w:rFonts w:ascii="Times New Roman" w:hAnsi="Times New Roman" w:cs="Times New Roman"/>
+          <w:b/>
+          <w:bCs/>
+          <w:sz w:val="32"/>
+          <w:szCs w:val="32"/>
+        </w:rPr>
+        <w:t xml:space="preserve">Task </w:t>
+      </w:r>
+      <w:r>
+        <w:rPr>
+          <w:rFonts w:ascii="Times New Roman" w:hAnsi="Times New Roman" w:cs="Times New Roman" w:hint="eastAsia"/>
+          <w:b/>
+          <w:bCs/>
+          <w:sz w:val="32"/>
+          <w:szCs w:val="32"/>
+        </w:rPr>
+        <w:t>2</w:t>
+      </w:r>
+    </w:p>
+    <w:p>
+      <w:pPr>
+        <w:outlineLvl w:val="1"/>
+        <w:rPr>
+          <w:rFonts w:ascii="Times New Roman" w:hAnsi="Times New Roman" w:cs="Times New Roman"/>
+          <w:b/>
+          <w:bCs/>
+          <w:iCs/>
+          <w:sz w:val="28"/>
+          <w:szCs w:val="28"/>
+        </w:rPr>
+      </w:pPr>
+      <w:r>
+        <w:rPr>
+          <w:rFonts w:ascii="Times New Roman" w:hAnsi="Times New Roman" w:cs="Times New Roman" w:hint="eastAsia"/>
+          <w:b/>
+          <w:bCs/>
+          <w:iCs/>
+          <w:sz w:val="28"/>
+          <w:szCs w:val="28"/>
+        </w:rPr>
+        <w:t xml:space="preserve">1, </w:t>
+      </w:r>
+      <w:r>
+        <w:rPr>
+          <w:rFonts w:ascii="Times New Roman" w:hAnsi="Times New Roman" w:cs="Times New Roman" w:hint="eastAsia"/>
+          <w:b/>
+        </w:rPr>
+        <w:t>Exercises</w:t>
+      </w:r>
+    </w:p>
+    <w:p>
+      <w:pPr>
+        <w:rPr>
+          <w:rFonts w:ascii="Times New Roman" w:hAnsi="Times New Roman" w:cs="Times New Roman"/>
+        </w:rPr>
+      </w:pPr>
+      <w:r>
+        <w:rPr>
+          <w:rFonts w:ascii="Times New Roman" w:hAnsi="Times New Roman" w:cs="Times New Roman" w:hint="eastAsia"/>
+        </w:rPr>
+        <w:t xml:space="preserve">2.1 </w:t>
+      </w:r>
+      <w:hyperlink r:id="rId28" w:history="1">
+        <w:r>
+          <w:rPr>
+            <w:rStyle w:val="ad"/>
+            <w:rFonts w:ascii="Times New Roman" w:hAnsi="Times New Roman" w:cs="Times New Roman" w:hint="eastAsia"/>
+          </w:rPr>
+          <w:t>Building Bi</w:t>
+        </w:r>
+        <w:r>
+          <w:rPr>
+            <w:rStyle w:val="ad"/>
+            <w:rFonts w:ascii="Times New Roman" w:hAnsi="Times New Roman" w:cs="Times New Roman" w:hint="eastAsia"/>
+          </w:rPr>
+          <w:t>gger Roads</w:t>
+        </w:r>
+      </w:hyperlink>
+    </w:p>
+    <w:p>
+      <w:pPr>
+        <w:rPr>
+          <w:rFonts w:ascii="Times New Roman" w:hAnsi="Times New Roman" w:cs="Times New Roman"/>
+        </w:rPr>
+      </w:pPr>
+      <w:r>
+        <w:rPr>
+          <w:rFonts w:ascii="Times New Roman" w:hAnsi="Times New Roman" w:cs="Times New Roman" w:hint="eastAsia"/>
+        </w:rPr>
+        <w:t>Some people think that constructing bigger roads will help to prevent traffic problems.</w:t>
+      </w:r>
+    </w:p>
+    <w:p>
+      <w:pPr>
+        <w:rPr>
+          <w:rFonts w:ascii="Times New Roman" w:hAnsi="Times New Roman" w:cs="Times New Roman"/>
+        </w:rPr>
+      </w:pPr>
+      <w:r>
+        <w:rPr>
+          <w:rFonts w:ascii="Times New Roman" w:hAnsi="Times New Roman" w:cs="Times New Roman" w:hint="eastAsia"/>
+        </w:rPr>
+        <w:t>To what extent do you agree?</w:t>
+      </w:r>
+    </w:p>
+    <w:p>
+      <w:pPr>
+        <w:rPr>
+          <w:rFonts w:ascii="Times New Roman" w:hAnsi="Times New Roman" w:cs="Times New Roman"/>
+        </w:rPr>
+      </w:pPr>
+    </w:p>
+    <w:p>
+      <w:pPr>
+        <w:rPr>
+          <w:rFonts w:ascii="Times New Roman" w:hAnsi="Times New Roman" w:cs="Times New Roman"/>
+        </w:rPr>
+      </w:pPr>
+      <w:r>
+        <w:rPr>
+          <w:rFonts w:ascii="Times New Roman" w:hAnsi="Times New Roman" w:cs="Times New Roman" w:hint="eastAsia"/>
+        </w:rPr>
+        <w:t>It is sai</w:t>
+      </w:r>
+      <w:r>
+        <w:rPr>
+          <w:rFonts w:ascii="Times New Roman" w:hAnsi="Times New Roman" w:cs="Times New Roman" w:hint="eastAsia"/>
+        </w:rPr>
+        <w:t>d that building wider roads solve the traffic congestion</w:t>
+      </w:r>
+      <w:r>
+        <w:rPr>
+          <w:rFonts w:ascii="Times New Roman" w:hAnsi="Times New Roman" w:cs="Times New Roman" w:hint="eastAsia"/>
+        </w:rPr>
+        <w:t xml:space="preserve">. </w:t>
+      </w:r>
+      <w:r>
+        <w:rPr>
+          <w:rFonts w:ascii="Times New Roman" w:hAnsi="Times New Roman" w:cs="Times New Roman" w:hint="eastAsia"/>
+        </w:rPr>
+        <w:t xml:space="preserve">Though </w:t>
+      </w:r>
+      <w:r>
+        <w:rPr>
+          <w:rFonts w:ascii="Times New Roman" w:hAnsi="Times New Roman" w:cs="Times New Roman" w:hint="eastAsia"/>
+        </w:rPr>
+        <w:t>I agree up</w:t>
+      </w:r>
+      <w:r>
+        <w:rPr>
+          <w:rFonts w:ascii="Times New Roman" w:hAnsi="Times New Roman" w:cs="Times New Roman" w:hint="eastAsia"/>
+        </w:rPr>
+        <w:t xml:space="preserve"> to a point, t</w:t>
+      </w:r>
+      <w:r>
+        <w:rPr>
+          <w:rFonts w:ascii="Times New Roman" w:hAnsi="Times New Roman" w:cs="Times New Roman" w:hint="eastAsia"/>
+        </w:rPr>
+        <w:t xml:space="preserve">here are still another important factors. </w:t>
+      </w:r>
+      <w:r>
+        <w:rPr>
+          <w:rFonts w:ascii="Times New Roman" w:hAnsi="Times New Roman" w:cs="Times New Roman" w:hint="eastAsia"/>
+        </w:rPr>
+        <w:t>The law of transportation and the behaviour of drivers have huge impact on the problem</w:t>
+      </w:r>
+      <w:r>
+        <w:rPr>
+          <w:rFonts w:ascii="Times New Roman" w:hAnsi="Times New Roman" w:cs="Times New Roman" w:hint="eastAsia"/>
+        </w:rPr>
+        <w:t>.</w:t>
+      </w:r>
+    </w:p>
+    <w:p>
+      <w:pPr>
+        <w:rPr>
+          <w:rFonts w:ascii="Times New Roman" w:hAnsi="Times New Roman" w:cs="Times New Roman"/>
+        </w:rPr>
+      </w:pPr>
+      <w:r>
+        <w:rPr>
+          <w:rFonts w:ascii="Times New Roman" w:hAnsi="Times New Roman" w:cs="Times New Roman" w:hint="eastAsia"/>
+        </w:rPr>
+        <w:t>To begin with, there are less congestion when there are more trafficking lanes on motorway. It is self-evident that more space for drivers result in less accidents</w:t>
+      </w:r>
+      <w:r>
+        <w:rPr>
+          <w:rFonts w:ascii="Times New Roman" w:hAnsi="Times New Roman" w:cs="Times New Roman" w:hint="eastAsia"/>
+        </w:rPr>
+        <w:t xml:space="preserve"> which </w:t>
+      </w:r>
+      <w:r>
+        <w:rPr>
+          <w:rFonts w:ascii="Times New Roman" w:hAnsi="Times New Roman" w:cs="Times New Roman" w:hint="eastAsia"/>
+        </w:rPr>
+        <w:t xml:space="preserve"> definitely </w:t>
+      </w:r>
+      <w:r>
+        <w:rPr>
+          <w:rFonts w:ascii="Times New Roman" w:hAnsi="Times New Roman" w:cs="Times New Roman" w:hint="eastAsia"/>
+        </w:rPr>
+        <w:t>lead to traffic jam.</w:t>
+      </w:r>
+      <w:r>
+        <w:rPr>
+          <w:rFonts w:ascii="Times New Roman" w:hAnsi="Times New Roman" w:cs="Times New Roman" w:hint="eastAsia"/>
+        </w:rPr>
+        <w:t xml:space="preserve"> </w:t>
+      </w:r>
+      <w:r>
+        <w:rPr>
+          <w:rFonts w:ascii="Times New Roman" w:hAnsi="Times New Roman" w:cs="Times New Roman" w:hint="eastAsia"/>
+        </w:rPr>
+        <w:t>A broad</w:t>
+      </w:r>
+      <w:r>
+        <w:rPr>
+          <w:rFonts w:ascii="Times New Roman" w:hAnsi="Times New Roman" w:cs="Times New Roman" w:hint="eastAsia"/>
+        </w:rPr>
+        <w:t xml:space="preserve"> road</w:t>
+      </w:r>
+      <w:r>
+        <w:rPr>
+          <w:rFonts w:ascii="Times New Roman" w:hAnsi="Times New Roman" w:cs="Times New Roman" w:hint="eastAsia"/>
+        </w:rPr>
+        <w:t xml:space="preserve"> on which vehicles pass through smoothly </w:t>
+      </w:r>
+      <w:r>
+        <w:rPr>
+          <w:rFonts w:ascii="Times New Roman" w:hAnsi="Times New Roman" w:cs="Times New Roman" w:hint="eastAsia"/>
+        </w:rPr>
+        <w:t xml:space="preserve">has little room for accidents. If there is a car crash on one of the four lanes of a road, </w:t>
+      </w:r>
+      <w:r>
+        <w:rPr>
+          <w:rFonts w:ascii="Times New Roman" w:hAnsi="Times New Roman" w:cs="Times New Roman" w:hint="eastAsia"/>
+        </w:rPr>
+        <w:t xml:space="preserve">drivers could switch to other three. What if is there only one lane? All the cars must wait until the problem is tackled. </w:t>
+      </w:r>
+      <w:r>
+        <w:rPr>
+          <w:rFonts w:ascii="Times New Roman" w:hAnsi="Times New Roman" w:cs="Times New Roman" w:hint="eastAsia"/>
+        </w:rPr>
+        <w:t xml:space="preserve">When a new road is building, it should be as wide as possible. </w:t>
+      </w:r>
+    </w:p>
+    <w:p>
+      <w:pPr>
+        <w:rPr>
+          <w:rFonts w:ascii="Times New Roman" w:hAnsi="Times New Roman" w:cs="Times New Roman"/>
+        </w:rPr>
+      </w:pPr>
+      <w:r>
+        <w:rPr>
+          <w:rFonts w:ascii="Times New Roman" w:hAnsi="Times New Roman" w:cs="Times New Roman" w:hint="eastAsia"/>
+        </w:rPr>
+        <w:t xml:space="preserve">Whereas, a traffic law enforced by the police and respected by all drivers is another key to a smooth transportation. </w:t>
+      </w:r>
+      <w:r>
+        <w:rPr>
+          <w:rFonts w:ascii="Times New Roman" w:hAnsi="Times New Roman" w:cs="Times New Roman" w:hint="eastAsia"/>
+        </w:rPr>
+        <w:t xml:space="preserve">It is policemen who should ensure the law followed by </w:t>
+      </w:r>
+      <w:r>
+        <w:rPr>
+          <w:rFonts w:ascii="Times New Roman" w:hAnsi="Times New Roman" w:cs="Times New Roman" w:hint="eastAsia"/>
+        </w:rPr>
+        <w:lastRenderedPageBreak/>
+        <w:t xml:space="preserve">everyone. Criminals must be punished appropriately; the road condition will be much better for all the people. </w:t>
+      </w:r>
+      <w:r>
+        <w:rPr>
+          <w:rFonts w:ascii="Times New Roman" w:hAnsi="Times New Roman" w:cs="Times New Roman" w:hint="eastAsia"/>
+        </w:rPr>
+        <w:t xml:space="preserve">Any driver who join a main road from a small path has to wait until there is no car nearby. </w:t>
+      </w:r>
+      <w:r>
+        <w:rPr>
+          <w:rFonts w:ascii="Times New Roman" w:hAnsi="Times New Roman" w:cs="Times New Roman" w:hint="eastAsia"/>
+        </w:rPr>
+        <w:t>When a driver rushes into the main highway without watching carefully, a car carsh might happen so that it will definitly cause congestion</w:t>
+      </w:r>
+      <w:r>
+        <w:rPr>
+          <w:rFonts w:ascii="Times New Roman" w:hAnsi="Times New Roman" w:cs="Times New Roman" w:hint="eastAsia"/>
+        </w:rPr>
+        <w:t xml:space="preserve"> or </w:t>
+      </w:r>
+      <w:r>
+        <w:rPr>
+          <w:rFonts w:ascii="Times New Roman" w:hAnsi="Times New Roman" w:cs="Times New Roman" w:hint="eastAsia"/>
+        </w:rPr>
+        <w:t>wreak havoc</w:t>
+      </w:r>
+      <w:r>
+        <w:rPr>
+          <w:rFonts w:ascii="Times New Roman" w:hAnsi="Times New Roman" w:cs="Times New Roman" w:hint="eastAsia"/>
+        </w:rPr>
+        <w:t>.</w:t>
+      </w:r>
+      <w:r>
+        <w:rPr>
+          <w:rFonts w:ascii="Times New Roman" w:hAnsi="Times New Roman" w:cs="Times New Roman" w:hint="eastAsia"/>
+        </w:rPr>
+        <w:t xml:space="preserve"> </w:t>
+      </w:r>
+      <w:r>
+        <w:rPr>
+          <w:rFonts w:ascii="Times New Roman" w:hAnsi="Times New Roman" w:cs="Times New Roman" w:hint="eastAsia"/>
+        </w:rPr>
+        <w:t xml:space="preserve"> </w:t>
+      </w:r>
+    </w:p>
+    <w:p>
+      <w:pPr>
+        <w:rPr>
+          <w:rFonts w:ascii="Times New Roman" w:hAnsi="Times New Roman" w:cs="Times New Roman"/>
+        </w:rPr>
+      </w:pPr>
+      <w:r>
+        <w:rPr>
+          <w:rFonts w:ascii="Times New Roman" w:hAnsi="Times New Roman" w:cs="Times New Roman" w:hint="eastAsia"/>
+        </w:rPr>
+        <w:t xml:space="preserve">In conclusion, it is essential to build wider roads to tackle the traffic problem. In addition, a law prudently made by </w:t>
+      </w:r>
+      <w:r>
+        <w:rPr>
+          <w:rFonts w:ascii="Times New Roman" w:hAnsi="Times New Roman" w:cs="Times New Roman" w:hint="eastAsia"/>
+        </w:rPr>
+        <w:t xml:space="preserve">experts and observed </w:t>
+      </w:r>
+      <w:r>
+        <w:rPr>
+          <w:rFonts w:ascii="Times New Roman" w:hAnsi="Times New Roman" w:cs="Times New Roman" w:hint="eastAsia"/>
+        </w:rPr>
+        <w:t>by all people</w:t>
+      </w:r>
+      <w:r>
+        <w:rPr>
+          <w:rFonts w:ascii="Times New Roman" w:hAnsi="Times New Roman" w:cs="Times New Roman" w:hint="eastAsia"/>
+        </w:rPr>
+        <w:t xml:space="preserve"> also important for this issue. </w:t>
+      </w:r>
+    </w:p>
+    <w:p>
+      <w:pPr>
+        <w:rPr>
+          <w:rFonts w:ascii="Times New Roman" w:hAnsi="Times New Roman" w:cs="Times New Roman"/>
+        </w:rPr>
+      </w:pPr>
+    </w:p>
+    <w:p>
+      <w:pPr>
+        <w:rPr>
+          <w:rFonts w:ascii="Times New Roman" w:hAnsi="Times New Roman" w:cs="Times New Roman"/>
+        </w:rPr>
+      </w:pPr>
+      <w:r>
+        <w:rPr>
+          <w:rFonts w:ascii="Times New Roman" w:hAnsi="Times New Roman" w:cs="Times New Roman" w:hint="eastAsia"/>
+        </w:rPr>
+        <w:t>A Model Answer</w:t>
+      </w:r>
+    </w:p>
+    <w:p>
+      <w:pPr>
+        <w:rPr>
+          <w:rFonts w:ascii="Times New Roman" w:hAnsi="Times New Roman" w:cs="Times New Roman"/>
+        </w:rPr>
+      </w:pPr>
+      <w:r>
+        <w:rPr>
+          <w:noProof/>
+        </w:rPr>
+        <w:drawing>
+          <wp:inline distT="0" distB="0" distL="0" distR="0" wp14:anchorId="5FABAEB9" wp14:editId="54243B02">
+            <wp:extent cx="5274310" cy="5846914"/>
+            <wp:effectExtent l="0" t="0" r="2540" b="1905"/>
+            <wp:docPr id="6" name="图片 6"/>
+            <wp:cNvGraphicFramePr>
+              <a:graphicFrameLocks xmlns:a="http://schemas.openxmlformats.org/drawingml/2006/main" noChangeAspect="1"/>
+            </wp:cNvGraphicFramePr>
+            <a:graphic xmlns:a="http://schemas.openxmlformats.org/drawingml/2006/main">
+              <a:graphicData uri="http://schemas.openxmlformats.org/drawingml/2006/picture">
+                <pic:pic xmlns:pic="http://schemas.openxmlformats.org/drawingml/2006/picture">
+                  <pic:nvPicPr>
+                    <pic:cNvPr id="0" name=""/>
+                    <pic:cNvPicPr/>
+                  </pic:nvPicPr>
+                  <pic:blipFill>
+                    <a:blip r:embed="rId29"/>
+                    <a:stretch>
+                      <a:fillRect/>
+                    </a:stretch>
+                  </pic:blipFill>
+                  <pic:spPr>
+                    <a:xfrm>
+                      <a:off x="0" y="0"/>
                       <a:ext cx="5274310" cy="5846914"/>
                     </a:xfrm>
                     <a:prstGeom prst="rect">
@@ -10004,6 +10181,7 @@
         <w:rPr>
           <w:noProof/>
         </w:rPr>
+        <w:lastRenderedPageBreak/>
         <w:drawing>
           <wp:inline distT="0" distB="0" distL="0" distR="0" wp14:anchorId="07773F25" wp14:editId="47C606B1">
             <wp:extent cx="5274310" cy="1192824"/>
@@ -10020,7 +10198,7 @@
                     <pic:cNvPicPr/>
                   </pic:nvPicPr>
                   <pic:blipFill>
-                    <a:blip r:embed="rId28"/>
+                    <a:blip r:embed="rId30"/>
                     <a:stretch>
                       <a:fillRect/>
                     </a:stretch>
@@ -13243,7 +13421,7 @@
   <a:extraClrSchemeLst/>
   <a:extLst>
     <a:ext uri="{05A4C25C-085E-4340-85A3-A5531E510DB2}">
-      <thm15:themeFamily xmlns:thm15="http://schemas.microsoft.com/office/thememl/2012/main" xmlns="" name="Office Theme" id="{62F939B6-93AF-4DB8-9C6B-D6C7DFDC589F}" vid="{4A3C46E8-61CC-4603-A589-7422A47A8E4A}"/>
+      <thm15:themeFamily xmlns="" xmlns:thm15="http://schemas.microsoft.com/office/thememl/2012/main" name="Office Theme" id="{62F939B6-93AF-4DB8-9C6B-D6C7DFDC589F}" vid="{4A3C46E8-61CC-4603-A589-7422A47A8E4A}"/>
     </a:ext>
   </a:extLst>
 </a:theme>
@@ -13254,7 +13432,7 @@
 </file>
 
 <file path=customXml/itemProps1.xml><?xml version="1.0" encoding="utf-8"?>
-<ds:datastoreItem xmlns:ds="http://schemas.openxmlformats.org/officeDocument/2006/customXml" ds:itemID="{1BA8E3A5-E976-4214-8715-532A6F092331}">
+<ds:datastoreItem xmlns:ds="http://schemas.openxmlformats.org/officeDocument/2006/customXml" ds:itemID="{5680282C-D95F-4A39-9F59-ADB181F7B54D}">
   <ds:schemaRefs>
     <ds:schemaRef ds:uri="http://schemas.openxmlformats.org/officeDocument/2006/bibliography"/>
   </ds:schemaRefs>

</xml_diff>

<commit_message>
add the journal of Friday 15 August 2025
</commit_message>
<xml_diff>
--- a/IELTS Notes/Writing Exercises and Analyses.docx
+++ b/IELTS Notes/Writing Exercises and Analyses.docx
@@ -168,9 +168,9 @@
           <w:noProof/>
         </w:rPr>
         <w:drawing>
-          <wp:inline distT="0" distB="0" distL="0" distR="0" wp14:anchorId="08977292" wp14:editId="42CCB397">
-            <wp:extent cx="3781425" cy="2907774"/>
-            <wp:effectExtent l="0" t="0" r="0" b="6985"/>
+          <wp:inline distT="0" distB="0" distL="0" distR="0" wp14:anchorId="08977292" wp14:editId="0C197B70">
+            <wp:extent cx="5105400" cy="3925861"/>
+            <wp:effectExtent l="0" t="0" r="0" b="0"/>
             <wp:docPr id="861736387" name="Picture 1"/>
             <wp:cNvGraphicFramePr>
               <a:graphicFrameLocks xmlns:a="http://schemas.openxmlformats.org/drawingml/2006/main" noChangeAspect="1"/>
@@ -191,7 +191,7 @@
                   <pic:spPr>
                     <a:xfrm>
                       <a:off x="0" y="0"/>
-                      <a:ext cx="3788775" cy="2913426"/>
+                      <a:ext cx="5119988" cy="3937079"/>
                     </a:xfrm>
                     <a:prstGeom prst="rect">
                       <a:avLst/>
@@ -568,6 +568,7 @@
         <w:rPr>
           <w:rFonts w:ascii="Times New Roman" w:hAnsi="Times New Roman" w:cs="Times New Roman" w:hint="eastAsia"/>
         </w:rPr>
+        <w:lastRenderedPageBreak/>
         <w:t xml:space="preserve">5, </w:t>
       </w:r>
       <w:r>
@@ -665,7 +666,6 @@
         <w:rPr>
           <w:rFonts w:ascii="Times New Roman" w:hAnsi="Times New Roman" w:cs="Times New Roman" w:hint="eastAsia"/>
         </w:rPr>
-        <w:lastRenderedPageBreak/>
         <w:t xml:space="preserve">7, </w:t>
       </w:r>
       <w:r>
@@ -1459,6 +1459,7 @@
         <w:rPr>
           <w:rFonts w:ascii="Times New Roman" w:hAnsi="Times New Roman" w:cs="Times New Roman" w:hint="eastAsia"/>
         </w:rPr>
+        <w:lastRenderedPageBreak/>
         <w:t xml:space="preserve">15, </w:t>
       </w:r>
       <w:r>
@@ -1547,7 +1548,6 @@
         <w:rPr>
           <w:rFonts w:ascii="Times New Roman" w:hAnsi="Times New Roman" w:cs="Times New Roman" w:hint="eastAsia"/>
         </w:rPr>
-        <w:lastRenderedPageBreak/>
         <w:t xml:space="preserve">The bar chart gives information for the typical monthly sales of coffee, tea, hot chocolate, sandwiches, cakes and soup for Cuppa Coffee Shop, which is located in a British town, between 2000 and 2020. Units are measured in pounds sterling.  </w:t>
       </w:r>
     </w:p>
@@ -1617,7 +1617,23 @@
           <w:highlight w:val="cyan"/>
           <w:u w:val="single"/>
         </w:rPr>
-        <w:t>illutrates</w:t>
+        <w:t>illu</w:t>
+      </w:r>
+      <w:r>
+        <w:rPr>
+          <w:rFonts w:ascii="Times New Roman" w:hAnsi="Times New Roman" w:cs="Times New Roman" w:hint="eastAsia"/>
+          <w:highlight w:val="cyan"/>
+          <w:u w:val="single"/>
+        </w:rPr>
+        <w:t>s</w:t>
+      </w:r>
+      <w:r>
+        <w:rPr>
+          <w:rFonts w:ascii="Times New Roman" w:hAnsi="Times New Roman" w:cs="Times New Roman" w:hint="eastAsia"/>
+          <w:highlight w:val="cyan"/>
+          <w:u w:val="single"/>
+        </w:rPr>
+        <w:t>trates</w:t>
       </w:r>
       <w:r>
         <w:rPr>
@@ -1643,7 +1659,21 @@
         <w:rPr>
           <w:rFonts w:ascii="Times New Roman" w:hAnsi="Times New Roman" w:cs="Times New Roman" w:hint="eastAsia"/>
         </w:rPr>
-        <w:t xml:space="preserve">, tea, hot cholocate, sandwiches, cakes and soup </w:t>
+        <w:t>, tea, hot cho</w:t>
+      </w:r>
+      <w:r>
+        <w:rPr>
+          <w:rFonts w:ascii="Times New Roman" w:hAnsi="Times New Roman" w:cs="Times New Roman" w:hint="eastAsia"/>
+        </w:rPr>
+        <w:t>l</w:t>
+      </w:r>
+      <w:bookmarkStart w:id="0" w:name="_GoBack"/>
+      <w:bookmarkEnd w:id="0"/>
+      <w:r>
+        <w:rPr>
+          <w:rFonts w:ascii="Times New Roman" w:hAnsi="Times New Roman" w:cs="Times New Roman" w:hint="eastAsia"/>
+        </w:rPr>
+        <w:t xml:space="preserve">locate, sandwiches, cakes and soup </w:t>
       </w:r>
       <w:r>
         <w:rPr>
@@ -1979,6 +2009,7 @@
         <w:rPr>
           <w:rFonts w:ascii="Times New Roman" w:hAnsi="Times New Roman" w:cs="Times New Roman" w:hint="eastAsia"/>
         </w:rPr>
+        <w:lastRenderedPageBreak/>
         <w:t>illutrates overall expenditure:</w:t>
       </w:r>
     </w:p>
@@ -2139,7 +2170,6 @@
         <w:rPr>
           <w:rFonts w:ascii="Times New Roman" w:hAnsi="Times New Roman" w:cs="Times New Roman" w:hint="eastAsia"/>
         </w:rPr>
-        <w:lastRenderedPageBreak/>
         <w:t xml:space="preserve">on fish: I did not stated clearly where the fish come from. Fish might be from domestic markets or international markets. </w:t>
       </w:r>
       <w:r>
@@ -2654,6 +2684,7 @@
         <w:rPr>
           <w:rFonts w:ascii="Times New Roman" w:hAnsi="Times New Roman" w:cs="Times New Roman" w:hint="eastAsia"/>
         </w:rPr>
+        <w:lastRenderedPageBreak/>
         <w:t xml:space="preserve">The table show the total expenditure of the US, in billions of dollars, on imported fish in 1988, 1992 and 2000, while </w:t>
       </w:r>
       <w:r>
@@ -2701,7 +2732,6 @@
           <w:b/>
           <w:bCs/>
         </w:rPr>
-        <w:lastRenderedPageBreak/>
         <w:t>N.B.</w:t>
       </w:r>
       <w:r>
@@ -3155,6 +3185,7 @@
           <w:b/>
           <w:i/>
         </w:rPr>
+        <w:lastRenderedPageBreak/>
         <w:t>Example 2</w:t>
       </w:r>
     </w:p>
@@ -3169,7 +3200,6 @@
           <w:rFonts w:ascii="Times New Roman" w:hAnsi="Times New Roman" w:cs="Times New Roman" w:hint="eastAsia"/>
           <w:noProof/>
         </w:rPr>
-        <w:lastRenderedPageBreak/>
         <w:drawing>
           <wp:inline distT="0" distB="0" distL="0" distR="0" wp14:anchorId="635FFEBD" wp14:editId="74BC7664">
             <wp:extent cx="3181350" cy="2717554"/>
@@ -3664,6 +3694,7 @@
         <w:rPr>
           <w:rFonts w:ascii="Times New Roman" w:hAnsi="Times New Roman" w:cs="Times New Roman" w:hint="eastAsia"/>
         </w:rPr>
+        <w:lastRenderedPageBreak/>
         <w:t xml:space="preserve">The diagram illutrates a town in Australia </w:t>
       </w:r>
       <w:r>
@@ -9543,7 +9574,7 @@
     <w:p>
       <w:pPr>
         <w:rPr>
-          <w:rFonts w:ascii="Times New Roman" w:hAnsi="Times New Roman" w:cs="Times New Roman" w:hint="eastAsia"/>
+          <w:rFonts w:ascii="Times New Roman" w:hAnsi="Times New Roman" w:cs="Times New Roman"/>
         </w:rPr>
       </w:pPr>
     </w:p>
@@ -9580,7 +9611,7 @@
     <w:p>
       <w:pPr>
         <w:rPr>
-          <w:rFonts w:ascii="Times New Roman" w:hAnsi="Times New Roman" w:cs="Times New Roman" w:hint="eastAsia"/>
+          <w:rFonts w:ascii="Times New Roman" w:hAnsi="Times New Roman" w:cs="Times New Roman"/>
         </w:rPr>
       </w:pPr>
       <w:hyperlink r:id="rId26" w:history="1">
@@ -9596,7 +9627,7 @@
     <w:p>
       <w:pPr>
         <w:rPr>
-          <w:rFonts w:ascii="Times New Roman" w:hAnsi="Times New Roman" w:cs="Times New Roman" w:hint="eastAsia"/>
+          <w:rFonts w:ascii="Times New Roman" w:hAnsi="Times New Roman" w:cs="Times New Roman"/>
         </w:rPr>
       </w:pPr>
       <w:r>
@@ -9643,7 +9674,7 @@
     <w:p>
       <w:pPr>
         <w:rPr>
-          <w:rFonts w:ascii="Times New Roman" w:hAnsi="Times New Roman" w:cs="Times New Roman" w:hint="eastAsia"/>
+          <w:rFonts w:ascii="Times New Roman" w:hAnsi="Times New Roman" w:cs="Times New Roman"/>
         </w:rPr>
       </w:pPr>
       <w:r>
@@ -9663,7 +9694,7 @@
     <w:p>
       <w:pPr>
         <w:rPr>
-          <w:rFonts w:ascii="Times New Roman" w:hAnsi="Times New Roman" w:cs="Times New Roman" w:hint="eastAsia"/>
+          <w:rFonts w:ascii="Times New Roman" w:hAnsi="Times New Roman" w:cs="Times New Roman"/>
         </w:rPr>
       </w:pPr>
       <w:r>
@@ -9682,7 +9713,7 @@
     <w:p>
       <w:pPr>
         <w:rPr>
-          <w:rFonts w:ascii="Times New Roman" w:hAnsi="Times New Roman" w:cs="Times New Roman" w:hint="eastAsia"/>
+          <w:rFonts w:ascii="Times New Roman" w:hAnsi="Times New Roman" w:cs="Times New Roman"/>
         </w:rPr>
       </w:pPr>
       <w:r>
@@ -9707,7 +9738,7 @@
     <w:p>
       <w:pPr>
         <w:rPr>
-          <w:rFonts w:ascii="Times New Roman" w:hAnsi="Times New Roman" w:cs="Times New Roman" w:hint="eastAsia"/>
+          <w:rFonts w:ascii="Times New Roman" w:hAnsi="Times New Roman" w:cs="Times New Roman"/>
         </w:rPr>
       </w:pPr>
       <w:r>
@@ -9720,7 +9751,7 @@
     <w:p>
       <w:pPr>
         <w:rPr>
-          <w:rFonts w:ascii="Times New Roman" w:hAnsi="Times New Roman" w:cs="Times New Roman" w:hint="eastAsia"/>
+          <w:rFonts w:ascii="Times New Roman" w:hAnsi="Times New Roman" w:cs="Times New Roman"/>
         </w:rPr>
       </w:pPr>
       <w:r>
@@ -9736,8 +9767,6 @@
           <w:rFonts w:ascii="Times New Roman" w:hAnsi="Times New Roman" w:cs="Times New Roman"/>
         </w:rPr>
       </w:pPr>
-      <w:bookmarkStart w:id="0" w:name="_GoBack"/>
-      <w:bookmarkEnd w:id="0"/>
     </w:p>
     <w:p>
       <w:pPr>
@@ -13421,7 +13450,7 @@
   <a:extraClrSchemeLst/>
   <a:extLst>
     <a:ext uri="{05A4C25C-085E-4340-85A3-A5531E510DB2}">
-      <thm15:themeFamily xmlns="" xmlns:thm15="http://schemas.microsoft.com/office/thememl/2012/main" name="Office Theme" id="{62F939B6-93AF-4DB8-9C6B-D6C7DFDC589F}" vid="{4A3C46E8-61CC-4603-A589-7422A47A8E4A}"/>
+      <thm15:themeFamily xmlns:thm15="http://schemas.microsoft.com/office/thememl/2012/main" xmlns="" name="Office Theme" id="{62F939B6-93AF-4DB8-9C6B-D6C7DFDC589F}" vid="{4A3C46E8-61CC-4603-A589-7422A47A8E4A}"/>
     </a:ext>
   </a:extLst>
 </a:theme>
@@ -13432,7 +13461,7 @@
 </file>
 
 <file path=customXml/itemProps1.xml><?xml version="1.0" encoding="utf-8"?>
-<ds:datastoreItem xmlns:ds="http://schemas.openxmlformats.org/officeDocument/2006/customXml" ds:itemID="{5680282C-D95F-4A39-9F59-ADB181F7B54D}">
+<ds:datastoreItem xmlns:ds="http://schemas.openxmlformats.org/officeDocument/2006/customXml" ds:itemID="{A899517C-A818-4E55-AB86-383A7CDEC6C3}">
   <ds:schemaRefs>
     <ds:schemaRef ds:uri="http://schemas.openxmlformats.org/officeDocument/2006/bibliography"/>
   </ds:schemaRefs>

</xml_diff>